<commit_message>
Requisitos y viabilidad hechos
descripcion
</commit_message>
<xml_diff>
--- a/PlusOne.docx
+++ b/PlusOne.docx
@@ -38,29 +38,206 @@
     <w:p/>
     <w:p>
       <w:r>
-        <w:t>Requisitos</w:t>
-      </w:r>
-      <w:r>
-        <w:t>/Viabilidad</w:t>
-      </w:r>
-      <w:r>
-        <w:t>:</w:t>
-      </w:r>
-    </w:p>
-    <w:p>
-      <w:r>
-        <w:t>Móvil Android</w:t>
-      </w:r>
-    </w:p>
-    <w:p>
-      <w:pPr>
         <w:rPr>
           <w:u w:val="single"/>
         </w:rPr>
-      </w:pPr>
+        <w:t>Requisitos</w:t>
+      </w:r>
+      <w:r>
+        <w:t>:</w:t>
+      </w:r>
+    </w:p>
+    <w:p>
+      <w:r>
+        <w:t>Móvil Android</w:t>
+      </w:r>
+    </w:p>
+    <w:p>
       <w:r>
         <w:t>Ordenad</w:t>
       </w:r>
+      <w:r>
+        <w:t>ores</w:t>
+      </w:r>
+    </w:p>
+    <w:p>
+      <w:r>
+        <w:t xml:space="preserve">Lenguaje: </w:t>
+      </w:r>
+      <w:proofErr w:type="spellStart"/>
+      <w:r>
+        <w:t>Kotlin</w:t>
+      </w:r>
+      <w:proofErr w:type="spellEnd"/>
+    </w:p>
+    <w:p>
+      <w:r>
+        <w:t>Herramientas</w:t>
+      </w:r>
+      <w:r>
+        <w:t>: Repositorio, Open Office, Internet, IDE.</w:t>
+      </w:r>
+    </w:p>
+    <w:p>
+      <w:r>
+        <w:t xml:space="preserve">Idiomas: </w:t>
+      </w:r>
+      <w:proofErr w:type="gramStart"/>
+      <w:r>
+        <w:t>Inglés</w:t>
+      </w:r>
+      <w:proofErr w:type="gramEnd"/>
+      <w:r>
+        <w:t>, Francés y Español.</w:t>
+      </w:r>
+    </w:p>
+    <w:p>
+      <w:r>
+        <w:t>Servidores</w:t>
+      </w:r>
+    </w:p>
+    <w:p>
+      <w:r>
+        <w:t>Tecnología GPS</w:t>
+      </w:r>
+    </w:p>
+    <w:p>
+      <w:r>
+        <w:t>Navegador</w:t>
+      </w:r>
+    </w:p>
+    <w:p>
+      <w:r>
+        <w:t>API de mapas</w:t>
+      </w:r>
+    </w:p>
+    <w:p>
+      <w:r>
+        <w:t>BBDD</w:t>
+      </w:r>
+    </w:p>
+    <w:p/>
+    <w:p/>
+    <w:p/>
+    <w:p/>
+    <w:p/>
+    <w:p/>
+    <w:p/>
+    <w:p/>
+    <w:p/>
+    <w:p/>
+    <w:p/>
+    <w:p/>
+    <w:p>
+      <w:r>
+        <w:lastRenderedPageBreak/>
+        <w:t xml:space="preserve">Plan de </w:t>
+      </w:r>
+      <w:r>
+        <w:t>Viabilidad:</w:t>
+      </w:r>
+    </w:p>
+    <w:p>
+      <w:pPr>
+        <w:pStyle w:val="Prrafodelista"/>
+        <w:numPr>
+          <w:ilvl w:val="0"/>
+          <w:numId w:val="1"/>
+        </w:numPr>
+      </w:pPr>
+      <w:r>
+        <w:t>Oferta:</w:t>
+      </w:r>
+    </w:p>
+    <w:p>
+      <w:pPr>
+        <w:ind w:left="360"/>
+      </w:pPr>
+      <w:proofErr w:type="spellStart"/>
+      <w:r>
+        <w:t>MeetUp</w:t>
+      </w:r>
+      <w:proofErr w:type="spellEnd"/>
+      <w:r>
+        <w:t xml:space="preserve">, Tinder, </w:t>
+      </w:r>
+      <w:proofErr w:type="spellStart"/>
+      <w:r>
+        <w:t>FacebookEvents</w:t>
+      </w:r>
+      <w:proofErr w:type="spellEnd"/>
+      <w:r>
+        <w:t>, BlaBlaCar</w:t>
+      </w:r>
+    </w:p>
+    <w:p>
+      <w:pPr>
+        <w:pStyle w:val="Prrafodelista"/>
+        <w:numPr>
+          <w:ilvl w:val="0"/>
+          <w:numId w:val="1"/>
+        </w:numPr>
+      </w:pPr>
+      <w:r>
+        <w:t>Demanda:</w:t>
+      </w:r>
+    </w:p>
+    <w:p>
+      <w:pPr>
+        <w:ind w:left="360"/>
+      </w:pPr>
+      <w:r>
+        <w:t>Personas proactivas a partir de 18 años</w:t>
+      </w:r>
+    </w:p>
+    <w:p>
+      <w:pPr>
+        <w:pStyle w:val="Prrafodelista"/>
+        <w:numPr>
+          <w:ilvl w:val="0"/>
+          <w:numId w:val="1"/>
+        </w:numPr>
+      </w:pPr>
+      <w:r>
+        <w:t>Entorno:</w:t>
+      </w:r>
+    </w:p>
+    <w:p>
+      <w:pPr>
+        <w:ind w:left="360"/>
+      </w:pPr>
+      <w:r>
+        <w:t>A nivel de legislación: el uso de la aplicación, a partir de 18 años</w:t>
+      </w:r>
+    </w:p>
+    <w:p>
+      <w:pPr>
+        <w:ind w:left="360"/>
+      </w:pPr>
+      <w:r>
+        <w:t>Modelo de negocio: Sponsors, descuentos</w:t>
+      </w:r>
+    </w:p>
+    <w:p>
+      <w:pPr>
+        <w:ind w:left="360"/>
+      </w:pPr>
+      <w:r>
+        <w:t>Cultura: Personas abiertas</w:t>
+      </w:r>
+    </w:p>
+    <w:p>
+      <w:pPr>
+        <w:ind w:left="360"/>
+      </w:pPr>
+      <w:r>
+        <w:t>Consideramos que la aplicación es viable ya que hemos localizado una necesidad por parte de la población para encontrarse y acudir a eventos.</w:t>
+      </w:r>
+    </w:p>
+    <w:p>
+      <w:pPr>
+        <w:ind w:left="360"/>
+      </w:pPr>
       <w:bookmarkStart w:id="0" w:name="_GoBack"/>
       <w:bookmarkEnd w:id="0"/>
     </w:p>
@@ -73,6 +250,126 @@
     </w:sectPr>
   </w:body>
 </w:document>
+</file>
+
+<file path=word/numbering.xml><?xml version="1.0" encoding="utf-8"?>
+<w:numbering xmlns:wpc="http://schemas.microsoft.com/office/word/2010/wordprocessingCanvas" xmlns:cx="http://schemas.microsoft.com/office/drawing/2014/chartex" xmlns:cx1="http://schemas.microsoft.com/office/drawing/2015/9/8/chartex" xmlns:cx2="http://schemas.microsoft.com/office/drawing/2015/10/21/chartex" xmlns:cx3="http://schemas.microsoft.com/office/drawing/2016/5/9/chartex" xmlns:cx4="http://schemas.microsoft.com/office/drawing/2016/5/10/chartex" xmlns:cx5="http://schemas.microsoft.com/office/drawing/2016/5/11/chartex" xmlns:cx6="http://schemas.microsoft.com/office/drawing/2016/5/12/chartex" xmlns:cx7="http://schemas.microsoft.com/office/drawing/2016/5/13/chartex" xmlns:cx8="http://schemas.microsoft.com/office/drawing/2016/5/14/chartex" xmlns:mc="http://schemas.openxmlformats.org/markup-compatibility/2006" xmlns:aink="http://schemas.microsoft.com/office/drawing/2016/ink" xmlns:am3d="http://schemas.microsoft.com/office/drawing/2017/model3d" xmlns:o="urn:schemas-microsoft-com:office:office" xmlns:r="http://schemas.openxmlformats.org/officeDocument/2006/relationships" xmlns:m="http://schemas.openxmlformats.org/officeDocument/2006/math" xmlns:v="urn:schemas-microsoft-com:vml" xmlns:wp14="http://schemas.microsoft.com/office/word/2010/wordprocessingDrawing" xmlns:wp="http://schemas.openxmlformats.org/drawingml/2006/wordprocessingDrawing" xmlns:w10="urn:schemas-microsoft-com:office:word" xmlns:w="http://schemas.openxmlformats.org/wordprocessingml/2006/main" xmlns:w14="http://schemas.microsoft.com/office/word/2010/wordml" xmlns:w15="http://schemas.microsoft.com/office/word/2012/wordml" xmlns:w16cid="http://schemas.microsoft.com/office/word/2016/wordml/cid" xmlns:w16se="http://schemas.microsoft.com/office/word/2015/wordml/symex" xmlns:wpg="http://schemas.microsoft.com/office/word/2010/wordprocessingGroup" xmlns:wpi="http://schemas.microsoft.com/office/word/2010/wordprocessingInk" xmlns:wne="http://schemas.microsoft.com/office/word/2006/wordml" xmlns:wps="http://schemas.microsoft.com/office/word/2010/wordprocessingShape" mc:Ignorable="w14 w15 w16se w16cid wp14">
+  <w:abstractNum w:abstractNumId="0" w15:restartNumberingAfterBreak="0">
+    <w:nsid w:val="4EEE4D8B"/>
+    <w:multiLevelType w:val="hybridMultilevel"/>
+    <w:tmpl w:val="F0FA48DC"/>
+    <w:lvl w:ilvl="0" w:tplc="3496E98A">
+      <w:numFmt w:val="bullet"/>
+      <w:lvlText w:val="-"/>
+      <w:lvlJc w:val="left"/>
+      <w:pPr>
+        <w:ind w:left="720" w:hanging="360"/>
+      </w:pPr>
+      <w:rPr>
+        <w:rFonts w:ascii="Calibri" w:eastAsiaTheme="minorHAnsi" w:hAnsi="Calibri" w:cs="Calibri" w:hint="default"/>
+      </w:rPr>
+    </w:lvl>
+    <w:lvl w:ilvl="1" w:tplc="0C0A0003" w:tentative="1">
+      <w:start w:val="1"/>
+      <w:numFmt w:val="bullet"/>
+      <w:lvlText w:val="o"/>
+      <w:lvlJc w:val="left"/>
+      <w:pPr>
+        <w:ind w:left="1440" w:hanging="360"/>
+      </w:pPr>
+      <w:rPr>
+        <w:rFonts w:ascii="Courier New" w:hAnsi="Courier New" w:cs="Courier New" w:hint="default"/>
+      </w:rPr>
+    </w:lvl>
+    <w:lvl w:ilvl="2" w:tplc="0C0A0005" w:tentative="1">
+      <w:start w:val="1"/>
+      <w:numFmt w:val="bullet"/>
+      <w:lvlText w:val=""/>
+      <w:lvlJc w:val="left"/>
+      <w:pPr>
+        <w:ind w:left="2160" w:hanging="360"/>
+      </w:pPr>
+      <w:rPr>
+        <w:rFonts w:ascii="Wingdings" w:hAnsi="Wingdings" w:hint="default"/>
+      </w:rPr>
+    </w:lvl>
+    <w:lvl w:ilvl="3" w:tplc="0C0A0001" w:tentative="1">
+      <w:start w:val="1"/>
+      <w:numFmt w:val="bullet"/>
+      <w:lvlText w:val=""/>
+      <w:lvlJc w:val="left"/>
+      <w:pPr>
+        <w:ind w:left="2880" w:hanging="360"/>
+      </w:pPr>
+      <w:rPr>
+        <w:rFonts w:ascii="Symbol" w:hAnsi="Symbol" w:hint="default"/>
+      </w:rPr>
+    </w:lvl>
+    <w:lvl w:ilvl="4" w:tplc="0C0A0003" w:tentative="1">
+      <w:start w:val="1"/>
+      <w:numFmt w:val="bullet"/>
+      <w:lvlText w:val="o"/>
+      <w:lvlJc w:val="left"/>
+      <w:pPr>
+        <w:ind w:left="3600" w:hanging="360"/>
+      </w:pPr>
+      <w:rPr>
+        <w:rFonts w:ascii="Courier New" w:hAnsi="Courier New" w:cs="Courier New" w:hint="default"/>
+      </w:rPr>
+    </w:lvl>
+    <w:lvl w:ilvl="5" w:tplc="0C0A0005" w:tentative="1">
+      <w:start w:val="1"/>
+      <w:numFmt w:val="bullet"/>
+      <w:lvlText w:val=""/>
+      <w:lvlJc w:val="left"/>
+      <w:pPr>
+        <w:ind w:left="4320" w:hanging="360"/>
+      </w:pPr>
+      <w:rPr>
+        <w:rFonts w:ascii="Wingdings" w:hAnsi="Wingdings" w:hint="default"/>
+      </w:rPr>
+    </w:lvl>
+    <w:lvl w:ilvl="6" w:tplc="0C0A0001" w:tentative="1">
+      <w:start w:val="1"/>
+      <w:numFmt w:val="bullet"/>
+      <w:lvlText w:val=""/>
+      <w:lvlJc w:val="left"/>
+      <w:pPr>
+        <w:ind w:left="5040" w:hanging="360"/>
+      </w:pPr>
+      <w:rPr>
+        <w:rFonts w:ascii="Symbol" w:hAnsi="Symbol" w:hint="default"/>
+      </w:rPr>
+    </w:lvl>
+    <w:lvl w:ilvl="7" w:tplc="0C0A0003" w:tentative="1">
+      <w:start w:val="1"/>
+      <w:numFmt w:val="bullet"/>
+      <w:lvlText w:val="o"/>
+      <w:lvlJc w:val="left"/>
+      <w:pPr>
+        <w:ind w:left="5760" w:hanging="360"/>
+      </w:pPr>
+      <w:rPr>
+        <w:rFonts w:ascii="Courier New" w:hAnsi="Courier New" w:cs="Courier New" w:hint="default"/>
+      </w:rPr>
+    </w:lvl>
+    <w:lvl w:ilvl="8" w:tplc="0C0A0005" w:tentative="1">
+      <w:start w:val="1"/>
+      <w:numFmt w:val="bullet"/>
+      <w:lvlText w:val=""/>
+      <w:lvlJc w:val="left"/>
+      <w:pPr>
+        <w:ind w:left="6480" w:hanging="360"/>
+      </w:pPr>
+      <w:rPr>
+        <w:rFonts w:ascii="Wingdings" w:hAnsi="Wingdings" w:hint="default"/>
+      </w:rPr>
+    </w:lvl>
+  </w:abstractNum>
+  <w:num w:numId="1">
+    <w:abstractNumId w:val="0"/>
+  </w:num>
+</w:numbering>
 </file>
 
 <file path=word/styles.xml><?xml version="1.0" encoding="utf-8"?>
@@ -500,6 +797,17 @@
     <w:semiHidden/>
     <w:unhideWhenUsed/>
   </w:style>
+  <w:style w:type="paragraph" w:styleId="Prrafodelista">
+    <w:name w:val="List Paragraph"/>
+    <w:basedOn w:val="Normal"/>
+    <w:uiPriority w:val="34"/>
+    <w:qFormat/>
+    <w:rsid w:val="0056412A"/>
+    <w:pPr>
+      <w:ind w:left="720"/>
+      <w:contextualSpacing/>
+    </w:pPr>
+  </w:style>
 </w:styles>
 </file>
 

</xml_diff>

<commit_message>
plus one doc mejor redactado
</commit_message>
<xml_diff>
--- a/PlusOne.docx
+++ b/PlusOne.docx
@@ -3,138 +3,249 @@
 <w:document xmlns:wpc="http://schemas.microsoft.com/office/word/2010/wordprocessingCanvas" xmlns:cx="http://schemas.microsoft.com/office/drawing/2014/chartex" xmlns:cx1="http://schemas.microsoft.com/office/drawing/2015/9/8/chartex" xmlns:cx2="http://schemas.microsoft.com/office/drawing/2015/10/21/chartex" xmlns:cx3="http://schemas.microsoft.com/office/drawing/2016/5/9/chartex" xmlns:cx4="http://schemas.microsoft.com/office/drawing/2016/5/10/chartex" xmlns:cx5="http://schemas.microsoft.com/office/drawing/2016/5/11/chartex" xmlns:cx6="http://schemas.microsoft.com/office/drawing/2016/5/12/chartex" xmlns:cx7="http://schemas.microsoft.com/office/drawing/2016/5/13/chartex" xmlns:cx8="http://schemas.microsoft.com/office/drawing/2016/5/14/chartex" xmlns:mc="http://schemas.openxmlformats.org/markup-compatibility/2006" xmlns:aink="http://schemas.microsoft.com/office/drawing/2016/ink" xmlns:am3d="http://schemas.microsoft.com/office/drawing/2017/model3d" xmlns:o="urn:schemas-microsoft-com:office:office" xmlns:r="http://schemas.openxmlformats.org/officeDocument/2006/relationships" xmlns:m="http://schemas.openxmlformats.org/officeDocument/2006/math" xmlns:v="urn:schemas-microsoft-com:vml" xmlns:wp14="http://schemas.microsoft.com/office/word/2010/wordprocessingDrawing" xmlns:wp="http://schemas.openxmlformats.org/drawingml/2006/wordprocessingDrawing" xmlns:w10="urn:schemas-microsoft-com:office:word" xmlns:w="http://schemas.openxmlformats.org/wordprocessingml/2006/main" xmlns:w14="http://schemas.microsoft.com/office/word/2010/wordml" xmlns:w15="http://schemas.microsoft.com/office/word/2012/wordml" xmlns:w16cid="http://schemas.microsoft.com/office/word/2016/wordml/cid" xmlns:w16se="http://schemas.microsoft.com/office/word/2015/wordml/symex" xmlns:wpg="http://schemas.microsoft.com/office/word/2010/wordprocessingGroup" xmlns:wpi="http://schemas.microsoft.com/office/word/2010/wordprocessingInk" xmlns:wne="http://schemas.microsoft.com/office/word/2006/wordml" xmlns:wps="http://schemas.microsoft.com/office/word/2010/wordprocessingShape" mc:Ignorable="w14 w15 w16se w16cid wp14">
   <w:body>
     <w:p>
-      <w:r>
-        <w:t>Buscamos una aplicación móvil en principio para Android que te permita buscar y crear actividades para realizar actividades con un número de personas de las que no se disponen.</w:t>
-      </w:r>
-    </w:p>
-    <w:p>
-      <w:r>
-        <w:t>¿Por qué?</w:t>
-      </w:r>
-    </w:p>
-    <w:p>
-      <w:r>
-        <w:t>El objetivo de esta aplicación consiste en relacionar personas que desconoces, con gustos similares.</w:t>
-      </w:r>
-      <w:r>
-        <w:t xml:space="preserve"> Ej. Puede darse el caso de qué</w:t>
-      </w:r>
-      <w:r>
-        <w:t xml:space="preserve"> a nuestro círculo de amigos, no les guste ir al teatro, pues con esta aplicación n</w:t>
-      </w:r>
-      <w:r>
-        <w:t xml:space="preserve">o tendrás que ir solo. </w:t>
-      </w:r>
-    </w:p>
-    <w:p>
-      <w:r>
-        <w:t>¿Viabilidad</w:t>
-      </w:r>
-      <w:r>
-        <w:t>?</w:t>
-      </w:r>
-    </w:p>
-    <w:p/>
-    <w:p/>
-    <w:p>
-      <w:r>
-        <w:rPr>
-          <w:u w:val="single"/>
+      <w:pPr>
+        <w:rPr>
+          <w:sz w:val="200"/>
+        </w:rPr>
+      </w:pPr>
+    </w:p>
+    <w:p>
+      <w:pPr>
+        <w:jc w:val="center"/>
+        <w:rPr>
+          <w:sz w:val="180"/>
+        </w:rPr>
+      </w:pPr>
+      <w:r>
+        <w:rPr>
+          <w:sz w:val="180"/>
+        </w:rPr>
+        <w:t>Plus</w:t>
+      </w:r>
+      <w:r>
+        <w:rPr>
+          <w:sz w:val="180"/>
+        </w:rPr>
+        <w:t xml:space="preserve"> </w:t>
+      </w:r>
+      <w:proofErr w:type="spellStart"/>
+      <w:r>
+        <w:rPr>
+          <w:sz w:val="180"/>
+        </w:rPr>
+        <w:t>One</w:t>
+      </w:r>
+      <w:proofErr w:type="spellEnd"/>
+    </w:p>
+    <w:p/>
+    <w:p/>
+    <w:p>
+      <w:pPr>
+        <w:jc w:val="center"/>
+        <w:rPr>
+          <w:sz w:val="28"/>
+        </w:rPr>
+      </w:pPr>
+      <w:r>
+        <w:rPr>
+          <w:sz w:val="28"/>
+        </w:rPr>
+        <w:t>Javier Asenjo</w:t>
+      </w:r>
+      <w:r>
+        <w:rPr>
+          <w:sz w:val="28"/>
+        </w:rPr>
+        <w:t xml:space="preserve">, </w:t>
+      </w:r>
+      <w:r>
+        <w:rPr>
+          <w:sz w:val="28"/>
+        </w:rPr>
+        <w:t xml:space="preserve">Allan </w:t>
+      </w:r>
+      <w:proofErr w:type="spellStart"/>
+      <w:r>
+        <w:rPr>
+          <w:sz w:val="28"/>
+        </w:rPr>
+        <w:t>Cerol</w:t>
+      </w:r>
+      <w:proofErr w:type="spellEnd"/>
+      <w:r>
+        <w:rPr>
+          <w:sz w:val="28"/>
+        </w:rPr>
+        <w:t>,</w:t>
+      </w:r>
+      <w:r>
+        <w:rPr>
+          <w:sz w:val="28"/>
+        </w:rPr>
+        <w:t xml:space="preserve"> Gabriel </w:t>
+      </w:r>
+      <w:proofErr w:type="spellStart"/>
+      <w:r>
+        <w:rPr>
+          <w:sz w:val="28"/>
+        </w:rPr>
+        <w:t>Hirschbaeck</w:t>
+      </w:r>
+      <w:proofErr w:type="spellEnd"/>
+      <w:r>
+        <w:rPr>
+          <w:sz w:val="28"/>
+        </w:rPr>
+        <w:t xml:space="preserve">, Juan Antonio Merino y Antoine Ratel. </w:t>
+      </w:r>
+    </w:p>
+    <w:p>
+      <w:pPr>
+        <w:jc w:val="center"/>
+        <w:rPr>
+          <w:sz w:val="28"/>
+        </w:rPr>
+      </w:pPr>
+      <w:r>
+        <w:rPr>
+          <w:sz w:val="28"/>
+        </w:rPr>
+        <w:t>Ingeniería de Software</w:t>
+      </w:r>
+    </w:p>
+    <w:p>
+      <w:pPr>
+        <w:jc w:val="center"/>
+        <w:rPr>
+          <w:sz w:val="28"/>
+        </w:rPr>
+      </w:pPr>
+      <w:r>
+        <w:rPr>
+          <w:sz w:val="28"/>
+        </w:rPr>
+        <w:t>Grado en Ingeniería en Sistemas de Información</w:t>
+      </w:r>
+    </w:p>
+    <w:p>
+      <w:pPr>
+        <w:jc w:val="center"/>
+        <w:rPr>
+          <w:sz w:val="28"/>
+        </w:rPr>
+      </w:pPr>
+      <w:r>
+        <w:rPr>
+          <w:sz w:val="28"/>
+        </w:rPr>
+        <w:t>2017/2018</w:t>
+      </w:r>
+    </w:p>
+    <w:p>
+      <w:pPr>
+        <w:jc w:val="center"/>
+        <w:rPr>
+          <w:sz w:val="28"/>
+        </w:rPr>
+      </w:pPr>
+      <w:r>
+        <w:rPr>
+          <w:sz w:val="28"/>
+        </w:rPr>
+        <w:t>Universidad CEU San Pablo</w:t>
+      </w:r>
+    </w:p>
+    <w:p>
+      <w:pPr>
+        <w:jc w:val="center"/>
+        <w:rPr>
+          <w:sz w:val="28"/>
+        </w:rPr>
+      </w:pPr>
+    </w:p>
+    <w:p/>
+    <w:p/>
+    <w:p/>
+    <w:p/>
+    <w:p/>
+    <w:p/>
+    <w:p/>
+    <w:p/>
+    <w:p/>
+    <w:p>
+      <w:pPr>
+        <w:rPr>
+          <w:sz w:val="32"/>
+        </w:rPr>
+      </w:pPr>
+      <w:r>
+        <w:rPr>
+          <w:sz w:val="32"/>
+        </w:rPr>
+        <w:lastRenderedPageBreak/>
+        <w:t>Descripción</w:t>
+      </w:r>
+    </w:p>
+    <w:p>
+      <w:r>
+        <w:t xml:space="preserve">Plus </w:t>
+      </w:r>
+      <w:proofErr w:type="spellStart"/>
+      <w:r>
+        <w:t>One</w:t>
+      </w:r>
+      <w:proofErr w:type="spellEnd"/>
+      <w:r>
+        <w:t xml:space="preserve"> es una aplicación para dispositivos Android que permite</w:t>
+      </w:r>
+      <w:r>
+        <w:t xml:space="preserve"> la organización de eventos entre usuarios que pueden no conocerse previamente para la realización de una actividad. Estas actividades pueden abarc</w:t>
+      </w:r>
+      <w:r>
+        <w:t>ar: eventos deportivos, espectáculos</w:t>
+      </w:r>
+      <w:r>
+        <w:t>,</w:t>
+      </w:r>
+      <w:r>
+        <w:t xml:space="preserve"> comidas, didácticos… Para poder llevar a cabo esta organización, dispondremos de un chat entre usuarios que se apunten al mismo evento.</w:t>
+      </w:r>
+    </w:p>
+    <w:p>
+      <w:r>
+        <w:t>Existe la posibilidad tanto de creación de eventos como de subscripción</w:t>
+      </w:r>
+      <w:r>
+        <w:t xml:space="preserve"> y búsqueda</w:t>
+      </w:r>
+      <w:r>
+        <w:t xml:space="preserve">. Para la definición de estos eventos existen unos </w:t>
+      </w:r>
+      <w:r>
+        <w:t>campos descriptivos</w:t>
+      </w:r>
+      <w:r>
+        <w:t xml:space="preserve"> para la especificación del evento, </w:t>
+      </w:r>
+      <w:r>
+        <w:t>como,</w:t>
+      </w:r>
+      <w:r>
+        <w:t xml:space="preserve"> por ejemplo: Personas necesarias, Hora, Duración, Lugar, Temática, Experiencia necesaria...</w:t>
+      </w:r>
+    </w:p>
+    <w:p/>
+    <w:p>
+      <w:pPr>
+        <w:rPr>
+          <w:sz w:val="32"/>
+        </w:rPr>
+      </w:pPr>
+      <w:r>
+        <w:rPr>
+          <w:sz w:val="32"/>
         </w:rPr>
         <w:t>Requisitos</w:t>
-      </w:r>
-      <w:r>
-        <w:t>:</w:t>
-      </w:r>
-    </w:p>
-    <w:p>
-      <w:r>
-        <w:t>Móvil Android</w:t>
-      </w:r>
-    </w:p>
-    <w:p>
-      <w:r>
-        <w:t>Ordenad</w:t>
-      </w:r>
-      <w:r>
-        <w:t>ores</w:t>
-      </w:r>
-    </w:p>
-    <w:p>
-      <w:r>
-        <w:t xml:space="preserve">Lenguaje: </w:t>
-      </w:r>
-      <w:proofErr w:type="spellStart"/>
-      <w:r>
-        <w:t>Kotlin</w:t>
-      </w:r>
-      <w:proofErr w:type="spellEnd"/>
-    </w:p>
-    <w:p>
-      <w:r>
-        <w:t>Herramientas</w:t>
-      </w:r>
-      <w:r>
-        <w:t>: Repositorio, Open Office, Internet, IDE.</w:t>
-      </w:r>
-    </w:p>
-    <w:p>
-      <w:r>
-        <w:t xml:space="preserve">Idiomas: </w:t>
-      </w:r>
-      <w:proofErr w:type="gramStart"/>
-      <w:r>
-        <w:t>Inglés</w:t>
-      </w:r>
-      <w:proofErr w:type="gramEnd"/>
-      <w:r>
-        <w:t>, Francés y Español.</w:t>
-      </w:r>
-    </w:p>
-    <w:p>
-      <w:r>
-        <w:t>Servidores</w:t>
-      </w:r>
-    </w:p>
-    <w:p>
-      <w:r>
-        <w:t>Tecnología GPS</w:t>
-      </w:r>
-    </w:p>
-    <w:p>
-      <w:r>
-        <w:t>Navegador</w:t>
-      </w:r>
-    </w:p>
-    <w:p>
-      <w:r>
-        <w:t>API de mapas</w:t>
-      </w:r>
-    </w:p>
-    <w:p>
-      <w:r>
-        <w:t>BBDD</w:t>
-      </w:r>
-    </w:p>
-    <w:p/>
-    <w:p/>
-    <w:p/>
-    <w:p/>
-    <w:p/>
-    <w:p/>
-    <w:p/>
-    <w:p/>
-    <w:p/>
-    <w:p/>
-    <w:p/>
-    <w:p/>
-    <w:p>
-      <w:r>
-        <w:lastRenderedPageBreak/>
-        <w:t xml:space="preserve">Plan de </w:t>
-      </w:r>
-      <w:r>
-        <w:t>Viabilidad:</w:t>
       </w:r>
     </w:p>
     <w:p>
@@ -142,32 +253,17 @@
         <w:pStyle w:val="Prrafodelista"/>
         <w:numPr>
           <w:ilvl w:val="0"/>
-          <w:numId w:val="1"/>
+          <w:numId w:val="2"/>
         </w:numPr>
       </w:pPr>
       <w:r>
-        <w:t>Oferta:</w:t>
-      </w:r>
-    </w:p>
-    <w:p>
-      <w:pPr>
-        <w:ind w:left="360"/>
-      </w:pPr>
-      <w:proofErr w:type="spellStart"/>
-      <w:r>
-        <w:t>MeetUp</w:t>
-      </w:r>
-      <w:proofErr w:type="spellEnd"/>
-      <w:r>
-        <w:t xml:space="preserve">, Tinder, </w:t>
-      </w:r>
-      <w:proofErr w:type="spellStart"/>
-      <w:r>
-        <w:t>FacebookEvents</w:t>
-      </w:r>
-      <w:proofErr w:type="spellEnd"/>
-      <w:r>
-        <w:t>, BlaBlaCar</w:t>
+        <w:t>Móvil</w:t>
+      </w:r>
+      <w:r>
+        <w:t>es</w:t>
+      </w:r>
+      <w:r>
+        <w:t xml:space="preserve"> Android</w:t>
       </w:r>
     </w:p>
     <w:p>
@@ -175,19 +271,11 @@
         <w:pStyle w:val="Prrafodelista"/>
         <w:numPr>
           <w:ilvl w:val="0"/>
-          <w:numId w:val="1"/>
+          <w:numId w:val="2"/>
         </w:numPr>
       </w:pPr>
       <w:r>
-        <w:t>Demanda:</w:t>
-      </w:r>
-    </w:p>
-    <w:p>
-      <w:pPr>
-        <w:ind w:left="360"/>
-      </w:pPr>
-      <w:r>
-        <w:t>Personas proactivas a partir de 18 años</w:t>
+        <w:t>Ordenadores</w:t>
       </w:r>
     </w:p>
     <w:p>
@@ -195,10 +283,209 @@
         <w:pStyle w:val="Prrafodelista"/>
         <w:numPr>
           <w:ilvl w:val="0"/>
-          <w:numId w:val="1"/>
+          <w:numId w:val="2"/>
         </w:numPr>
       </w:pPr>
       <w:r>
+        <w:t>Lenguaje</w:t>
+      </w:r>
+      <w:r>
+        <w:t xml:space="preserve"> de programación</w:t>
+      </w:r>
+      <w:r>
+        <w:t xml:space="preserve">: </w:t>
+      </w:r>
+      <w:proofErr w:type="spellStart"/>
+      <w:r>
+        <w:t>Kotlin</w:t>
+      </w:r>
+      <w:proofErr w:type="spellEnd"/>
+    </w:p>
+    <w:p>
+      <w:pPr>
+        <w:pStyle w:val="Prrafodelista"/>
+        <w:numPr>
+          <w:ilvl w:val="0"/>
+          <w:numId w:val="2"/>
+        </w:numPr>
+      </w:pPr>
+      <w:r>
+        <w:t>Herramientas</w:t>
+      </w:r>
+      <w:r>
+        <w:t>: Repositorio, Open Office, Internet, IDE.</w:t>
+      </w:r>
+    </w:p>
+    <w:p>
+      <w:pPr>
+        <w:pStyle w:val="Prrafodelista"/>
+        <w:numPr>
+          <w:ilvl w:val="0"/>
+          <w:numId w:val="2"/>
+        </w:numPr>
+      </w:pPr>
+      <w:r>
+        <w:t xml:space="preserve">Idiomas: </w:t>
+      </w:r>
+      <w:proofErr w:type="gramStart"/>
+      <w:r>
+        <w:t>Inglés</w:t>
+      </w:r>
+      <w:proofErr w:type="gramEnd"/>
+      <w:r>
+        <w:t>, Francés y Español.</w:t>
+      </w:r>
+    </w:p>
+    <w:p>
+      <w:pPr>
+        <w:pStyle w:val="Prrafodelista"/>
+        <w:numPr>
+          <w:ilvl w:val="0"/>
+          <w:numId w:val="2"/>
+        </w:numPr>
+      </w:pPr>
+      <w:r>
+        <w:t>Servidores</w:t>
+      </w:r>
+    </w:p>
+    <w:p>
+      <w:pPr>
+        <w:pStyle w:val="Prrafodelista"/>
+        <w:numPr>
+          <w:ilvl w:val="0"/>
+          <w:numId w:val="2"/>
+        </w:numPr>
+      </w:pPr>
+      <w:r>
+        <w:t>Tecnología GPS</w:t>
+      </w:r>
+    </w:p>
+    <w:p>
+      <w:pPr>
+        <w:pStyle w:val="Prrafodelista"/>
+        <w:numPr>
+          <w:ilvl w:val="0"/>
+          <w:numId w:val="2"/>
+        </w:numPr>
+      </w:pPr>
+      <w:r>
+        <w:t>Navegador</w:t>
+      </w:r>
+    </w:p>
+    <w:p>
+      <w:pPr>
+        <w:pStyle w:val="Prrafodelista"/>
+        <w:numPr>
+          <w:ilvl w:val="0"/>
+          <w:numId w:val="2"/>
+        </w:numPr>
+      </w:pPr>
+      <w:r>
+        <w:t>API de mapas</w:t>
+      </w:r>
+    </w:p>
+    <w:p>
+      <w:pPr>
+        <w:pStyle w:val="Prrafodelista"/>
+        <w:numPr>
+          <w:ilvl w:val="0"/>
+          <w:numId w:val="2"/>
+        </w:numPr>
+      </w:pPr>
+      <w:r>
+        <w:t>BBDD</w:t>
+      </w:r>
+    </w:p>
+    <w:p>
+      <w:pPr>
+        <w:rPr>
+          <w:sz w:val="32"/>
+        </w:rPr>
+      </w:pPr>
+      <w:r>
+        <w:rPr>
+          <w:sz w:val="32"/>
+        </w:rPr>
+        <w:t xml:space="preserve"> </w:t>
+      </w:r>
+      <w:r>
+        <w:rPr>
+          <w:sz w:val="32"/>
+        </w:rPr>
+        <w:t xml:space="preserve">Plan de </w:t>
+      </w:r>
+      <w:r>
+        <w:rPr>
+          <w:sz w:val="32"/>
+        </w:rPr>
+        <w:t>Viabilidad</w:t>
+      </w:r>
+    </w:p>
+    <w:p>
+      <w:pPr>
+        <w:pStyle w:val="Prrafodelista"/>
+        <w:numPr>
+          <w:ilvl w:val="0"/>
+          <w:numId w:val="4"/>
+        </w:numPr>
+      </w:pPr>
+      <w:r>
+        <w:t>O</w:t>
+      </w:r>
+      <w:r>
+        <w:t>ferta:</w:t>
+      </w:r>
+    </w:p>
+    <w:p>
+      <w:pPr>
+        <w:ind w:left="360"/>
+      </w:pPr>
+      <w:proofErr w:type="spellStart"/>
+      <w:r>
+        <w:t>MeetUp</w:t>
+      </w:r>
+      <w:proofErr w:type="spellEnd"/>
+      <w:r>
+        <w:t xml:space="preserve">, Tinder, </w:t>
+      </w:r>
+      <w:proofErr w:type="spellStart"/>
+      <w:r>
+        <w:t>FacebookEvents</w:t>
+      </w:r>
+      <w:proofErr w:type="spellEnd"/>
+      <w:r>
+        <w:t>, BlaBlaCar</w:t>
+      </w:r>
+    </w:p>
+    <w:p>
+      <w:pPr>
+        <w:pStyle w:val="Prrafodelista"/>
+        <w:numPr>
+          <w:ilvl w:val="0"/>
+          <w:numId w:val="4"/>
+        </w:numPr>
+      </w:pPr>
+      <w:r>
+        <w:t>Demanda:</w:t>
+      </w:r>
+    </w:p>
+    <w:p>
+      <w:pPr>
+        <w:ind w:left="360"/>
+      </w:pPr>
+      <w:r>
+        <w:t>Personas proactivas a partir de 18 años</w:t>
+      </w:r>
+    </w:p>
+    <w:p>
+      <w:pPr>
+        <w:pStyle w:val="Prrafodelista"/>
+        <w:numPr>
+          <w:ilvl w:val="0"/>
+          <w:numId w:val="4"/>
+        </w:numPr>
+      </w:pPr>
+      <w:r>
         <w:t>Entorno:</w:t>
       </w:r>
     </w:p>
@@ -207,39 +494,90 @@
         <w:ind w:left="360"/>
       </w:pPr>
       <w:r>
-        <w:t>A nivel de legislación: el uso de la aplicación, a partir de 18 años</w:t>
-      </w:r>
-    </w:p>
-    <w:p>
-      <w:pPr>
-        <w:ind w:left="360"/>
-      </w:pPr>
-      <w:r>
-        <w:t>Modelo de negocio: Sponsors, descuentos</w:t>
-      </w:r>
-    </w:p>
-    <w:p>
-      <w:pPr>
-        <w:ind w:left="360"/>
-      </w:pPr>
-      <w:r>
-        <w:t>Cultura: Personas abiertas</w:t>
-      </w:r>
-    </w:p>
-    <w:p>
-      <w:pPr>
-        <w:ind w:left="360"/>
-      </w:pPr>
-      <w:r>
-        <w:t>Consideramos que la aplicación es viable ya que hemos localizado una necesidad por parte de la población para encontrarse y acudir a eventos.</w:t>
-      </w:r>
-    </w:p>
-    <w:p>
-      <w:pPr>
-        <w:ind w:left="360"/>
-      </w:pPr>
+        <w:t>A nivel de legislación</w:t>
+      </w:r>
       <w:bookmarkStart w:id="0" w:name="_GoBack"/>
       <w:bookmarkEnd w:id="0"/>
+      <w:r>
+        <w:t>: el uso de la aplicación, a partir de 18 años</w:t>
+      </w:r>
+    </w:p>
+    <w:p>
+      <w:pPr>
+        <w:pStyle w:val="Prrafodelista"/>
+        <w:numPr>
+          <w:ilvl w:val="0"/>
+          <w:numId w:val="4"/>
+        </w:numPr>
+      </w:pPr>
+      <w:r>
+        <w:t>Modelo de negocio: Sponsors, descuentos</w:t>
+      </w:r>
+    </w:p>
+    <w:p>
+      <w:pPr>
+        <w:pStyle w:val="Prrafodelista"/>
+        <w:numPr>
+          <w:ilvl w:val="0"/>
+          <w:numId w:val="4"/>
+        </w:numPr>
+      </w:pPr>
+      <w:r>
+        <w:t>Cultura: Personas abiertas</w:t>
+      </w:r>
+    </w:p>
+    <w:p>
+      <w:pPr>
+        <w:ind w:left="360"/>
+      </w:pPr>
+      <w:r>
+        <w:t>Consideramos que la aplicación es viable ya que hemos localizado una necesidad por parte de la población para encontrarse y acudir a eventos.</w:t>
+      </w:r>
+    </w:p>
+    <w:p/>
+    <w:p/>
+    <w:p/>
+    <w:p/>
+    <w:p/>
+    <w:p/>
+    <w:p/>
+    <w:p/>
+    <w:p/>
+    <w:p/>
+    <w:p>
+      <w:r>
+        <w:t>Buscamos una aplicación móvil en principio para Android que te permita buscar y crear actividades para realizar actividades con un número de personas de las que no se disponen.</w:t>
+      </w:r>
+    </w:p>
+    <w:p>
+      <w:r>
+        <w:t>¿Por qué?</w:t>
+      </w:r>
+    </w:p>
+    <w:p>
+      <w:r>
+        <w:t>¿Viabilidad</w:t>
+      </w:r>
+      <w:r>
+        <w:t>?</w:t>
+      </w:r>
+    </w:p>
+    <w:p/>
+    <w:p/>
+    <w:p/>
+    <w:p/>
+    <w:p/>
+    <w:p/>
+    <w:p/>
+    <w:p/>
+    <w:p/>
+    <w:p/>
+    <w:p/>
+    <w:p/>
+    <w:p>
+      <w:pPr>
+        <w:ind w:left="360"/>
+      </w:pPr>
     </w:p>
     <w:p/>
     <w:sectPr>
@@ -255,6 +593,119 @@
 <file path=word/numbering.xml><?xml version="1.0" encoding="utf-8"?>
 <w:numbering xmlns:wpc="http://schemas.microsoft.com/office/word/2010/wordprocessingCanvas" xmlns:cx="http://schemas.microsoft.com/office/drawing/2014/chartex" xmlns:cx1="http://schemas.microsoft.com/office/drawing/2015/9/8/chartex" xmlns:cx2="http://schemas.microsoft.com/office/drawing/2015/10/21/chartex" xmlns:cx3="http://schemas.microsoft.com/office/drawing/2016/5/9/chartex" xmlns:cx4="http://schemas.microsoft.com/office/drawing/2016/5/10/chartex" xmlns:cx5="http://schemas.microsoft.com/office/drawing/2016/5/11/chartex" xmlns:cx6="http://schemas.microsoft.com/office/drawing/2016/5/12/chartex" xmlns:cx7="http://schemas.microsoft.com/office/drawing/2016/5/13/chartex" xmlns:cx8="http://schemas.microsoft.com/office/drawing/2016/5/14/chartex" xmlns:mc="http://schemas.openxmlformats.org/markup-compatibility/2006" xmlns:aink="http://schemas.microsoft.com/office/drawing/2016/ink" xmlns:am3d="http://schemas.microsoft.com/office/drawing/2017/model3d" xmlns:o="urn:schemas-microsoft-com:office:office" xmlns:r="http://schemas.openxmlformats.org/officeDocument/2006/relationships" xmlns:m="http://schemas.openxmlformats.org/officeDocument/2006/math" xmlns:v="urn:schemas-microsoft-com:vml" xmlns:wp14="http://schemas.microsoft.com/office/word/2010/wordprocessingDrawing" xmlns:wp="http://schemas.openxmlformats.org/drawingml/2006/wordprocessingDrawing" xmlns:w10="urn:schemas-microsoft-com:office:word" xmlns:w="http://schemas.openxmlformats.org/wordprocessingml/2006/main" xmlns:w14="http://schemas.microsoft.com/office/word/2010/wordml" xmlns:w15="http://schemas.microsoft.com/office/word/2012/wordml" xmlns:w16cid="http://schemas.microsoft.com/office/word/2016/wordml/cid" xmlns:w16se="http://schemas.microsoft.com/office/word/2015/wordml/symex" xmlns:wpg="http://schemas.microsoft.com/office/word/2010/wordprocessingGroup" xmlns:wpi="http://schemas.microsoft.com/office/word/2010/wordprocessingInk" xmlns:wne="http://schemas.microsoft.com/office/word/2006/wordml" xmlns:wps="http://schemas.microsoft.com/office/word/2010/wordprocessingShape" mc:Ignorable="w14 w15 w16se w16cid wp14">
   <w:abstractNum w:abstractNumId="0" w15:restartNumberingAfterBreak="0">
+    <w:nsid w:val="09703B03"/>
+    <w:multiLevelType w:val="hybridMultilevel"/>
+    <w:tmpl w:val="4B2C3A20"/>
+    <w:lvl w:ilvl="0" w:tplc="0C0A0001">
+      <w:start w:val="1"/>
+      <w:numFmt w:val="bullet"/>
+      <w:lvlText w:val=""/>
+      <w:lvlJc w:val="left"/>
+      <w:pPr>
+        <w:ind w:left="720" w:hanging="360"/>
+      </w:pPr>
+      <w:rPr>
+        <w:rFonts w:ascii="Symbol" w:hAnsi="Symbol" w:hint="default"/>
+      </w:rPr>
+    </w:lvl>
+    <w:lvl w:ilvl="1" w:tplc="0C0A0003" w:tentative="1">
+      <w:start w:val="1"/>
+      <w:numFmt w:val="bullet"/>
+      <w:lvlText w:val="o"/>
+      <w:lvlJc w:val="left"/>
+      <w:pPr>
+        <w:ind w:left="1440" w:hanging="360"/>
+      </w:pPr>
+      <w:rPr>
+        <w:rFonts w:ascii="Courier New" w:hAnsi="Courier New" w:cs="Courier New" w:hint="default"/>
+      </w:rPr>
+    </w:lvl>
+    <w:lvl w:ilvl="2" w:tplc="0C0A0005" w:tentative="1">
+      <w:start w:val="1"/>
+      <w:numFmt w:val="bullet"/>
+      <w:lvlText w:val=""/>
+      <w:lvlJc w:val="left"/>
+      <w:pPr>
+        <w:ind w:left="2160" w:hanging="360"/>
+      </w:pPr>
+      <w:rPr>
+        <w:rFonts w:ascii="Wingdings" w:hAnsi="Wingdings" w:hint="default"/>
+      </w:rPr>
+    </w:lvl>
+    <w:lvl w:ilvl="3" w:tplc="0C0A0001" w:tentative="1">
+      <w:start w:val="1"/>
+      <w:numFmt w:val="bullet"/>
+      <w:lvlText w:val=""/>
+      <w:lvlJc w:val="left"/>
+      <w:pPr>
+        <w:ind w:left="2880" w:hanging="360"/>
+      </w:pPr>
+      <w:rPr>
+        <w:rFonts w:ascii="Symbol" w:hAnsi="Symbol" w:hint="default"/>
+      </w:rPr>
+    </w:lvl>
+    <w:lvl w:ilvl="4" w:tplc="0C0A0003" w:tentative="1">
+      <w:start w:val="1"/>
+      <w:numFmt w:val="bullet"/>
+      <w:lvlText w:val="o"/>
+      <w:lvlJc w:val="left"/>
+      <w:pPr>
+        <w:ind w:left="3600" w:hanging="360"/>
+      </w:pPr>
+      <w:rPr>
+        <w:rFonts w:ascii="Courier New" w:hAnsi="Courier New" w:cs="Courier New" w:hint="default"/>
+      </w:rPr>
+    </w:lvl>
+    <w:lvl w:ilvl="5" w:tplc="0C0A0005" w:tentative="1">
+      <w:start w:val="1"/>
+      <w:numFmt w:val="bullet"/>
+      <w:lvlText w:val=""/>
+      <w:lvlJc w:val="left"/>
+      <w:pPr>
+        <w:ind w:left="4320" w:hanging="360"/>
+      </w:pPr>
+      <w:rPr>
+        <w:rFonts w:ascii="Wingdings" w:hAnsi="Wingdings" w:hint="default"/>
+      </w:rPr>
+    </w:lvl>
+    <w:lvl w:ilvl="6" w:tplc="0C0A0001" w:tentative="1">
+      <w:start w:val="1"/>
+      <w:numFmt w:val="bullet"/>
+      <w:lvlText w:val=""/>
+      <w:lvlJc w:val="left"/>
+      <w:pPr>
+        <w:ind w:left="5040" w:hanging="360"/>
+      </w:pPr>
+      <w:rPr>
+        <w:rFonts w:ascii="Symbol" w:hAnsi="Symbol" w:hint="default"/>
+      </w:rPr>
+    </w:lvl>
+    <w:lvl w:ilvl="7" w:tplc="0C0A0003" w:tentative="1">
+      <w:start w:val="1"/>
+      <w:numFmt w:val="bullet"/>
+      <w:lvlText w:val="o"/>
+      <w:lvlJc w:val="left"/>
+      <w:pPr>
+        <w:ind w:left="5760" w:hanging="360"/>
+      </w:pPr>
+      <w:rPr>
+        <w:rFonts w:ascii="Courier New" w:hAnsi="Courier New" w:cs="Courier New" w:hint="default"/>
+      </w:rPr>
+    </w:lvl>
+    <w:lvl w:ilvl="8" w:tplc="0C0A0005" w:tentative="1">
+      <w:start w:val="1"/>
+      <w:numFmt w:val="bullet"/>
+      <w:lvlText w:val=""/>
+      <w:lvlJc w:val="left"/>
+      <w:pPr>
+        <w:ind w:left="6480" w:hanging="360"/>
+      </w:pPr>
+      <w:rPr>
+        <w:rFonts w:ascii="Wingdings" w:hAnsi="Wingdings" w:hint="default"/>
+      </w:rPr>
+    </w:lvl>
+  </w:abstractNum>
+  <w:abstractNum w:abstractNumId="1" w15:restartNumberingAfterBreak="0">
     <w:nsid w:val="4EEE4D8B"/>
     <w:multiLevelType w:val="hybridMultilevel"/>
     <w:tmpl w:val="F0FA48DC"/>
@@ -366,8 +817,243 @@
       </w:rPr>
     </w:lvl>
   </w:abstractNum>
+  <w:abstractNum w:abstractNumId="2" w15:restartNumberingAfterBreak="0">
+    <w:nsid w:val="588949B5"/>
+    <w:multiLevelType w:val="hybridMultilevel"/>
+    <w:tmpl w:val="3676B694"/>
+    <w:lvl w:ilvl="0" w:tplc="0C0A0001">
+      <w:start w:val="1"/>
+      <w:numFmt w:val="bullet"/>
+      <w:lvlText w:val=""/>
+      <w:lvlJc w:val="left"/>
+      <w:pPr>
+        <w:ind w:left="720" w:hanging="360"/>
+      </w:pPr>
+      <w:rPr>
+        <w:rFonts w:ascii="Symbol" w:hAnsi="Symbol" w:hint="default"/>
+      </w:rPr>
+    </w:lvl>
+    <w:lvl w:ilvl="1" w:tplc="0C0A0003" w:tentative="1">
+      <w:start w:val="1"/>
+      <w:numFmt w:val="bullet"/>
+      <w:lvlText w:val="o"/>
+      <w:lvlJc w:val="left"/>
+      <w:pPr>
+        <w:ind w:left="1440" w:hanging="360"/>
+      </w:pPr>
+      <w:rPr>
+        <w:rFonts w:ascii="Courier New" w:hAnsi="Courier New" w:cs="Courier New" w:hint="default"/>
+      </w:rPr>
+    </w:lvl>
+    <w:lvl w:ilvl="2" w:tplc="0C0A0005" w:tentative="1">
+      <w:start w:val="1"/>
+      <w:numFmt w:val="bullet"/>
+      <w:lvlText w:val=""/>
+      <w:lvlJc w:val="left"/>
+      <w:pPr>
+        <w:ind w:left="2160" w:hanging="360"/>
+      </w:pPr>
+      <w:rPr>
+        <w:rFonts w:ascii="Wingdings" w:hAnsi="Wingdings" w:hint="default"/>
+      </w:rPr>
+    </w:lvl>
+    <w:lvl w:ilvl="3" w:tplc="0C0A0001" w:tentative="1">
+      <w:start w:val="1"/>
+      <w:numFmt w:val="bullet"/>
+      <w:lvlText w:val=""/>
+      <w:lvlJc w:val="left"/>
+      <w:pPr>
+        <w:ind w:left="2880" w:hanging="360"/>
+      </w:pPr>
+      <w:rPr>
+        <w:rFonts w:ascii="Symbol" w:hAnsi="Symbol" w:hint="default"/>
+      </w:rPr>
+    </w:lvl>
+    <w:lvl w:ilvl="4" w:tplc="0C0A0003" w:tentative="1">
+      <w:start w:val="1"/>
+      <w:numFmt w:val="bullet"/>
+      <w:lvlText w:val="o"/>
+      <w:lvlJc w:val="left"/>
+      <w:pPr>
+        <w:ind w:left="3600" w:hanging="360"/>
+      </w:pPr>
+      <w:rPr>
+        <w:rFonts w:ascii="Courier New" w:hAnsi="Courier New" w:cs="Courier New" w:hint="default"/>
+      </w:rPr>
+    </w:lvl>
+    <w:lvl w:ilvl="5" w:tplc="0C0A0005" w:tentative="1">
+      <w:start w:val="1"/>
+      <w:numFmt w:val="bullet"/>
+      <w:lvlText w:val=""/>
+      <w:lvlJc w:val="left"/>
+      <w:pPr>
+        <w:ind w:left="4320" w:hanging="360"/>
+      </w:pPr>
+      <w:rPr>
+        <w:rFonts w:ascii="Wingdings" w:hAnsi="Wingdings" w:hint="default"/>
+      </w:rPr>
+    </w:lvl>
+    <w:lvl w:ilvl="6" w:tplc="0C0A0001" w:tentative="1">
+      <w:start w:val="1"/>
+      <w:numFmt w:val="bullet"/>
+      <w:lvlText w:val=""/>
+      <w:lvlJc w:val="left"/>
+      <w:pPr>
+        <w:ind w:left="5040" w:hanging="360"/>
+      </w:pPr>
+      <w:rPr>
+        <w:rFonts w:ascii="Symbol" w:hAnsi="Symbol" w:hint="default"/>
+      </w:rPr>
+    </w:lvl>
+    <w:lvl w:ilvl="7" w:tplc="0C0A0003" w:tentative="1">
+      <w:start w:val="1"/>
+      <w:numFmt w:val="bullet"/>
+      <w:lvlText w:val="o"/>
+      <w:lvlJc w:val="left"/>
+      <w:pPr>
+        <w:ind w:left="5760" w:hanging="360"/>
+      </w:pPr>
+      <w:rPr>
+        <w:rFonts w:ascii="Courier New" w:hAnsi="Courier New" w:cs="Courier New" w:hint="default"/>
+      </w:rPr>
+    </w:lvl>
+    <w:lvl w:ilvl="8" w:tplc="0C0A0005" w:tentative="1">
+      <w:start w:val="1"/>
+      <w:numFmt w:val="bullet"/>
+      <w:lvlText w:val=""/>
+      <w:lvlJc w:val="left"/>
+      <w:pPr>
+        <w:ind w:left="6480" w:hanging="360"/>
+      </w:pPr>
+      <w:rPr>
+        <w:rFonts w:ascii="Wingdings" w:hAnsi="Wingdings" w:hint="default"/>
+      </w:rPr>
+    </w:lvl>
+  </w:abstractNum>
+  <w:abstractNum w:abstractNumId="3" w15:restartNumberingAfterBreak="0">
+    <w:nsid w:val="66191A0C"/>
+    <w:multiLevelType w:val="hybridMultilevel"/>
+    <w:tmpl w:val="FC120068"/>
+    <w:lvl w:ilvl="0" w:tplc="0C0A0001">
+      <w:start w:val="1"/>
+      <w:numFmt w:val="bullet"/>
+      <w:lvlText w:val=""/>
+      <w:lvlJc w:val="left"/>
+      <w:pPr>
+        <w:ind w:left="1440" w:hanging="360"/>
+      </w:pPr>
+      <w:rPr>
+        <w:rFonts w:ascii="Symbol" w:hAnsi="Symbol" w:hint="default"/>
+      </w:rPr>
+    </w:lvl>
+    <w:lvl w:ilvl="1" w:tplc="0C0A0003" w:tentative="1">
+      <w:start w:val="1"/>
+      <w:numFmt w:val="bullet"/>
+      <w:lvlText w:val="o"/>
+      <w:lvlJc w:val="left"/>
+      <w:pPr>
+        <w:ind w:left="2160" w:hanging="360"/>
+      </w:pPr>
+      <w:rPr>
+        <w:rFonts w:ascii="Courier New" w:hAnsi="Courier New" w:cs="Courier New" w:hint="default"/>
+      </w:rPr>
+    </w:lvl>
+    <w:lvl w:ilvl="2" w:tplc="0C0A0005" w:tentative="1">
+      <w:start w:val="1"/>
+      <w:numFmt w:val="bullet"/>
+      <w:lvlText w:val=""/>
+      <w:lvlJc w:val="left"/>
+      <w:pPr>
+        <w:ind w:left="2880" w:hanging="360"/>
+      </w:pPr>
+      <w:rPr>
+        <w:rFonts w:ascii="Wingdings" w:hAnsi="Wingdings" w:hint="default"/>
+      </w:rPr>
+    </w:lvl>
+    <w:lvl w:ilvl="3" w:tplc="0C0A0001" w:tentative="1">
+      <w:start w:val="1"/>
+      <w:numFmt w:val="bullet"/>
+      <w:lvlText w:val=""/>
+      <w:lvlJc w:val="left"/>
+      <w:pPr>
+        <w:ind w:left="3600" w:hanging="360"/>
+      </w:pPr>
+      <w:rPr>
+        <w:rFonts w:ascii="Symbol" w:hAnsi="Symbol" w:hint="default"/>
+      </w:rPr>
+    </w:lvl>
+    <w:lvl w:ilvl="4" w:tplc="0C0A0003" w:tentative="1">
+      <w:start w:val="1"/>
+      <w:numFmt w:val="bullet"/>
+      <w:lvlText w:val="o"/>
+      <w:lvlJc w:val="left"/>
+      <w:pPr>
+        <w:ind w:left="4320" w:hanging="360"/>
+      </w:pPr>
+      <w:rPr>
+        <w:rFonts w:ascii="Courier New" w:hAnsi="Courier New" w:cs="Courier New" w:hint="default"/>
+      </w:rPr>
+    </w:lvl>
+    <w:lvl w:ilvl="5" w:tplc="0C0A0005" w:tentative="1">
+      <w:start w:val="1"/>
+      <w:numFmt w:val="bullet"/>
+      <w:lvlText w:val=""/>
+      <w:lvlJc w:val="left"/>
+      <w:pPr>
+        <w:ind w:left="5040" w:hanging="360"/>
+      </w:pPr>
+      <w:rPr>
+        <w:rFonts w:ascii="Wingdings" w:hAnsi="Wingdings" w:hint="default"/>
+      </w:rPr>
+    </w:lvl>
+    <w:lvl w:ilvl="6" w:tplc="0C0A0001" w:tentative="1">
+      <w:start w:val="1"/>
+      <w:numFmt w:val="bullet"/>
+      <w:lvlText w:val=""/>
+      <w:lvlJc w:val="left"/>
+      <w:pPr>
+        <w:ind w:left="5760" w:hanging="360"/>
+      </w:pPr>
+      <w:rPr>
+        <w:rFonts w:ascii="Symbol" w:hAnsi="Symbol" w:hint="default"/>
+      </w:rPr>
+    </w:lvl>
+    <w:lvl w:ilvl="7" w:tplc="0C0A0003" w:tentative="1">
+      <w:start w:val="1"/>
+      <w:numFmt w:val="bullet"/>
+      <w:lvlText w:val="o"/>
+      <w:lvlJc w:val="left"/>
+      <w:pPr>
+        <w:ind w:left="6480" w:hanging="360"/>
+      </w:pPr>
+      <w:rPr>
+        <w:rFonts w:ascii="Courier New" w:hAnsi="Courier New" w:cs="Courier New" w:hint="default"/>
+      </w:rPr>
+    </w:lvl>
+    <w:lvl w:ilvl="8" w:tplc="0C0A0005" w:tentative="1">
+      <w:start w:val="1"/>
+      <w:numFmt w:val="bullet"/>
+      <w:lvlText w:val=""/>
+      <w:lvlJc w:val="left"/>
+      <w:pPr>
+        <w:ind w:left="7200" w:hanging="360"/>
+      </w:pPr>
+      <w:rPr>
+        <w:rFonts w:ascii="Wingdings" w:hAnsi="Wingdings" w:hint="default"/>
+      </w:rPr>
+    </w:lvl>
+  </w:abstractNum>
   <w:num w:numId="1">
+    <w:abstractNumId w:val="1"/>
+  </w:num>
+  <w:num w:numId="2">
     <w:abstractNumId w:val="0"/>
+  </w:num>
+  <w:num w:numId="3">
+    <w:abstractNumId w:val="3"/>
+  </w:num>
+  <w:num w:numId="4">
+    <w:abstractNumId w:val="2"/>
   </w:num>
 </w:numbering>
 </file>
@@ -773,7 +1459,6 @@
   <w:style w:type="character" w:default="1" w:styleId="Fuentedeprrafopredeter">
     <w:name w:val="Default Paragraph Font"/>
     <w:uiPriority w:val="1"/>
-    <w:semiHidden/>
     <w:unhideWhenUsed/>
   </w:style>
   <w:style w:type="table" w:default="1" w:styleId="Tablanormal">

</xml_diff>

<commit_message>
Le he añadido la foto del slogan
</commit_message>
<xml_diff>
--- a/PlusOne.docx
+++ b/PlusOne.docx
@@ -527,13 +527,7 @@
     </w:p>
     <w:p>
       <w:r>
-        <w:t>E</w:t>
-      </w:r>
-      <w:r>
-        <w:t>l usuario</w:t>
-      </w:r>
-      <w:r>
-        <w:t xml:space="preserve">, al poder crear todo tipo de eventos, también generamos una relación social entre ellos, </w:t>
+        <w:t xml:space="preserve">El usuario, al poder crear todo tipo de eventos, también generamos una relación social entre ellos, </w:t>
       </w:r>
       <w:r>
         <w:t>no una simple quedada puntual, lo cual creemos interesante. Conseguir que personas con gustos afines se relacionen entre sí.</w:t>
@@ -545,30 +539,117 @@
           <w:b/>
         </w:rPr>
       </w:pPr>
+      <w:r>
+        <w:rPr>
+          <w:b/>
+        </w:rPr>
+        <w:t>¿Viabilidad</w:t>
+      </w:r>
+      <w:r>
+        <w:rPr>
+          <w:b/>
+        </w:rPr>
+        <w:t>?</w:t>
+      </w:r>
+    </w:p>
+    <w:p>
+      <w:r>
+        <w:t>Creemos que es viable, porque hemos visto una necesidad en las personas para este tipo de Aplicación.</w:t>
+      </w:r>
+    </w:p>
+    <w:p>
+      <w:r>
+        <w:t>Por ejemplo, a quién de nosotros no le ha pasado alguna vez ir a un campo de fútbol sala y que uno de tus amigos sea baja, pues con nuestra aplicación podrás buscar ese jugador que te falta. O querer ir a un evento y que tus amigos no puedan/quieran y no te guste ir solo, pues con nuestra aplicación podrás encontrar personas que como tú estén interesadas en ir.</w:t>
+      </w:r>
+    </w:p>
+    <w:p/>
+    <w:p/>
+    <w:p/>
+    <w:p/>
+    <w:p/>
+    <w:p/>
+    <w:p/>
+    <w:p/>
+    <w:p/>
+    <w:p/>
+    <w:p/>
+    <w:p/>
+    <w:p/>
+    <w:p/>
+    <w:p>
+      <w:pPr>
+        <w:rPr>
+          <w:sz w:val="28"/>
+          <w:u w:val="single"/>
+        </w:rPr>
+      </w:pPr>
+      <w:r>
+        <w:rPr>
+          <w:sz w:val="28"/>
+          <w:u w:val="single"/>
+        </w:rPr>
+        <w:t>Slogan</w:t>
+      </w:r>
+    </w:p>
+    <w:p>
+      <w:r>
+        <w:rPr>
+          <w:noProof/>
+          <w:lang w:eastAsia="es-ES"/>
+        </w:rPr>
+        <w:drawing>
+          <wp:inline distT="0" distB="0" distL="0" distR="0" wp14:anchorId="416C40D2" wp14:editId="77A464D5">
+            <wp:extent cx="5400040" cy="3609835"/>
+            <wp:effectExtent l="0" t="0" r="0" b="0"/>
+            <wp:docPr id="1" name="Imagen 1" descr="C:\Users\janto\AppData\Local\Microsoft\Windows\INetCache\Content.Word\logo+slogan.jpg"/>
+            <wp:cNvGraphicFramePr>
+              <a:graphicFrameLocks xmlns:a="http://schemas.openxmlformats.org/drawingml/2006/main" noChangeAspect="1"/>
+            </wp:cNvGraphicFramePr>
+            <a:graphic xmlns:a="http://schemas.openxmlformats.org/drawingml/2006/main">
+              <a:graphicData uri="http://schemas.openxmlformats.org/drawingml/2006/picture">
+                <pic:pic xmlns:pic="http://schemas.openxmlformats.org/drawingml/2006/picture">
+                  <pic:nvPicPr>
+                    <pic:cNvPr id="0" name="Picture 1" descr="C:\Users\janto\AppData\Local\Microsoft\Windows\INetCache\Content.Word\logo+slogan.jpg"/>
+                    <pic:cNvPicPr>
+                      <a:picLocks noChangeAspect="1" noChangeArrowheads="1"/>
+                    </pic:cNvPicPr>
+                  </pic:nvPicPr>
+                  <pic:blipFill>
+                    <a:blip r:embed="rId5">
+                      <a:extLst>
+                        <a:ext uri="{28A0092B-C50C-407E-A947-70E740481C1C}">
+                          <a14:useLocalDpi xmlns:a14="http://schemas.microsoft.com/office/drawing/2010/main" val="0"/>
+                        </a:ext>
+                      </a:extLst>
+                    </a:blip>
+                    <a:srcRect/>
+                    <a:stretch>
+                      <a:fillRect/>
+                    </a:stretch>
+                  </pic:blipFill>
+                  <pic:spPr bwMode="auto">
+                    <a:xfrm>
+                      <a:off x="0" y="0"/>
+                      <a:ext cx="5400040" cy="3609835"/>
+                    </a:xfrm>
+                    <a:prstGeom prst="rect">
+                      <a:avLst/>
+                    </a:prstGeom>
+                    <a:noFill/>
+                    <a:ln>
+                      <a:noFill/>
+                    </a:ln>
+                  </pic:spPr>
+                </pic:pic>
+              </a:graphicData>
+            </a:graphic>
+          </wp:inline>
+        </w:drawing>
+      </w:r>
+    </w:p>
+    <w:p>
       <w:bookmarkStart w:id="0" w:name="_GoBack"/>
-      <w:r>
-        <w:rPr>
-          <w:b/>
-        </w:rPr>
-        <w:t>¿Viabilidad</w:t>
-      </w:r>
-      <w:r>
-        <w:rPr>
-          <w:b/>
-        </w:rPr>
-        <w:t>?</w:t>
-      </w:r>
-    </w:p>
-    <w:bookmarkEnd w:id="0"/>
-    <w:p>
-      <w:r>
-        <w:t>Creemos que es viable, porque hemos visto una necesidad en las personas para este tipo de Aplicación.</w:t>
-      </w:r>
-    </w:p>
-    <w:p>
-      <w:r>
-        <w:t>Por ejemplo, a quién de nosotros no le ha pasado alguna vez ir a un campo de fútbol sala y que uno de tus amigos sea baja, pues con nuestra aplicación podrás buscar ese jugador que te falta. O querer ir a un evento y que tus amigos no puedan/quieran y no te guste ir solo, pues con nuestra aplicación podrás encontrar personas que como tú estén interesadas en ir.</w:t>
-      </w:r>
+      <w:bookmarkEnd w:id="0"/>
     </w:p>
     <w:p/>
     <w:p/>

</xml_diff>

<commit_message>
Corregidos algunos errores y mejorado
</commit_message>
<xml_diff>
--- a/PlusOne.docx
+++ b/PlusOne.docx
@@ -1,16 +1,9 @@
 
 <file path=word/document.xml><?xml version="1.0" encoding="utf-8"?>
-<w:document xmlns:wpc="http://schemas.microsoft.com/office/word/2010/wordprocessingCanvas" xmlns:cx="http://schemas.microsoft.com/office/drawing/2014/chartex" xmlns:cx1="http://schemas.microsoft.com/office/drawing/2015/9/8/chartex" xmlns:cx2="http://schemas.microsoft.com/office/drawing/2015/10/21/chartex" xmlns:cx3="http://schemas.microsoft.com/office/drawing/2016/5/9/chartex" xmlns:cx4="http://schemas.microsoft.com/office/drawing/2016/5/10/chartex" xmlns:cx5="http://schemas.microsoft.com/office/drawing/2016/5/11/chartex" xmlns:mc="http://schemas.openxmlformats.org/markup-compatibility/2006" xmlns:o="urn:schemas-microsoft-com:office:office" xmlns:r="http://schemas.openxmlformats.org/officeDocument/2006/relationships" xmlns:m="http://schemas.openxmlformats.org/officeDocument/2006/math" xmlns:v="urn:schemas-microsoft-com:vml" xmlns:wp14="http://schemas.microsoft.com/office/word/2010/wordprocessingDrawing" xmlns:wp="http://schemas.openxmlformats.org/drawingml/2006/wordprocessingDrawing" xmlns:w10="urn:schemas-microsoft-com:office:word" xmlns:w="http://schemas.openxmlformats.org/wordprocessingml/2006/main" xmlns:w14="http://schemas.microsoft.com/office/word/2010/wordml" xmlns:w15="http://schemas.microsoft.com/office/word/2012/wordml" xmlns:w16se="http://schemas.microsoft.com/office/word/2015/wordml/symex" xmlns:wpg="http://schemas.microsoft.com/office/word/2010/wordprocessingGroup" xmlns:wpi="http://schemas.microsoft.com/office/word/2010/wordprocessingInk" xmlns:wne="http://schemas.microsoft.com/office/word/2006/wordml" xmlns:wps="http://schemas.microsoft.com/office/word/2010/wordprocessingShape" mc:Ignorable="w14 w15 w16se wp14">
+<w:document xmlns:wpc="http://schemas.microsoft.com/office/word/2010/wordprocessingCanvas" xmlns:cx="http://schemas.microsoft.com/office/drawing/2014/chartex" xmlns:cx1="http://schemas.microsoft.com/office/drawing/2015/9/8/chartex" xmlns:cx2="http://schemas.microsoft.com/office/drawing/2015/10/21/chartex" xmlns:cx3="http://schemas.microsoft.com/office/drawing/2016/5/9/chartex" xmlns:cx4="http://schemas.microsoft.com/office/drawing/2016/5/10/chartex" xmlns:cx5="http://schemas.microsoft.com/office/drawing/2016/5/11/chartex" xmlns:cx6="http://schemas.microsoft.com/office/drawing/2016/5/12/chartex" xmlns:cx7="http://schemas.microsoft.com/office/drawing/2016/5/13/chartex" xmlns:cx8="http://schemas.microsoft.com/office/drawing/2016/5/14/chartex" xmlns:mc="http://schemas.openxmlformats.org/markup-compatibility/2006" xmlns:aink="http://schemas.microsoft.com/office/drawing/2016/ink" xmlns:am3d="http://schemas.microsoft.com/office/drawing/2017/model3d" xmlns:o="urn:schemas-microsoft-com:office:office" xmlns:r="http://schemas.openxmlformats.org/officeDocument/2006/relationships" xmlns:m="http://schemas.openxmlformats.org/officeDocument/2006/math" xmlns:v="urn:schemas-microsoft-com:vml" xmlns:wp14="http://schemas.microsoft.com/office/word/2010/wordprocessingDrawing" xmlns:wp="http://schemas.openxmlformats.org/drawingml/2006/wordprocessingDrawing" xmlns:w10="urn:schemas-microsoft-com:office:word" xmlns:w="http://schemas.openxmlformats.org/wordprocessingml/2006/main" xmlns:w14="http://schemas.microsoft.com/office/word/2010/wordml" xmlns:w15="http://schemas.microsoft.com/office/word/2012/wordml" xmlns:w16cid="http://schemas.microsoft.com/office/word/2016/wordml/cid" xmlns:w16se="http://schemas.microsoft.com/office/word/2015/wordml/symex" xmlns:wpg="http://schemas.microsoft.com/office/word/2010/wordprocessingGroup" xmlns:wpi="http://schemas.microsoft.com/office/word/2010/wordprocessingInk" xmlns:wne="http://schemas.microsoft.com/office/word/2006/wordml" xmlns:wps="http://schemas.microsoft.com/office/word/2010/wordprocessingShape" mc:Ignorable="w14 w15 w16se w16cid wp14">
   <w:body>
     <w:p>
       <w:pPr>
-        <w:rPr>
-          <w:sz w:val="200"/>
-        </w:rPr>
-      </w:pPr>
-    </w:p>
-    <w:p>
-      <w:pPr>
         <w:jc w:val="center"/>
         <w:rPr>
           <w:sz w:val="180"/>
@@ -35,100 +28,164 @@
         <w:t>One</w:t>
       </w:r>
     </w:p>
-    <w:p/>
-    <w:p/>
-    <w:p>
-      <w:pPr>
-        <w:jc w:val="center"/>
-        <w:rPr>
-          <w:sz w:val="28"/>
-        </w:rPr>
-      </w:pPr>
-      <w:r>
-        <w:rPr>
-          <w:sz w:val="28"/>
-        </w:rPr>
-        <w:t>Javier Asenjo</w:t>
-      </w:r>
-      <w:r>
-        <w:rPr>
-          <w:sz w:val="28"/>
-        </w:rPr>
-        <w:t xml:space="preserve">, Allan Cerol, Gabriel Hirschbaeck, Juan Antonio Merino y Antoine Ratel. </w:t>
-      </w:r>
-    </w:p>
-    <w:p>
-      <w:pPr>
-        <w:jc w:val="center"/>
-        <w:rPr>
-          <w:sz w:val="28"/>
-        </w:rPr>
-      </w:pPr>
-      <w:r>
-        <w:rPr>
-          <w:sz w:val="28"/>
-        </w:rPr>
-        <w:t>Ingeniería de Software</w:t>
-      </w:r>
-    </w:p>
-    <w:p>
-      <w:pPr>
-        <w:jc w:val="center"/>
-        <w:rPr>
-          <w:sz w:val="28"/>
-        </w:rPr>
-      </w:pPr>
-      <w:r>
-        <w:rPr>
-          <w:sz w:val="28"/>
-        </w:rPr>
-        <w:t>Grado en Ingeniería en Sistemas de Información</w:t>
-      </w:r>
-    </w:p>
-    <w:p>
-      <w:pPr>
-        <w:jc w:val="center"/>
-        <w:rPr>
-          <w:sz w:val="28"/>
-        </w:rPr>
-      </w:pPr>
-      <w:r>
-        <w:rPr>
-          <w:sz w:val="28"/>
-        </w:rPr>
-        <w:t>2017/2018</w:t>
-      </w:r>
-    </w:p>
-    <w:p>
-      <w:pPr>
-        <w:jc w:val="center"/>
-        <w:rPr>
-          <w:sz w:val="28"/>
-        </w:rPr>
-      </w:pPr>
-      <w:r>
-        <w:rPr>
-          <w:sz w:val="28"/>
-        </w:rPr>
-        <w:t>Universidad CEU San Pablo</w:t>
-      </w:r>
-    </w:p>
-    <w:p>
-      <w:pPr>
-        <w:jc w:val="center"/>
-        <w:rPr>
-          <w:sz w:val="28"/>
-        </w:rPr>
-      </w:pPr>
+    <w:p>
+      <w:r>
+        <w:rPr>
+          <w:noProof/>
+          <w:lang w:eastAsia="es-ES"/>
+        </w:rPr>
+        <w:drawing>
+          <wp:anchor distT="0" distB="0" distL="114300" distR="114300" simplePos="0" relativeHeight="251658240" behindDoc="1" locked="0" layoutInCell="1" allowOverlap="1" wp14:anchorId="4753CA29" wp14:editId="02B5D19F">
+            <wp:simplePos x="0" y="0"/>
+            <wp:positionH relativeFrom="column">
+              <wp:posOffset>253365</wp:posOffset>
+            </wp:positionH>
+            <wp:positionV relativeFrom="paragraph">
+              <wp:posOffset>274320</wp:posOffset>
+            </wp:positionV>
+            <wp:extent cx="5400040" cy="3609340"/>
+            <wp:effectExtent l="0" t="0" r="0" b="0"/>
+            <wp:wrapTight wrapText="bothSides">
+              <wp:wrapPolygon edited="0">
+                <wp:start x="0" y="0"/>
+                <wp:lineTo x="0" y="21433"/>
+                <wp:lineTo x="21488" y="21433"/>
+                <wp:lineTo x="21488" y="0"/>
+                <wp:lineTo x="0" y="0"/>
+              </wp:wrapPolygon>
+            </wp:wrapTight>
+            <wp:docPr id="1" name="Imagen 1" descr="C:\Users\janto\AppData\Local\Microsoft\Windows\INetCache\Content.Word\logo+slogan.jpg"/>
+            <wp:cNvGraphicFramePr>
+              <a:graphicFrameLocks xmlns:a="http://schemas.openxmlformats.org/drawingml/2006/main" noChangeAspect="1"/>
+            </wp:cNvGraphicFramePr>
+            <a:graphic xmlns:a="http://schemas.openxmlformats.org/drawingml/2006/main">
+              <a:graphicData uri="http://schemas.openxmlformats.org/drawingml/2006/picture">
+                <pic:pic xmlns:pic="http://schemas.openxmlformats.org/drawingml/2006/picture">
+                  <pic:nvPicPr>
+                    <pic:cNvPr id="0" name="Picture 1" descr="C:\Users\janto\AppData\Local\Microsoft\Windows\INetCache\Content.Word\logo+slogan.jpg"/>
+                    <pic:cNvPicPr>
+                      <a:picLocks noChangeAspect="1" noChangeArrowheads="1"/>
+                    </pic:cNvPicPr>
+                  </pic:nvPicPr>
+                  <pic:blipFill>
+                    <a:blip r:embed="rId7">
+                      <a:extLst>
+                        <a:ext uri="{28A0092B-C50C-407E-A947-70E740481C1C}">
+                          <a14:useLocalDpi xmlns:a14="http://schemas.microsoft.com/office/drawing/2010/main" val="0"/>
+                        </a:ext>
+                      </a:extLst>
+                    </a:blip>
+                    <a:srcRect/>
+                    <a:stretch>
+                      <a:fillRect/>
+                    </a:stretch>
+                  </pic:blipFill>
+                  <pic:spPr bwMode="auto">
+                    <a:xfrm>
+                      <a:off x="0" y="0"/>
+                      <a:ext cx="5400040" cy="3609340"/>
+                    </a:xfrm>
+                    <a:prstGeom prst="rect">
+                      <a:avLst/>
+                    </a:prstGeom>
+                    <a:noFill/>
+                    <a:ln>
+                      <a:noFill/>
+                    </a:ln>
+                  </pic:spPr>
+                </pic:pic>
+              </a:graphicData>
+            </a:graphic>
+            <wp14:sizeRelH relativeFrom="page">
+              <wp14:pctWidth>0</wp14:pctWidth>
+            </wp14:sizeRelH>
+            <wp14:sizeRelV relativeFrom="page">
+              <wp14:pctHeight>0</wp14:pctHeight>
+            </wp14:sizeRelV>
+          </wp:anchor>
+        </w:drawing>
+      </w:r>
     </w:p>
     <w:p/>
     <w:p/>
     <w:p/>
     <w:p/>
-    <w:p/>
-    <w:p/>
-    <w:p/>
-    <w:p/>
+    <w:p>
+      <w:pPr>
+        <w:jc w:val="center"/>
+        <w:rPr>
+          <w:sz w:val="28"/>
+        </w:rPr>
+      </w:pPr>
+      <w:r>
+        <w:rPr>
+          <w:sz w:val="28"/>
+        </w:rPr>
+        <w:t>Javier Asenjo</w:t>
+      </w:r>
+      <w:r>
+        <w:rPr>
+          <w:sz w:val="28"/>
+        </w:rPr>
+        <w:t xml:space="preserve">, Allan Cerol, Gabriel Hirschbaeck, Juan Antonio Merino y Antoine Ratel. </w:t>
+      </w:r>
+    </w:p>
+    <w:p>
+      <w:pPr>
+        <w:jc w:val="center"/>
+        <w:rPr>
+          <w:sz w:val="28"/>
+        </w:rPr>
+      </w:pPr>
+      <w:r>
+        <w:rPr>
+          <w:sz w:val="28"/>
+        </w:rPr>
+        <w:t>Ingeniería de Software</w:t>
+      </w:r>
+    </w:p>
+    <w:p>
+      <w:pPr>
+        <w:jc w:val="center"/>
+        <w:rPr>
+          <w:sz w:val="28"/>
+        </w:rPr>
+      </w:pPr>
+      <w:r>
+        <w:rPr>
+          <w:sz w:val="28"/>
+        </w:rPr>
+        <w:t>Grado en Ingeniería en Sistemas de Información</w:t>
+      </w:r>
+    </w:p>
+    <w:p>
+      <w:pPr>
+        <w:jc w:val="center"/>
+        <w:rPr>
+          <w:sz w:val="28"/>
+        </w:rPr>
+      </w:pPr>
+      <w:r>
+        <w:rPr>
+          <w:sz w:val="28"/>
+        </w:rPr>
+        <w:t>2017/2018</w:t>
+      </w:r>
+    </w:p>
+    <w:p>
+      <w:pPr>
+        <w:jc w:val="center"/>
+        <w:rPr>
+          <w:sz w:val="28"/>
+        </w:rPr>
+      </w:pPr>
+      <w:r>
+        <w:rPr>
+          <w:sz w:val="28"/>
+        </w:rPr>
+        <w:t>Universidad CEU San Pablo</w:t>
+      </w:r>
+    </w:p>
     <w:p/>
     <w:p>
       <w:pPr>
@@ -366,11 +423,9 @@
       <w:r>
         <w:t>ferta:</w:t>
       </w:r>
-    </w:p>
-    <w:p>
-      <w:pPr>
-        <w:ind w:left="360"/>
-      </w:pPr>
+      <w:r>
+        <w:t xml:space="preserve"> Competencia: </w:t>
+      </w:r>
       <w:r>
         <w:t>MeetUp, Tinder, FacebookEvents, BlaBlaCar</w:t>
       </w:r>
@@ -386,11 +441,9 @@
       <w:r>
         <w:t>Demanda:</w:t>
       </w:r>
-    </w:p>
-    <w:p>
-      <w:pPr>
-        <w:ind w:left="360"/>
-      </w:pPr>
+      <w:r>
+        <w:t xml:space="preserve"> </w:t>
+      </w:r>
       <w:r>
         <w:t>Personas proactivas a partir de 18 años</w:t>
       </w:r>
@@ -406,11 +459,9 @@
       <w:r>
         <w:t>Entorno:</w:t>
       </w:r>
-    </w:p>
-    <w:p>
-      <w:pPr>
-        <w:ind w:left="360"/>
-      </w:pPr>
+      <w:r>
+        <w:t xml:space="preserve"> </w:t>
+      </w:r>
       <w:r>
         <w:t>A nivel de legislación</w:t>
       </w:r>
@@ -442,166 +493,52 @@
         <w:t>Cultura: Personas abiertas</w:t>
       </w:r>
     </w:p>
-    <w:p>
-      <w:pPr>
-        <w:ind w:left="360"/>
-      </w:pPr>
-      <w:r>
-        <w:t>Consideramos que la aplicación es viable ya que hemos localizado una necesidad por parte de la población para encontrarse y acudir a eventos.</w:t>
-      </w:r>
-    </w:p>
     <w:p/>
-    <w:p/>
-    <w:p/>
-    <w:p>
-      <w:pPr>
-        <w:rPr>
-          <w:sz w:val="28"/>
-          <w:u w:val="single"/>
-        </w:rPr>
-      </w:pPr>
-      <w:r>
-        <w:rPr>
-          <w:sz w:val="28"/>
-          <w:u w:val="single"/>
-        </w:rPr>
-        <w:t>CONCLUSIÓN</w:t>
-      </w:r>
-    </w:p>
-    <w:p/>
-    <w:p>
-      <w:r>
-        <w:t>En definitiva, b</w:t>
-      </w:r>
-      <w:r>
-        <w:t>uscamos una aplicación móvil</w:t>
-      </w:r>
-      <w:r>
-        <w:t xml:space="preserve"> (</w:t>
-      </w:r>
-      <w:r>
-        <w:t>en principio para Android</w:t>
-      </w:r>
-      <w:r>
-        <w:t>)</w:t>
-      </w:r>
-      <w:r>
-        <w:t xml:space="preserve"> que te pe</w:t>
-      </w:r>
-      <w:r>
-        <w:t>rmita buscar y crear eventos</w:t>
-      </w:r>
-      <w:r>
-        <w:t xml:space="preserve"> para realizar actividades con un número de personas de las que no se disponen.</w:t>
-      </w:r>
-    </w:p>
-    <w:p>
-      <w:pPr>
-        <w:rPr>
-          <w:b/>
-        </w:rPr>
-      </w:pPr>
-      <w:r>
-        <w:rPr>
-          <w:b/>
-        </w:rPr>
-        <w:t>¿</w:t>
-      </w:r>
-      <w:r>
-        <w:rPr>
-          <w:b/>
-          <w:sz w:val="24"/>
-        </w:rPr>
-        <w:t>Por qué?</w:t>
-      </w:r>
-    </w:p>
-    <w:p>
-      <w:r>
-        <w:t>Lo primero de todo, creemos que hay un gran número de personas que no realizan ciertas actividades, por miedo a ir solos o, por no ser el número de personas suficiente para desempeñarla (ej. Queremos jugar un partido de pádel por parejas y somos 3).</w:t>
-      </w:r>
-    </w:p>
-    <w:p>
-      <w:r>
-        <w:t xml:space="preserve">Consideramos que con nuestra aplicación los problemas enunciados anteriormente se solventarán. </w:t>
-      </w:r>
-    </w:p>
-    <w:p>
-      <w:r>
-        <w:t xml:space="preserve">El usuario, al poder crear todo tipo de eventos, también generamos una relación social entre ellos, </w:t>
-      </w:r>
-      <w:r>
-        <w:t>no una simple quedada puntual, lo cual creemos interesante. Conseguir que personas con gustos afines se relacionen entre sí.</w:t>
-      </w:r>
-    </w:p>
-    <w:p>
-      <w:pPr>
-        <w:rPr>
-          <w:b/>
-        </w:rPr>
-      </w:pPr>
-      <w:r>
-        <w:rPr>
-          <w:b/>
-        </w:rPr>
-        <w:t>¿Viabilidad</w:t>
-      </w:r>
-      <w:r>
-        <w:rPr>
-          <w:b/>
-        </w:rPr>
-        <w:t>?</w:t>
-      </w:r>
-    </w:p>
-    <w:p>
-      <w:r>
-        <w:t>Creemos que es viable, porque hemos visto una necesidad en las personas para este tipo de Aplicación.</w:t>
-      </w:r>
-    </w:p>
-    <w:p>
-      <w:r>
-        <w:t>Por ejemplo, a quién de nosotros no le ha pasado alguna vez ir a un campo de fútbol sala y que uno de tus amigos sea baja, pues con nuestra aplicación podrás buscar ese jugador que te falta. O querer ir a un evento y que tus amigos no puedan/quieran y no te guste ir solo, pues con nuestra aplicación podrás encontrar personas que como tú estén interesadas en ir.</w:t>
-      </w:r>
-    </w:p>
-    <w:p/>
-    <w:p/>
-    <w:p/>
-    <w:p/>
-    <w:p/>
-    <w:p/>
-    <w:p/>
-    <w:p/>
-    <w:p/>
-    <w:p/>
-    <w:p/>
-    <w:p/>
-    <w:p/>
-    <w:p/>
     <w:p>
       <w:pPr>
         <w:pStyle w:val="Ttulo1"/>
+        <w:rPr>
+          <w:rFonts w:asciiTheme="minorHAnsi" w:hAnsiTheme="minorHAnsi" w:cstheme="minorHAnsi"/>
+          <w:color w:val="auto"/>
+        </w:rPr>
+      </w:pPr>
+      <w:r>
+        <w:rPr>
+          <w:rFonts w:asciiTheme="minorHAnsi" w:hAnsiTheme="minorHAnsi" w:cstheme="minorHAnsi"/>
+          <w:color w:val="auto"/>
+        </w:rPr>
+        <w:t xml:space="preserve">Google Maps Android API + Google Places API </w:t>
+      </w:r>
+      <w:r>
+        <w:rPr>
+          <w:rFonts w:asciiTheme="minorHAnsi" w:hAnsiTheme="minorHAnsi" w:cstheme="minorHAnsi"/>
+          <w:color w:val="auto"/>
+        </w:rPr>
+        <w:t>para</w:t>
+      </w:r>
+      <w:r>
+        <w:rPr>
+          <w:rFonts w:asciiTheme="minorHAnsi" w:hAnsiTheme="minorHAnsi" w:cstheme="minorHAnsi"/>
+          <w:color w:val="auto"/>
+        </w:rPr>
+        <w:t xml:space="preserve"> Android</w:t>
+      </w:r>
+    </w:p>
+    <w:p>
+      <w:pPr>
         <w:jc w:val="center"/>
         <w:rPr>
-          <w:u w:val="single"/>
-        </w:rPr>
-      </w:pPr>
-      <w:r>
-        <w:rPr>
-          <w:u w:val="single"/>
-        </w:rPr>
-        <w:t>Google Maps Android API + Google Places API for Android</w:t>
-      </w:r>
-    </w:p>
-    <w:p>
-      <w:pPr>
-        <w:jc w:val="center"/>
-      </w:pPr>
-      <w:r>
-        <w:rPr>
+          <w:rFonts w:cstheme="minorHAnsi"/>
+        </w:rPr>
+      </w:pPr>
+      <w:r>
+        <w:rPr>
+          <w:rFonts w:cstheme="minorHAnsi"/>
           <w:noProof/>
           <w:lang w:eastAsia="es-ES"/>
         </w:rPr>
         <w:drawing>
-          <wp:inline distT="0" distB="0" distL="0" distR="0" wp14:anchorId="3DCFD269" wp14:editId="68C7CCBA">
+          <wp:inline distT="0" distB="0" distL="0" distR="0" wp14:anchorId="7762DFDF" wp14:editId="27336F57">
             <wp:extent cx="2887980" cy="1624489"/>
             <wp:effectExtent l="0" t="0" r="7620" b="0"/>
             <wp:docPr id="5" name="Image 1"/>
@@ -616,7 +553,7 @@
                     <pic:cNvPicPr/>
                   </pic:nvPicPr>
                   <pic:blipFill>
-                    <a:blip r:embed="rId5" cstate="print">
+                    <a:blip r:embed="rId8" cstate="print">
                       <a:extLst>
                         <a:ext uri="{28A0092B-C50C-407E-A947-70E740481C1C}">
                           <a14:useLocalDpi xmlns:a14="http://schemas.microsoft.com/office/drawing/2010/main" val="0"/>
@@ -646,75 +583,41 @@
     <w:p>
       <w:pPr>
         <w:ind w:firstLine="708"/>
-      </w:pPr>
-      <w:r>
-        <w:t xml:space="preserve">Google Maps Android API es </w:t>
-      </w:r>
-      <w:r>
-        <w:t xml:space="preserve">una aplicación totalmente gratuita e </w:t>
-      </w:r>
-      <w:r>
-        <w:t>ilimitad</w:t>
-      </w:r>
-      <w:r>
-        <w:t>a. Permite integrar diversas bases de mapas, edificios en 3D, y añadir imágenes Street view y satélite. Esta API es muy</w:t>
-      </w:r>
-      <w:r>
-        <w:t xml:space="preserve"> popular y</w:t>
-      </w:r>
-      <w:r>
-        <w:t xml:space="preserve"> es a su vez,</w:t>
-      </w:r>
-      <w:r>
-        <w:t xml:space="preserve"> </w:t>
-      </w:r>
-      <w:r>
-        <w:t>también, la má</w:t>
-      </w:r>
-      <w:r>
-        <w:t>s utilizada</w:t>
-      </w:r>
-      <w:r>
-        <w:t xml:space="preserve">, ya que posee </w:t>
-      </w:r>
-      <w:r>
-        <w:t xml:space="preserve">un </w:t>
-      </w:r>
-      <w:r>
-        <w:t>gran potencial : su documentación es muy completa y es muy fácil de</w:t>
-      </w:r>
-      <w:r>
-        <w:t xml:space="preserve"> utilizar</w:t>
-      </w:r>
-      <w:r>
-        <w:t>,</w:t>
-      </w:r>
-      <w:r>
-        <w:t xml:space="preserve"> e</w:t>
-      </w:r>
-      <w:r>
-        <w:t>specialmente para los sistemas A</w:t>
-      </w:r>
-      <w:r>
-        <w:t>ndroid.</w:t>
+        <w:rPr>
+          <w:rFonts w:cstheme="minorHAnsi"/>
+        </w:rPr>
+      </w:pPr>
+      <w:r>
+        <w:rPr>
+          <w:rFonts w:cstheme="minorHAnsi"/>
+        </w:rPr>
+        <w:lastRenderedPageBreak/>
+        <w:t>Google Maps Android API es una aplicación totalmente gratuita e ilimitada. Permite integrar diversas bases de mapas, edificios en 3D, y añadir imágenes Street view y satélite. Esta API es muy popular y es a su vez, también, la más utilizada, ya que posee un gran potencial: su documentación es muy completa y es muy fácil de utilizar, especialmente para los sistemas Android.</w:t>
       </w:r>
     </w:p>
     <w:p>
       <w:pPr>
         <w:ind w:firstLine="708"/>
+        <w:rPr>
+          <w:rFonts w:cstheme="minorHAnsi"/>
+        </w:rPr>
       </w:pPr>
     </w:p>
     <w:p>
       <w:pPr>
         <w:jc w:val="center"/>
-      </w:pPr>
-      <w:r>
-        <w:rPr>
+        <w:rPr>
+          <w:rFonts w:cstheme="minorHAnsi"/>
+        </w:rPr>
+      </w:pPr>
+      <w:r>
+        <w:rPr>
+          <w:rFonts w:cstheme="minorHAnsi"/>
           <w:noProof/>
           <w:lang w:eastAsia="es-ES"/>
         </w:rPr>
         <w:drawing>
-          <wp:inline distT="0" distB="0" distL="0" distR="0" wp14:anchorId="5405D974" wp14:editId="7F7427D4">
+          <wp:inline distT="0" distB="0" distL="0" distR="0" wp14:anchorId="7B4323DC" wp14:editId="59C3A528">
             <wp:extent cx="2385060" cy="1348432"/>
             <wp:effectExtent l="0" t="0" r="0" b="4445"/>
             <wp:docPr id="2" name="Image 2"/>
@@ -729,7 +632,7 @@
                     <pic:cNvPicPr/>
                   </pic:nvPicPr>
                   <pic:blipFill>
-                    <a:blip r:embed="rId6" cstate="print">
+                    <a:blip r:embed="rId9" cstate="print">
                       <a:extLst>
                         <a:ext uri="{28A0092B-C50C-407E-A947-70E740481C1C}">
                           <a14:useLocalDpi xmlns:a14="http://schemas.microsoft.com/office/drawing/2010/main" val="0"/>
@@ -756,15 +659,19 @@
         </w:drawing>
       </w:r>
       <w:r>
+        <w:rPr>
+          <w:rFonts w:cstheme="minorHAnsi"/>
+        </w:rPr>
         <w:t xml:space="preserve">            </w:t>
       </w:r>
       <w:r>
         <w:rPr>
+          <w:rFonts w:cstheme="minorHAnsi"/>
           <w:noProof/>
           <w:lang w:eastAsia="es-ES"/>
         </w:rPr>
         <w:drawing>
-          <wp:inline distT="0" distB="0" distL="0" distR="0" wp14:anchorId="2628F76A" wp14:editId="0CA859AE">
+          <wp:inline distT="0" distB="0" distL="0" distR="0" wp14:anchorId="41A3E1A6" wp14:editId="47146948">
             <wp:extent cx="2385060" cy="1348432"/>
             <wp:effectExtent l="0" t="0" r="0" b="4445"/>
             <wp:docPr id="3" name="Image 3"/>
@@ -779,7 +686,7 @@
                     <pic:cNvPicPr/>
                   </pic:nvPicPr>
                   <pic:blipFill>
-                    <a:blip r:embed="rId7" cstate="print">
+                    <a:blip r:embed="rId10" cstate="print">
                       <a:extLst>
                         <a:ext uri="{28A0092B-C50C-407E-A947-70E740481C1C}">
                           <a14:useLocalDpi xmlns:a14="http://schemas.microsoft.com/office/drawing/2010/main" val="0"/>
@@ -810,100 +717,54 @@
       <w:pPr>
         <w:jc w:val="center"/>
         <w:rPr>
+          <w:rFonts w:cstheme="minorHAnsi"/>
           <w:i/>
         </w:rPr>
       </w:pPr>
       <w:r>
         <w:rPr>
+          <w:rFonts w:cstheme="minorHAnsi"/>
           <w:i/>
         </w:rPr>
-        <w:t>Mapas e imá</w:t>
-      </w:r>
-      <w:r>
-        <w:rPr>
-          <w:i/>
-        </w:rPr>
-        <w:t>genes.</w:t>
-      </w:r>
-    </w:p>
-    <w:p>
-      <w:r>
+        <w:t>Mapas e imágenes.</w:t>
+      </w:r>
+    </w:p>
+    <w:p>
+      <w:pPr>
+        <w:rPr>
+          <w:rFonts w:cstheme="minorHAnsi"/>
+        </w:rPr>
+      </w:pPr>
+      <w:r>
+        <w:rPr>
+          <w:rFonts w:cstheme="minorHAnsi"/>
+        </w:rPr>
         <w:tab/>
-        <w:t>Además, se puede añ</w:t>
-      </w:r>
-      <w:r>
-        <w:t>adir Googl</w:t>
-      </w:r>
-      <w:r>
-        <w:t>e Places API para los sistemas Android que permite añ</w:t>
-      </w:r>
-      <w:r>
-        <w:t xml:space="preserve">adir </w:t>
-      </w:r>
-      <w:r>
-        <w:t>diversas funcionalidades ú</w:t>
-      </w:r>
-      <w:r>
-        <w:t>tiles</w:t>
-      </w:r>
-      <w:r>
-        <w:t>,</w:t>
-      </w:r>
-      <w:r>
-        <w:t xml:space="preserve"> como la </w:t>
-      </w:r>
-      <w:r>
-        <w:t>geolocalización</w:t>
-      </w:r>
-      <w:r>
-        <w:t xml:space="preserve"> la cual permite</w:t>
-      </w:r>
-      <w:r>
-        <w:t xml:space="preserve"> encontrar personas en la misma zona. Con es</w:t>
-      </w:r>
-      <w:r>
-        <w:t>t</w:t>
-      </w:r>
-      <w:r>
-        <w:t xml:space="preserve">o, podemos integrar un base de datos sobre todos los edificios </w:t>
-      </w:r>
-      <w:r>
-        <w:t>de una zona geográfica, y permitirá</w:t>
-      </w:r>
-      <w:r>
-        <w:t xml:space="preserve"> encontrar todos los puntos de interés como los teatros, canchas </w:t>
-      </w:r>
-      <w:r>
-        <w:t xml:space="preserve">deportivas, cinemas, etc... Esta API es gratuita, su límite se establece </w:t>
-      </w:r>
-      <w:r>
-        <w:t>hasta 1000</w:t>
-      </w:r>
-      <w:r>
-        <w:t xml:space="preserve"> solicitudes al dí</w:t>
-      </w:r>
-      <w:r>
-        <w:t>a, lo que es ampliamente suficiente para desar</w:t>
-      </w:r>
-      <w:r>
-        <w:t>rollar y probar nuestra aplicació</w:t>
-      </w:r>
-      <w:r>
-        <w:t xml:space="preserve">n.  </w:t>
-      </w:r>
-    </w:p>
-    <w:p/>
+        <w:t xml:space="preserve">Además, se puede añadir Google Places API para los sistemas Android que permite añadir diversas funcionalidades útiles, como la geolocalización la cual permite encontrar personas en la misma zona. Con esto, podemos integrar un base de datos sobre todos los edificios de una zona geográfica, y permitirá encontrar todos los puntos de interés como los teatros, canchas deportivas, cinemas, etc... Esta API es gratuita, su límite se establece hasta 1000 solicitudes al día, lo que es ampliamente suficiente para desarrollar y probar nuestra aplicación.  </w:t>
+      </w:r>
+    </w:p>
+    <w:p>
+      <w:pPr>
+        <w:rPr>
+          <w:rFonts w:cstheme="minorHAnsi"/>
+        </w:rPr>
+      </w:pPr>
+    </w:p>
     <w:p>
       <w:pPr>
         <w:jc w:val="center"/>
-      </w:pPr>
-      <w:r>
-        <w:rPr>
+        <w:rPr>
+          <w:rFonts w:cstheme="minorHAnsi"/>
+        </w:rPr>
+      </w:pPr>
+      <w:r>
+        <w:rPr>
+          <w:rFonts w:cstheme="minorHAnsi"/>
           <w:noProof/>
           <w:lang w:eastAsia="es-ES"/>
         </w:rPr>
         <w:drawing>
-          <wp:inline distT="0" distB="0" distL="0" distR="0" wp14:anchorId="31851638" wp14:editId="59B22A0D">
+          <wp:inline distT="0" distB="0" distL="0" distR="0" wp14:anchorId="7517D009" wp14:editId="2D94E427">
             <wp:extent cx="1912620" cy="1835081"/>
             <wp:effectExtent l="0" t="0" r="0" b="0"/>
             <wp:docPr id="4" name="Image 4"/>
@@ -918,7 +779,7 @@
                     <pic:cNvPicPr/>
                   </pic:nvPicPr>
                   <pic:blipFill>
-                    <a:blip r:embed="rId8">
+                    <a:blip r:embed="rId11">
                       <a:extLst>
                         <a:ext uri="{28A0092B-C50C-407E-A947-70E740481C1C}">
                           <a14:useLocalDpi xmlns:a14="http://schemas.microsoft.com/office/drawing/2010/main" val="0"/>
@@ -946,11 +807,12 @@
       </w:r>
       <w:r>
         <w:rPr>
+          <w:rFonts w:cstheme="minorHAnsi"/>
           <w:noProof/>
           <w:lang w:eastAsia="es-ES"/>
         </w:rPr>
         <w:drawing>
-          <wp:inline distT="0" distB="0" distL="0" distR="0" wp14:anchorId="2304080C" wp14:editId="6CB5673C">
+          <wp:inline distT="0" distB="0" distL="0" distR="0" wp14:anchorId="440181D0" wp14:editId="08DDD3A5">
             <wp:extent cx="1866900" cy="1791215"/>
             <wp:effectExtent l="0" t="0" r="0" b="0"/>
             <wp:docPr id="7" name="Image 7"/>
@@ -965,7 +827,7 @@
                     <pic:cNvPicPr/>
                   </pic:nvPicPr>
                   <pic:blipFill>
-                    <a:blip r:embed="rId9">
+                    <a:blip r:embed="rId12">
                       <a:extLst>
                         <a:ext uri="{28A0092B-C50C-407E-A947-70E740481C1C}">
                           <a14:useLocalDpi xmlns:a14="http://schemas.microsoft.com/office/drawing/2010/main" val="0"/>
@@ -993,11 +855,12 @@
       </w:r>
       <w:r>
         <w:rPr>
+          <w:rFonts w:cstheme="minorHAnsi"/>
           <w:noProof/>
           <w:lang w:eastAsia="es-ES"/>
         </w:rPr>
         <w:drawing>
-          <wp:inline distT="0" distB="0" distL="0" distR="0" wp14:anchorId="06464F74" wp14:editId="5262C2EC">
+          <wp:inline distT="0" distB="0" distL="0" distR="0" wp14:anchorId="410D1491" wp14:editId="2DDADE49">
             <wp:extent cx="1935480" cy="1857015"/>
             <wp:effectExtent l="0" t="0" r="0" b="0"/>
             <wp:docPr id="6" name="Image 6"/>
@@ -1012,7 +875,7 @@
                     <pic:cNvPicPr/>
                   </pic:nvPicPr>
                   <pic:blipFill>
-                    <a:blip r:embed="rId10">
+                    <a:blip r:embed="rId13">
                       <a:extLst>
                         <a:ext uri="{28A0092B-C50C-407E-A947-70E740481C1C}">
                           <a14:useLocalDpi xmlns:a14="http://schemas.microsoft.com/office/drawing/2010/main" val="0"/>
@@ -1042,33 +905,47 @@
     <w:p>
       <w:pPr>
         <w:jc w:val="center"/>
-      </w:pPr>
-      <w:r>
-        <w:rPr>
+        <w:rPr>
+          <w:rFonts w:cstheme="minorHAnsi"/>
+        </w:rPr>
+      </w:pPr>
+      <w:r>
+        <w:rPr>
+          <w:rFonts w:cstheme="minorHAnsi"/>
           <w:i/>
         </w:rPr>
-        <w:t>Geolocalización / Lugares / Funció</w:t>
-      </w:r>
-      <w:r>
-        <w:rPr>
-          <w:i/>
-        </w:rPr>
-        <w:t>n de autocompletar</w:t>
-      </w:r>
-      <w:r>
+        <w:t>Geolocalización / Lugares / Función de autocompletar</w:t>
+      </w:r>
+      <w:r>
+        <w:rPr>
+          <w:rFonts w:cstheme="minorHAnsi"/>
+        </w:rPr>
         <w:tab/>
       </w:r>
     </w:p>
     <w:p>
       <w:pPr>
         <w:pStyle w:val="Ttulo2"/>
-      </w:pPr>
-      <w:r>
-        <w:t>¿Cómo funciona</w:t>
-      </w:r>
-      <w:r>
-        <w:t>?</w:t>
-      </w:r>
+        <w:rPr>
+          <w:rFonts w:asciiTheme="minorHAnsi" w:hAnsiTheme="minorHAnsi" w:cstheme="minorHAnsi"/>
+          <w:color w:val="auto"/>
+        </w:rPr>
+      </w:pPr>
+      <w:r>
+        <w:rPr>
+          <w:rFonts w:asciiTheme="minorHAnsi" w:hAnsiTheme="minorHAnsi" w:cstheme="minorHAnsi"/>
+          <w:color w:val="auto"/>
+        </w:rPr>
+        <w:lastRenderedPageBreak/>
+        <w:t>¿Cómo funciona?</w:t>
+      </w:r>
+    </w:p>
+    <w:p>
+      <w:pPr>
+        <w:rPr>
+          <w:lang w:val="fr-FR"/>
+        </w:rPr>
+      </w:pPr>
     </w:p>
     <w:p>
       <w:pPr>
@@ -1077,15 +954,15 @@
           <w:ilvl w:val="0"/>
           <w:numId w:val="5"/>
         </w:numPr>
-      </w:pPr>
-      <w:r>
-        <w:t>Descargar y utilizar « Android Studio » (desar</w:t>
-      </w:r>
-      <w:r>
-        <w:t>r</w:t>
-      </w:r>
-      <w:r>
-        <w:t>ollo en Java).</w:t>
+        <w:rPr>
+          <w:rFonts w:cstheme="minorHAnsi"/>
+        </w:rPr>
+      </w:pPr>
+      <w:r>
+        <w:rPr>
+          <w:rFonts w:cstheme="minorHAnsi"/>
+        </w:rPr>
+        <w:t>Descargar y utilizar «Android Studio » (desarrollo en Java).</w:t>
       </w:r>
     </w:p>
     <w:p>
@@ -1095,9 +972,21 @@
           <w:ilvl w:val="0"/>
           <w:numId w:val="5"/>
         </w:numPr>
-      </w:pPr>
-      <w:r>
-        <w:t>Anadir el package de los servicios Google Play a Android Studio.</w:t>
+        <w:rPr>
+          <w:rFonts w:cstheme="minorHAnsi"/>
+        </w:rPr>
+      </w:pPr>
+      <w:r>
+        <w:rPr>
+          <w:rFonts w:cstheme="minorHAnsi"/>
+        </w:rPr>
+        <w:t>Añ</w:t>
+      </w:r>
+      <w:r>
+        <w:rPr>
+          <w:rFonts w:cstheme="minorHAnsi"/>
+        </w:rPr>
+        <w:t>adir el package de los servicios Google Play a Android Studio.</w:t>
       </w:r>
     </w:p>
     <w:p>
@@ -1107,22 +996,21 @@
           <w:ilvl w:val="0"/>
           <w:numId w:val="5"/>
         </w:numPr>
-      </w:pPr>
-      <w:r>
-        <w:t>Desa</w:t>
-      </w:r>
-      <w:r>
-        <w:t>r</w:t>
-      </w:r>
-      <w:bookmarkStart w:id="0" w:name="_GoBack"/>
-      <w:bookmarkEnd w:id="0"/>
-      <w:r>
-        <w:t>rollar.</w:t>
-      </w:r>
-    </w:p>
-    <w:p>
-      <w:pPr>
-        <w:rPr>
+        <w:rPr>
+          <w:rFonts w:cstheme="minorHAnsi"/>
+        </w:rPr>
+      </w:pPr>
+      <w:r>
+        <w:rPr>
+          <w:rFonts w:cstheme="minorHAnsi"/>
+        </w:rPr>
+        <w:t>Desarrollar.</w:t>
+      </w:r>
+    </w:p>
+    <w:p>
+      <w:pPr>
+        <w:rPr>
+          <w:rFonts w:cstheme="minorHAnsi"/>
           <w:i/>
         </w:rPr>
       </w:pPr>
@@ -1130,160 +1018,240 @@
     <w:p>
       <w:pPr>
         <w:pStyle w:val="Ttulo2"/>
-      </w:pPr>
-      <w:r>
-        <w:t xml:space="preserve">URL : </w:t>
-      </w:r>
-    </w:p>
-    <w:p>
-      <w:r>
-        <w:t xml:space="preserve">Precios : </w:t>
-      </w:r>
-      <w:hyperlink r:id="rId11" w:anchor="details" w:history="1">
+        <w:rPr>
+          <w:rFonts w:asciiTheme="minorHAnsi" w:hAnsiTheme="minorHAnsi" w:cstheme="minorHAnsi"/>
+        </w:rPr>
+      </w:pPr>
+      <w:r>
+        <w:rPr>
+          <w:rFonts w:asciiTheme="minorHAnsi" w:hAnsiTheme="minorHAnsi" w:cstheme="minorHAnsi"/>
+          <w:color w:val="auto"/>
+        </w:rPr>
+        <w:t>URL </w:t>
+      </w:r>
+      <w:r>
+        <w:rPr>
+          <w:rFonts w:asciiTheme="minorHAnsi" w:hAnsiTheme="minorHAnsi" w:cstheme="minorHAnsi"/>
+        </w:rPr>
+        <w:t xml:space="preserve">: </w:t>
+      </w:r>
+    </w:p>
+    <w:p>
+      <w:pPr>
+        <w:rPr>
+          <w:rFonts w:cstheme="minorHAnsi"/>
+        </w:rPr>
+      </w:pPr>
+      <w:r>
+        <w:rPr>
+          <w:rFonts w:cstheme="minorHAnsi"/>
+        </w:rPr>
+        <w:t xml:space="preserve">Precios: </w:t>
+      </w:r>
+      <w:hyperlink r:id="rId14" w:anchor="details" w:history="1">
         <w:r>
           <w:rPr>
             <w:rStyle w:val="Hipervnculo"/>
+            <w:rFonts w:cstheme="minorHAnsi"/>
           </w:rPr>
           <w:t>https://developers.google.com/maps/pricing-and-plans/#details</w:t>
         </w:r>
       </w:hyperlink>
     </w:p>
     <w:p>
-      <w:r>
-        <w:t xml:space="preserve">MAPS : </w:t>
-      </w:r>
-      <w:hyperlink r:id="rId12" w:history="1">
+      <w:pPr>
+        <w:rPr>
+          <w:rFonts w:cstheme="minorHAnsi"/>
+        </w:rPr>
+      </w:pPr>
+      <w:r>
+        <w:rPr>
+          <w:rFonts w:cstheme="minorHAnsi"/>
+        </w:rPr>
+        <w:t xml:space="preserve">MAPS: </w:t>
+      </w:r>
+      <w:hyperlink r:id="rId15" w:history="1">
         <w:r>
           <w:rPr>
             <w:rStyle w:val="Hipervnculo"/>
+            <w:rFonts w:cstheme="minorHAnsi"/>
           </w:rPr>
           <w:t>https://developers.google.com/maps/documentation/android-api/?hl=fr</w:t>
         </w:r>
       </w:hyperlink>
     </w:p>
     <w:p>
-      <w:r>
-        <w:t xml:space="preserve">Places : </w:t>
-      </w:r>
-      <w:hyperlink r:id="rId13" w:history="1">
+      <w:pPr>
+        <w:rPr>
+          <w:rFonts w:cstheme="minorHAnsi"/>
+        </w:rPr>
+      </w:pPr>
+      <w:r>
+        <w:rPr>
+          <w:rFonts w:cstheme="minorHAnsi"/>
+        </w:rPr>
+        <w:t xml:space="preserve">Places: </w:t>
+      </w:r>
+      <w:hyperlink r:id="rId16" w:history="1">
         <w:r>
           <w:rPr>
             <w:rStyle w:val="Hipervnculo"/>
+            <w:rFonts w:cstheme="minorHAnsi"/>
           </w:rPr>
           <w:t>https://developers.google.com/places/?hl=fr</w:t>
         </w:r>
       </w:hyperlink>
     </w:p>
     <w:p>
-      <w:r>
-        <w:t xml:space="preserve">First step : </w:t>
-      </w:r>
-      <w:hyperlink r:id="rId14" w:history="1">
+      <w:pPr>
+        <w:rPr>
+          <w:rStyle w:val="Hipervnculo"/>
+          <w:rFonts w:cstheme="minorHAnsi"/>
+        </w:rPr>
+      </w:pPr>
+      <w:r>
+        <w:rPr>
+          <w:rFonts w:cstheme="minorHAnsi"/>
+        </w:rPr>
+        <w:t xml:space="preserve">First step: </w:t>
+      </w:r>
+      <w:hyperlink r:id="rId17" w:history="1">
         <w:r>
           <w:rPr>
             <w:rStyle w:val="Hipervnculo"/>
+            <w:rFonts w:cstheme="minorHAnsi"/>
           </w:rPr>
           <w:t>https://developers.google.com/maps/documentation/android-api/start?hl=fr</w:t>
         </w:r>
       </w:hyperlink>
     </w:p>
+    <w:p>
+      <w:pPr>
+        <w:rPr>
+          <w:rStyle w:val="Hipervnculo"/>
+          <w:rFonts w:cstheme="minorHAnsi"/>
+        </w:rPr>
+      </w:pPr>
+    </w:p>
+    <w:p>
+      <w:pPr>
+        <w:rPr>
+          <w:rFonts w:cstheme="minorHAnsi"/>
+        </w:rPr>
+      </w:pPr>
+    </w:p>
+    <w:p>
+      <w:pPr>
+        <w:rPr>
+          <w:sz w:val="32"/>
+        </w:rPr>
+      </w:pPr>
+      <w:r>
+        <w:rPr>
+          <w:sz w:val="32"/>
+        </w:rPr>
+        <w:t>Conclusión</w:t>
+      </w:r>
+    </w:p>
     <w:p/>
+    <w:p>
+      <w:r>
+        <w:t>En definitiva, b</w:t>
+      </w:r>
+      <w:r>
+        <w:t>uscamos una aplicación móvil</w:t>
+      </w:r>
+      <w:r>
+        <w:t xml:space="preserve"> (</w:t>
+      </w:r>
+      <w:r>
+        <w:t>en principio para Android</w:t>
+      </w:r>
+      <w:r>
+        <w:t>)</w:t>
+      </w:r>
+      <w:r>
+        <w:t xml:space="preserve"> que te pe</w:t>
+      </w:r>
+      <w:r>
+        <w:t>rmita buscar y crear eventos</w:t>
+      </w:r>
+      <w:r>
+        <w:t xml:space="preserve"> para realizar actividades con un número de personas de las que no se disponen.</w:t>
+      </w:r>
+    </w:p>
+    <w:p>
+      <w:pPr>
+        <w:rPr>
+          <w:b/>
+        </w:rPr>
+      </w:pPr>
+      <w:r>
+        <w:rPr>
+          <w:b/>
+        </w:rPr>
+        <w:t>¿</w:t>
+      </w:r>
+      <w:r>
+        <w:rPr>
+          <w:b/>
+          <w:sz w:val="24"/>
+        </w:rPr>
+        <w:t>Por qué?</w:t>
+      </w:r>
+    </w:p>
+    <w:p>
+      <w:r>
+        <w:t>Lo primero de todo, creemos que hay un gran número de personas que no realizan ciertas actividades, por miedo a ir solos o, por no ser el número de personas suficiente para desempeñarla (ej. Queremos jugar un partido de pádel por parejas y somos 3).</w:t>
+      </w:r>
+    </w:p>
+    <w:p>
+      <w:r>
+        <w:t xml:space="preserve">Consideramos que con nuestra aplicación los problemas enunciados anteriormente se solventarán. </w:t>
+      </w:r>
+    </w:p>
+    <w:p>
+      <w:r>
+        <w:t xml:space="preserve">El usuario, al poder crear todo tipo de eventos, también generamos una relación social entre ellos, </w:t>
+      </w:r>
+      <w:r>
+        <w:t>no una simple quedada puntual, lo cual creemos interesante. Conseguir que personas con gustos afines se relacionen entre sí.</w:t>
+      </w:r>
+    </w:p>
+    <w:p>
+      <w:pPr>
+        <w:rPr>
+          <w:b/>
+        </w:rPr>
+      </w:pPr>
+      <w:r>
+        <w:rPr>
+          <w:b/>
+        </w:rPr>
+        <w:t>¿Viabilidad</w:t>
+      </w:r>
+      <w:r>
+        <w:rPr>
+          <w:b/>
+        </w:rPr>
+        <w:t>?</w:t>
+      </w:r>
+    </w:p>
+    <w:p>
+      <w:r>
+        <w:t>Creemos que es viable, porque hemos visto una necesidad en las personas para este tipo de Aplicación.</w:t>
+      </w:r>
+    </w:p>
+    <w:p>
+      <w:r>
+        <w:t>Por ejemplo, a quién de nosotros no le ha pasado alguna vez ir a un campo de fútbol sala y que uno de tus amigos sea baja, pues con nuestra aplicación podrás buscar ese jugador que te falta. O querer ir a un evento y que tus amigos no puedan/quieran y no te guste ir solo, pues con nuestra aplicación podrás encontrar personas que como tú estén interesadas en ir.</w:t>
+      </w:r>
+    </w:p>
     <w:p/>
-    <w:p/>
-    <w:p/>
-    <w:p/>
-    <w:p/>
-    <w:p/>
-    <w:p/>
-    <w:p>
-      <w:pPr>
-        <w:rPr>
-          <w:sz w:val="28"/>
-          <w:u w:val="single"/>
-        </w:rPr>
-      </w:pPr>
-      <w:r>
-        <w:rPr>
-          <w:sz w:val="28"/>
-          <w:u w:val="single"/>
-        </w:rPr>
-        <w:t>Slogan</w:t>
-      </w:r>
-    </w:p>
-    <w:p>
-      <w:r>
-        <w:rPr>
-          <w:noProof/>
-          <w:lang w:eastAsia="es-ES"/>
-        </w:rPr>
-        <w:drawing>
-          <wp:inline distT="0" distB="0" distL="0" distR="0" wp14:anchorId="416C40D2" wp14:editId="77A464D5">
-            <wp:extent cx="5400040" cy="3609835"/>
-            <wp:effectExtent l="0" t="0" r="0" b="0"/>
-            <wp:docPr id="1" name="Imagen 1" descr="C:\Users\janto\AppData\Local\Microsoft\Windows\INetCache\Content.Word\logo+slogan.jpg"/>
-            <wp:cNvGraphicFramePr>
-              <a:graphicFrameLocks xmlns:a="http://schemas.openxmlformats.org/drawingml/2006/main" noChangeAspect="1"/>
-            </wp:cNvGraphicFramePr>
-            <a:graphic xmlns:a="http://schemas.openxmlformats.org/drawingml/2006/main">
-              <a:graphicData uri="http://schemas.openxmlformats.org/drawingml/2006/picture">
-                <pic:pic xmlns:pic="http://schemas.openxmlformats.org/drawingml/2006/picture">
-                  <pic:nvPicPr>
-                    <pic:cNvPr id="0" name="Picture 1" descr="C:\Users\janto\AppData\Local\Microsoft\Windows\INetCache\Content.Word\logo+slogan.jpg"/>
-                    <pic:cNvPicPr>
-                      <a:picLocks noChangeAspect="1" noChangeArrowheads="1"/>
-                    </pic:cNvPicPr>
-                  </pic:nvPicPr>
-                  <pic:blipFill>
-                    <a:blip r:embed="rId15">
-                      <a:extLst>
-                        <a:ext uri="{28A0092B-C50C-407E-A947-70E740481C1C}">
-                          <a14:useLocalDpi xmlns:a14="http://schemas.microsoft.com/office/drawing/2010/main" val="0"/>
-                        </a:ext>
-                      </a:extLst>
-                    </a:blip>
-                    <a:srcRect/>
-                    <a:stretch>
-                      <a:fillRect/>
-                    </a:stretch>
-                  </pic:blipFill>
-                  <pic:spPr bwMode="auto">
-                    <a:xfrm>
-                      <a:off x="0" y="0"/>
-                      <a:ext cx="5400040" cy="3609835"/>
-                    </a:xfrm>
-                    <a:prstGeom prst="rect">
-                      <a:avLst/>
-                    </a:prstGeom>
-                    <a:noFill/>
-                    <a:ln>
-                      <a:noFill/>
-                    </a:ln>
-                  </pic:spPr>
-                </pic:pic>
-              </a:graphicData>
-            </a:graphic>
-          </wp:inline>
-        </w:drawing>
-      </w:r>
-    </w:p>
-    <w:p/>
-    <w:p/>
-    <w:p/>
-    <w:p/>
-    <w:p/>
-    <w:p/>
-    <w:p/>
-    <w:p/>
-    <w:p/>
-    <w:p/>
-    <w:p/>
-    <w:p/>
-    <w:p>
-      <w:pPr>
-        <w:ind w:left="360"/>
-      </w:pPr>
-    </w:p>
-    <w:p/>
+    <w:p>
+      <w:bookmarkStart w:id="0" w:name="_GoBack"/>
+      <w:bookmarkEnd w:id="0"/>
+    </w:p>
     <w:sectPr>
       <w:pgSz w:w="11906" w:h="16838"/>
       <w:pgMar w:top="1417" w:right="1701" w:bottom="1417" w:left="1701" w:header="708" w:footer="708" w:gutter="0"/>
@@ -1294,8 +1262,58 @@
 </w:document>
 </file>
 
+<file path=word/endnotes.xml><?xml version="1.0" encoding="utf-8"?>
+<w:endnotes xmlns:wpc="http://schemas.microsoft.com/office/word/2010/wordprocessingCanvas" xmlns:cx="http://schemas.microsoft.com/office/drawing/2014/chartex" xmlns:cx1="http://schemas.microsoft.com/office/drawing/2015/9/8/chartex" xmlns:cx2="http://schemas.microsoft.com/office/drawing/2015/10/21/chartex" xmlns:cx3="http://schemas.microsoft.com/office/drawing/2016/5/9/chartex" xmlns:cx4="http://schemas.microsoft.com/office/drawing/2016/5/10/chartex" xmlns:cx5="http://schemas.microsoft.com/office/drawing/2016/5/11/chartex" xmlns:cx6="http://schemas.microsoft.com/office/drawing/2016/5/12/chartex" xmlns:cx7="http://schemas.microsoft.com/office/drawing/2016/5/13/chartex" xmlns:cx8="http://schemas.microsoft.com/office/drawing/2016/5/14/chartex" xmlns:mc="http://schemas.openxmlformats.org/markup-compatibility/2006" xmlns:aink="http://schemas.microsoft.com/office/drawing/2016/ink" xmlns:am3d="http://schemas.microsoft.com/office/drawing/2017/model3d" xmlns:o="urn:schemas-microsoft-com:office:office" xmlns:r="http://schemas.openxmlformats.org/officeDocument/2006/relationships" xmlns:m="http://schemas.openxmlformats.org/officeDocument/2006/math" xmlns:v="urn:schemas-microsoft-com:vml" xmlns:wp14="http://schemas.microsoft.com/office/word/2010/wordprocessingDrawing" xmlns:wp="http://schemas.openxmlformats.org/drawingml/2006/wordprocessingDrawing" xmlns:w10="urn:schemas-microsoft-com:office:word" xmlns:w="http://schemas.openxmlformats.org/wordprocessingml/2006/main" xmlns:w14="http://schemas.microsoft.com/office/word/2010/wordml" xmlns:w15="http://schemas.microsoft.com/office/word/2012/wordml" xmlns:w16cid="http://schemas.microsoft.com/office/word/2016/wordml/cid" xmlns:w16se="http://schemas.microsoft.com/office/word/2015/wordml/symex" xmlns:wpg="http://schemas.microsoft.com/office/word/2010/wordprocessingGroup" xmlns:wpi="http://schemas.microsoft.com/office/word/2010/wordprocessingInk" xmlns:wne="http://schemas.microsoft.com/office/word/2006/wordml" xmlns:wps="http://schemas.microsoft.com/office/word/2010/wordprocessingShape" mc:Ignorable="w14 w15 w16se w16cid wp14">
+  <w:endnote w:type="separator" w:id="-1">
+    <w:p>
+      <w:pPr>
+        <w:spacing w:after="0" w:line="240" w:lineRule="auto"/>
+      </w:pPr>
+      <w:r>
+        <w:separator/>
+      </w:r>
+    </w:p>
+  </w:endnote>
+  <w:endnote w:type="continuationSeparator" w:id="0">
+    <w:p>
+      <w:pPr>
+        <w:spacing w:after="0" w:line="240" w:lineRule="auto"/>
+      </w:pPr>
+      <w:r>
+        <w:continuationSeparator/>
+      </w:r>
+    </w:p>
+  </w:endnote>
+</w:endnotes>
+</file>
+
+<file path=word/footnotes.xml><?xml version="1.0" encoding="utf-8"?>
+<w:footnotes xmlns:wpc="http://schemas.microsoft.com/office/word/2010/wordprocessingCanvas" xmlns:cx="http://schemas.microsoft.com/office/drawing/2014/chartex" xmlns:cx1="http://schemas.microsoft.com/office/drawing/2015/9/8/chartex" xmlns:cx2="http://schemas.microsoft.com/office/drawing/2015/10/21/chartex" xmlns:cx3="http://schemas.microsoft.com/office/drawing/2016/5/9/chartex" xmlns:cx4="http://schemas.microsoft.com/office/drawing/2016/5/10/chartex" xmlns:cx5="http://schemas.microsoft.com/office/drawing/2016/5/11/chartex" xmlns:cx6="http://schemas.microsoft.com/office/drawing/2016/5/12/chartex" xmlns:cx7="http://schemas.microsoft.com/office/drawing/2016/5/13/chartex" xmlns:cx8="http://schemas.microsoft.com/office/drawing/2016/5/14/chartex" xmlns:mc="http://schemas.openxmlformats.org/markup-compatibility/2006" xmlns:aink="http://schemas.microsoft.com/office/drawing/2016/ink" xmlns:am3d="http://schemas.microsoft.com/office/drawing/2017/model3d" xmlns:o="urn:schemas-microsoft-com:office:office" xmlns:r="http://schemas.openxmlformats.org/officeDocument/2006/relationships" xmlns:m="http://schemas.openxmlformats.org/officeDocument/2006/math" xmlns:v="urn:schemas-microsoft-com:vml" xmlns:wp14="http://schemas.microsoft.com/office/word/2010/wordprocessingDrawing" xmlns:wp="http://schemas.openxmlformats.org/drawingml/2006/wordprocessingDrawing" xmlns:w10="urn:schemas-microsoft-com:office:word" xmlns:w="http://schemas.openxmlformats.org/wordprocessingml/2006/main" xmlns:w14="http://schemas.microsoft.com/office/word/2010/wordml" xmlns:w15="http://schemas.microsoft.com/office/word/2012/wordml" xmlns:w16cid="http://schemas.microsoft.com/office/word/2016/wordml/cid" xmlns:w16se="http://schemas.microsoft.com/office/word/2015/wordml/symex" xmlns:wpg="http://schemas.microsoft.com/office/word/2010/wordprocessingGroup" xmlns:wpi="http://schemas.microsoft.com/office/word/2010/wordprocessingInk" xmlns:wne="http://schemas.microsoft.com/office/word/2006/wordml" xmlns:wps="http://schemas.microsoft.com/office/word/2010/wordprocessingShape" mc:Ignorable="w14 w15 w16se w16cid wp14">
+  <w:footnote w:type="separator" w:id="-1">
+    <w:p>
+      <w:pPr>
+        <w:spacing w:after="0" w:line="240" w:lineRule="auto"/>
+      </w:pPr>
+      <w:r>
+        <w:separator/>
+      </w:r>
+    </w:p>
+  </w:footnote>
+  <w:footnote w:type="continuationSeparator" w:id="0">
+    <w:p>
+      <w:pPr>
+        <w:spacing w:after="0" w:line="240" w:lineRule="auto"/>
+      </w:pPr>
+      <w:r>
+        <w:continuationSeparator/>
+      </w:r>
+    </w:p>
+  </w:footnote>
+</w:footnotes>
+</file>
+
 <file path=word/numbering.xml><?xml version="1.0" encoding="utf-8"?>
-<w:numbering xmlns:wpc="http://schemas.microsoft.com/office/word/2010/wordprocessingCanvas" xmlns:cx="http://schemas.microsoft.com/office/drawing/2014/chartex" xmlns:cx1="http://schemas.microsoft.com/office/drawing/2015/9/8/chartex" xmlns:cx2="http://schemas.microsoft.com/office/drawing/2015/10/21/chartex" xmlns:cx3="http://schemas.microsoft.com/office/drawing/2016/5/9/chartex" xmlns:cx4="http://schemas.microsoft.com/office/drawing/2016/5/10/chartex" xmlns:cx5="http://schemas.microsoft.com/office/drawing/2016/5/11/chartex" xmlns:mc="http://schemas.openxmlformats.org/markup-compatibility/2006" xmlns:o="urn:schemas-microsoft-com:office:office" xmlns:r="http://schemas.openxmlformats.org/officeDocument/2006/relationships" xmlns:m="http://schemas.openxmlformats.org/officeDocument/2006/math" xmlns:v="urn:schemas-microsoft-com:vml" xmlns:wp14="http://schemas.microsoft.com/office/word/2010/wordprocessingDrawing" xmlns:wp="http://schemas.openxmlformats.org/drawingml/2006/wordprocessingDrawing" xmlns:w10="urn:schemas-microsoft-com:office:word" xmlns:w="http://schemas.openxmlformats.org/wordprocessingml/2006/main" xmlns:w14="http://schemas.microsoft.com/office/word/2010/wordml" xmlns:w15="http://schemas.microsoft.com/office/word/2012/wordml" xmlns:w16se="http://schemas.microsoft.com/office/word/2015/wordml/symex" xmlns:wpg="http://schemas.microsoft.com/office/word/2010/wordprocessingGroup" xmlns:wpi="http://schemas.microsoft.com/office/word/2010/wordprocessingInk" xmlns:wne="http://schemas.microsoft.com/office/word/2006/wordml" xmlns:wps="http://schemas.microsoft.com/office/word/2010/wordprocessingShape" mc:Ignorable="w14 w15 w16se wp14">
+<w:numbering xmlns:wpc="http://schemas.microsoft.com/office/word/2010/wordprocessingCanvas" xmlns:cx="http://schemas.microsoft.com/office/drawing/2014/chartex" xmlns:cx1="http://schemas.microsoft.com/office/drawing/2015/9/8/chartex" xmlns:cx2="http://schemas.microsoft.com/office/drawing/2015/10/21/chartex" xmlns:cx3="http://schemas.microsoft.com/office/drawing/2016/5/9/chartex" xmlns:cx4="http://schemas.microsoft.com/office/drawing/2016/5/10/chartex" xmlns:cx5="http://schemas.microsoft.com/office/drawing/2016/5/11/chartex" xmlns:cx6="http://schemas.microsoft.com/office/drawing/2016/5/12/chartex" xmlns:cx7="http://schemas.microsoft.com/office/drawing/2016/5/13/chartex" xmlns:cx8="http://schemas.microsoft.com/office/drawing/2016/5/14/chartex" xmlns:mc="http://schemas.openxmlformats.org/markup-compatibility/2006" xmlns:aink="http://schemas.microsoft.com/office/drawing/2016/ink" xmlns:am3d="http://schemas.microsoft.com/office/drawing/2017/model3d" xmlns:o="urn:schemas-microsoft-com:office:office" xmlns:r="http://schemas.openxmlformats.org/officeDocument/2006/relationships" xmlns:m="http://schemas.openxmlformats.org/officeDocument/2006/math" xmlns:v="urn:schemas-microsoft-com:vml" xmlns:wp14="http://schemas.microsoft.com/office/word/2010/wordprocessingDrawing" xmlns:wp="http://schemas.openxmlformats.org/drawingml/2006/wordprocessingDrawing" xmlns:w10="urn:schemas-microsoft-com:office:word" xmlns:w="http://schemas.openxmlformats.org/wordprocessingml/2006/main" xmlns:w14="http://schemas.microsoft.com/office/word/2010/wordml" xmlns:w15="http://schemas.microsoft.com/office/word/2012/wordml" xmlns:w16cid="http://schemas.microsoft.com/office/word/2016/wordml/cid" xmlns:w16se="http://schemas.microsoft.com/office/word/2015/wordml/symex" xmlns:wpg="http://schemas.microsoft.com/office/word/2010/wordprocessingGroup" xmlns:wpi="http://schemas.microsoft.com/office/word/2010/wordprocessingInk" xmlns:wne="http://schemas.microsoft.com/office/word/2006/wordml" xmlns:wps="http://schemas.microsoft.com/office/word/2010/wordprocessingShape" mc:Ignorable="w14 w15 w16se w16cid wp14">
   <w:abstractNum w:abstractNumId="0" w15:restartNumberingAfterBreak="0">
     <w:nsid w:val="09703B03"/>
     <w:multiLevelType w:val="hybridMultilevel"/>
@@ -1855,7 +1873,7 @@
 </file>
 
 <file path=word/styles.xml><?xml version="1.0" encoding="utf-8"?>
-<w:styles xmlns:mc="http://schemas.openxmlformats.org/markup-compatibility/2006" xmlns:r="http://schemas.openxmlformats.org/officeDocument/2006/relationships" xmlns:w="http://schemas.openxmlformats.org/wordprocessingml/2006/main" xmlns:w14="http://schemas.microsoft.com/office/word/2010/wordml" xmlns:w15="http://schemas.microsoft.com/office/word/2012/wordml" xmlns:w16se="http://schemas.microsoft.com/office/word/2015/wordml/symex" mc:Ignorable="w14 w15 w16se">
+<w:styles xmlns:mc="http://schemas.openxmlformats.org/markup-compatibility/2006" xmlns:r="http://schemas.openxmlformats.org/officeDocument/2006/relationships" xmlns:w="http://schemas.openxmlformats.org/wordprocessingml/2006/main" xmlns:w14="http://schemas.microsoft.com/office/word/2010/wordml" xmlns:w15="http://schemas.microsoft.com/office/word/2012/wordml" xmlns:w16cid="http://schemas.microsoft.com/office/word/2016/wordml/cid" xmlns:w16se="http://schemas.microsoft.com/office/word/2015/wordml/symex" mc:Ignorable="w14 w15 w16se w16cid">
   <w:docDefaults>
     <w:rPrDefault>
       <w:rPr>
@@ -1871,7 +1889,7 @@
       </w:pPr>
     </w:pPrDefault>
   </w:docDefaults>
-  <w:latentStyles w:defLockedState="0" w:defUIPriority="99" w:defSemiHidden="0" w:defUnhideWhenUsed="0" w:defQFormat="0" w:count="374">
+  <w:latentStyles w:defLockedState="0" w:defUIPriority="99" w:defSemiHidden="0" w:defUnhideWhenUsed="0" w:defQFormat="0" w:count="375">
     <w:lsdException w:name="Normal" w:uiPriority="0" w:qFormat="1"/>
     <w:lsdException w:name="heading 1" w:uiPriority="9" w:qFormat="1"/>
     <w:lsdException w:name="heading 2" w:semiHidden="1" w:uiPriority="9" w:unhideWhenUsed="1" w:qFormat="1"/>
@@ -2246,6 +2264,7 @@
     <w:lsdException w:name="Mention" w:semiHidden="1" w:unhideWhenUsed="1"/>
     <w:lsdException w:name="Smart Hyperlink" w:semiHidden="1" w:unhideWhenUsed="1"/>
     <w:lsdException w:name="Hashtag" w:semiHidden="1" w:unhideWhenUsed="1"/>
+    <w:lsdException w:name="Unresolved Mention" w:semiHidden="1" w:unhideWhenUsed="1"/>
   </w:latentStyles>
   <w:style w:type="paragraph" w:default="1" w:styleId="Normal">
     <w:name w:val="Normal"/>
@@ -2370,6 +2389,92 @@
     <w:rsid w:val="00053A3E"/>
     <w:rPr>
       <w:color w:val="0563C1" w:themeColor="hyperlink"/>
+      <w:u w:val="single"/>
+    </w:rPr>
+  </w:style>
+  <w:style w:type="paragraph" w:styleId="Textodeglobo">
+    <w:name w:val="Balloon Text"/>
+    <w:basedOn w:val="Normal"/>
+    <w:link w:val="TextodegloboCar"/>
+    <w:uiPriority w:val="99"/>
+    <w:semiHidden/>
+    <w:unhideWhenUsed/>
+    <w:rsid w:val="00CE022A"/>
+    <w:pPr>
+      <w:spacing w:after="0" w:line="240" w:lineRule="auto"/>
+    </w:pPr>
+    <w:rPr>
+      <w:rFonts w:ascii="Segoe UI" w:hAnsi="Segoe UI" w:cs="Segoe UI"/>
+      <w:sz w:val="18"/>
+      <w:szCs w:val="18"/>
+    </w:rPr>
+  </w:style>
+  <w:style w:type="character" w:customStyle="1" w:styleId="TextodegloboCar">
+    <w:name w:val="Texto de globo Car"/>
+    <w:basedOn w:val="Fuentedeprrafopredeter"/>
+    <w:link w:val="Textodeglobo"/>
+    <w:uiPriority w:val="99"/>
+    <w:semiHidden/>
+    <w:rsid w:val="00CE022A"/>
+    <w:rPr>
+      <w:rFonts w:ascii="Segoe UI" w:hAnsi="Segoe UI" w:cs="Segoe UI"/>
+      <w:sz w:val="18"/>
+      <w:szCs w:val="18"/>
+    </w:rPr>
+  </w:style>
+  <w:style w:type="paragraph" w:styleId="Encabezado">
+    <w:name w:val="header"/>
+    <w:basedOn w:val="Normal"/>
+    <w:link w:val="EncabezadoCar"/>
+    <w:uiPriority w:val="99"/>
+    <w:unhideWhenUsed/>
+    <w:rsid w:val="00310D6D"/>
+    <w:pPr>
+      <w:tabs>
+        <w:tab w:val="center" w:pos="4252"/>
+        <w:tab w:val="right" w:pos="8504"/>
+      </w:tabs>
+      <w:spacing w:after="0" w:line="240" w:lineRule="auto"/>
+    </w:pPr>
+  </w:style>
+  <w:style w:type="character" w:customStyle="1" w:styleId="EncabezadoCar">
+    <w:name w:val="Encabezado Car"/>
+    <w:basedOn w:val="Fuentedeprrafopredeter"/>
+    <w:link w:val="Encabezado"/>
+    <w:uiPriority w:val="99"/>
+    <w:rsid w:val="00310D6D"/>
+  </w:style>
+  <w:style w:type="paragraph" w:styleId="Piedepgina">
+    <w:name w:val="footer"/>
+    <w:basedOn w:val="Normal"/>
+    <w:link w:val="PiedepginaCar"/>
+    <w:uiPriority w:val="99"/>
+    <w:unhideWhenUsed/>
+    <w:rsid w:val="00310D6D"/>
+    <w:pPr>
+      <w:tabs>
+        <w:tab w:val="center" w:pos="4252"/>
+        <w:tab w:val="right" w:pos="8504"/>
+      </w:tabs>
+      <w:spacing w:after="0" w:line="240" w:lineRule="auto"/>
+    </w:pPr>
+  </w:style>
+  <w:style w:type="character" w:customStyle="1" w:styleId="PiedepginaCar">
+    <w:name w:val="Pie de página Car"/>
+    <w:basedOn w:val="Fuentedeprrafopredeter"/>
+    <w:link w:val="Piedepgina"/>
+    <w:uiPriority w:val="99"/>
+    <w:rsid w:val="00310D6D"/>
+  </w:style>
+  <w:style w:type="character" w:styleId="Hipervnculovisitado">
+    <w:name w:val="FollowedHyperlink"/>
+    <w:basedOn w:val="Fuentedeprrafopredeter"/>
+    <w:uiPriority w:val="99"/>
+    <w:semiHidden/>
+    <w:unhideWhenUsed/>
+    <w:rsid w:val="00AD10F5"/>
+    <w:rPr>
+      <w:color w:val="954F72" w:themeColor="followedHyperlink"/>
       <w:u w:val="single"/>
     </w:rPr>
   </w:style>

</xml_diff>

<commit_message>
añadido al doc la 1/2 de cuando se cumpliran los requisitos
</commit_message>
<xml_diff>
--- a/PlusOne.docx
+++ b/PlusOne.docx
@@ -206,7 +206,7 @@
         <w:pStyle w:val="Prrafodelista"/>
         <w:numPr>
           <w:ilvl w:val="0"/>
-          <w:numId w:val="4"/>
+          <w:numId w:val="7"/>
         </w:numPr>
       </w:pPr>
       <w:r>
@@ -218,10 +218,13 @@
       </w:r>
       <w:proofErr w:type="spellEnd"/>
       <w:r>
-        <w:t xml:space="preserve"> será una aplicación (en </w:t>
-      </w:r>
-      <w:r>
-        <w:t>principio para Android, luego se verá la posibilidad de ampliarlo a otros Sistemas Operativos) que te permitirá crear y buscar eventos.</w:t>
+        <w:t xml:space="preserve"> será una aplicación (en principio para Android, luego se verá la posibilidad de ampliarlo a otros Sistemas Operativos) </w:t>
+      </w:r>
+      <w:r>
+        <w:t xml:space="preserve">fácil de usar </w:t>
+      </w:r>
+      <w:r>
+        <w:t>que te permitirá crear y buscar eventos.</w:t>
       </w:r>
     </w:p>
     <w:p>
@@ -229,11 +232,11 @@
         <w:pStyle w:val="Prrafodelista"/>
         <w:numPr>
           <w:ilvl w:val="0"/>
-          <w:numId w:val="4"/>
+          <w:numId w:val="7"/>
         </w:numPr>
       </w:pPr>
       <w:r>
-        <w:t xml:space="preserve">En estos eventos se realizarán una actividad y el usuario se apuntará al que quiera o creará uno nuevo. </w:t>
+        <w:t xml:space="preserve">En estos eventos se realizarán una actividad y el usuario se apuntará al que quiera o creará uno nuevo. Las actividades son muy variadas, desde eventos deportivos, espectáculos, comidas o incluso eventos didácticos, como charlas o conferencias. </w:t>
       </w:r>
     </w:p>
     <w:p>
@@ -241,14 +244,17 @@
         <w:pStyle w:val="Prrafodelista"/>
         <w:numPr>
           <w:ilvl w:val="0"/>
-          <w:numId w:val="4"/>
+          <w:numId w:val="7"/>
         </w:numPr>
       </w:pPr>
       <w:r>
-        <w:t>Las actividades</w:t>
-      </w:r>
-      <w:r>
-        <w:t xml:space="preserve"> son muy variadas, desde eventos deportivos, espectáculos, comidas o incluso eventos didácticos, como charlas o conferencias. </w:t>
+        <w:t xml:space="preserve">El usuario que cree el evento deberá especificar información que describa las características del evento: Personas necesarias, Hora, Duración, Lugar, Temática. También podrá dar detalles (si son aplicables) como la experiencia necesaria, precio y </w:t>
+      </w:r>
+      <w:r>
+        <w:t>más</w:t>
+      </w:r>
+      <w:r>
+        <w:t xml:space="preserve"> información. </w:t>
       </w:r>
     </w:p>
     <w:p>
@@ -256,20 +262,22 @@
         <w:pStyle w:val="Prrafodelista"/>
         <w:numPr>
           <w:ilvl w:val="0"/>
-          <w:numId w:val="4"/>
+          <w:numId w:val="7"/>
         </w:numPr>
       </w:pPr>
       <w:r>
-        <w:t>El usuario que cree el evento deberá especificar información que describa las características del evento: Personas necesarias, Ho</w:t>
-      </w:r>
-      <w:r>
-        <w:t xml:space="preserve">ra, Duración, Lugar, Temática. También podrá dar detalles (si son aplicables) como la experiencia necesaria, precio y </w:t>
-      </w:r>
-      <w:r>
-        <w:t>más</w:t>
-      </w:r>
-      <w:r>
-        <w:t xml:space="preserve"> información. </w:t>
+        <w:t xml:space="preserve">El usuario que cree el evento también podrá decidir si habilitar el chat, y cuanta información personal quiere que se comparta entre los interesados del evento (foto de perfil, sexo, edad, </w:t>
+      </w:r>
+      <w:proofErr w:type="spellStart"/>
+      <w:r>
+        <w:t>etc</w:t>
+      </w:r>
+      <w:proofErr w:type="spellEnd"/>
+      <w:r>
+        <w:t>…</w:t>
+      </w:r>
+      <w:r>
+        <w:t>).</w:t>
       </w:r>
     </w:p>
     <w:p>
@@ -277,14 +285,11 @@
         <w:pStyle w:val="Prrafodelista"/>
         <w:numPr>
           <w:ilvl w:val="0"/>
-          <w:numId w:val="4"/>
+          <w:numId w:val="7"/>
         </w:numPr>
       </w:pPr>
       <w:r>
-        <w:t>El usuario que cree el evento también podrá decidir si habilitar el chat, y cuanta información personal quiere que se co</w:t>
-      </w:r>
-      <w:r>
-        <w:t>mparta entre los interesados del evento (foto de perfil, sexo, edad, etc.).</w:t>
+        <w:t>Tecnología de geolocalización para saber exactamente dónde va a ser el evento.</w:t>
       </w:r>
     </w:p>
     <w:p>
@@ -292,14 +297,11 @@
         <w:pStyle w:val="Prrafodelista"/>
         <w:numPr>
           <w:ilvl w:val="0"/>
-          <w:numId w:val="4"/>
+          <w:numId w:val="7"/>
         </w:numPr>
       </w:pPr>
       <w:r>
-        <w:t>T</w:t>
-      </w:r>
-      <w:r>
-        <w:t>ecnología de geolocalización para saber exactamente dónde va a ser el evento.</w:t>
+        <w:t>Chat con las personas que están apuntadas al evento para poder quedar o preguntar.</w:t>
       </w:r>
     </w:p>
     <w:p>
@@ -307,11 +309,14 @@
         <w:pStyle w:val="Prrafodelista"/>
         <w:numPr>
           <w:ilvl w:val="0"/>
-          <w:numId w:val="4"/>
+          <w:numId w:val="7"/>
         </w:numPr>
       </w:pPr>
       <w:r>
-        <w:t>Chat con las personas que están apuntadas al evento para poder quedar o preguntar.</w:t>
+        <w:t>Búsqueda de eventos</w:t>
+      </w:r>
+      <w:r>
+        <w:t>.</w:t>
       </w:r>
     </w:p>
     <w:p>
@@ -319,14 +324,17 @@
         <w:pStyle w:val="Prrafodelista"/>
         <w:numPr>
           <w:ilvl w:val="0"/>
-          <w:numId w:val="4"/>
+          <w:numId w:val="7"/>
         </w:numPr>
       </w:pPr>
       <w:r>
-        <w:t>Búsqueda de evento</w:t>
-      </w:r>
-      <w:r>
-        <w:t>s</w:t>
+        <w:t xml:space="preserve">En la página donde se muestren los eventos, debe haber una manera de filtrarlo por nivel de privacidad, distancia, hora, </w:t>
+      </w:r>
+      <w:r>
+        <w:t>precio (</w:t>
+      </w:r>
+      <w:r>
+        <w:t>es una actividad gratuita, o es una comida)</w:t>
       </w:r>
     </w:p>
     <w:p>
@@ -334,17 +342,11 @@
         <w:pStyle w:val="Prrafodelista"/>
         <w:numPr>
           <w:ilvl w:val="0"/>
-          <w:numId w:val="4"/>
+          <w:numId w:val="7"/>
         </w:numPr>
       </w:pPr>
       <w:r>
-        <w:t xml:space="preserve">En la página donde se muestren los eventos, debe haber una manera de filtrarlo por nivel de privacidad, distancia, hora, </w:t>
-      </w:r>
-      <w:r>
-        <w:t>precio (</w:t>
-      </w:r>
-      <w:r>
-        <w:t>es una actividad gratuita, o es una comida)</w:t>
+        <w:t>Una página de perfil, donde el usuario pueda describirse, subir una foto de perfil, y cerrar la sesión.</w:t>
       </w:r>
     </w:p>
     <w:p>
@@ -352,14 +354,17 @@
         <w:pStyle w:val="Prrafodelista"/>
         <w:numPr>
           <w:ilvl w:val="0"/>
-          <w:numId w:val="4"/>
+          <w:numId w:val="7"/>
         </w:numPr>
       </w:pPr>
       <w:r>
-        <w:t>Una página de perfil, donde el usuario pueda describirse, subir una foto de perfil</w:t>
-      </w:r>
-      <w:r>
-        <w:t>, y cerrar la sesión.</w:t>
+        <w:t xml:space="preserve">Una página de ajustes donde el usuario pueda decidir el tipo de eventos que quiera </w:t>
+      </w:r>
+      <w:r>
+        <w:t>encontrar (</w:t>
+      </w:r>
+      <w:r>
+        <w:t xml:space="preserve">ej. Alguien debe poder decir que solo quiere eventos organizados por chicas entre los 20 y los 40 años). </w:t>
       </w:r>
     </w:p>
     <w:p>
@@ -367,17 +372,22 @@
         <w:pStyle w:val="Prrafodelista"/>
         <w:numPr>
           <w:ilvl w:val="0"/>
-          <w:numId w:val="4"/>
+          <w:numId w:val="7"/>
         </w:numPr>
       </w:pPr>
       <w:r>
-        <w:t xml:space="preserve">Una página de ajustes donde el usuario pueda decidir el tipo de eventos que quiera </w:t>
-      </w:r>
-      <w:r>
-        <w:t>encontrar (</w:t>
-      </w:r>
-      <w:r>
-        <w:t xml:space="preserve">ej. Alguien debe poder decir que solo quiere eventos organizados por chicas entre los 20 y los 40 años). </w:t>
+        <w:t>La página principal debe dejar al usuario rápidamente elegir que tipo de evento quiere (entre comer, actividad cultural, deporte, café/cerveza, hablar, u otros), buscar eventos, y crear eventos.</w:t>
+      </w:r>
+    </w:p>
+    <w:p>
+      <w:pPr>
+        <w:pStyle w:val="Prrafodelista"/>
+        <w:ind w:left="1440"/>
+      </w:pPr>
+    </w:p>
+    <w:p>
+      <w:r>
+        <w:t xml:space="preserve">A continuación, se explicará cuando se darán por finalizados cada uno de estos requisitos, haciendo referencia el apartado número 1 a cuando se cumplirá el requisito número 1, el apartado 2 con el requisito número 2 y así en adelante. </w:t>
       </w:r>
     </w:p>
     <w:p>
@@ -385,23 +395,89 @@
         <w:pStyle w:val="Prrafodelista"/>
         <w:numPr>
           <w:ilvl w:val="0"/>
-          <w:numId w:val="4"/>
+          <w:numId w:val="8"/>
         </w:numPr>
       </w:pPr>
       <w:r>
-        <w:t>La página principal debe dejar al u</w:t>
-      </w:r>
-      <w:r>
-        <w:t>suario rápidamente elegir que tipo de evento quiere (entre comer, actividad cultural, deporte, café/cerveza, hablar, u otros), buscar eventos, y crear eventos.</w:t>
+        <w:t>La aplicación deberá estar hecha en una tecnología Android, cada página será muy intuitiva</w:t>
+      </w:r>
+      <w:r>
+        <w:t>, se evitará el uso excesivo de botones,</w:t>
+      </w:r>
+      <w:bookmarkStart w:id="0" w:name="_GoBack"/>
+      <w:bookmarkEnd w:id="0"/>
+      <w:r>
+        <w:t xml:space="preserve"> y</w:t>
+      </w:r>
+      <w:r>
+        <w:t xml:space="preserve"> se podrán crear y buscar eventos.</w:t>
       </w:r>
     </w:p>
     <w:p>
       <w:pPr>
         <w:pStyle w:val="Prrafodelista"/>
-        <w:ind w:left="1440"/>
-      </w:pPr>
-    </w:p>
-    <w:p/>
+        <w:numPr>
+          <w:ilvl w:val="0"/>
+          <w:numId w:val="8"/>
+        </w:numPr>
+      </w:pPr>
+      <w:r>
+        <w:t>Deberá existir varios tipos de eventos y un usuario podrá o unirse a uno o crear uno nuevo.</w:t>
+      </w:r>
+    </w:p>
+    <w:p>
+      <w:pPr>
+        <w:pStyle w:val="Prrafodelista"/>
+        <w:numPr>
+          <w:ilvl w:val="0"/>
+          <w:numId w:val="8"/>
+        </w:numPr>
+      </w:pPr>
+      <w:r>
+        <w:t>Cada evento constará con información que lo describa correctamente.</w:t>
+      </w:r>
+    </w:p>
+    <w:p>
+      <w:pPr>
+        <w:pStyle w:val="Prrafodelista"/>
+        <w:numPr>
+          <w:ilvl w:val="0"/>
+          <w:numId w:val="8"/>
+        </w:numPr>
+      </w:pPr>
+      <w:r>
+        <w:t>Deberá tener la posibilidad de usar un chat entre los participantes del evento.</w:t>
+      </w:r>
+    </w:p>
+    <w:p>
+      <w:pPr>
+        <w:pStyle w:val="Prrafodelista"/>
+        <w:numPr>
+          <w:ilvl w:val="0"/>
+          <w:numId w:val="8"/>
+        </w:numPr>
+      </w:pPr>
+      <w:r>
+        <w:t>Se tendrá que usar tecnología de geolocalización.</w:t>
+      </w:r>
+    </w:p>
+    <w:p>
+      <w:pPr>
+        <w:pStyle w:val="Prrafodelista"/>
+        <w:numPr>
+          <w:ilvl w:val="0"/>
+          <w:numId w:val="8"/>
+        </w:numPr>
+      </w:pPr>
+      <w:r>
+        <w:t>Existencia de un chat entre los participantes del grupo como de uno entre sólo 2 personas.</w:t>
+      </w:r>
+    </w:p>
+    <w:p>
+      <w:pPr>
+        <w:pStyle w:val="Prrafodelista"/>
+      </w:pPr>
+    </w:p>
     <w:p>
       <w:pPr>
         <w:rPr>
@@ -426,8 +502,6 @@
       <w:r>
         <w:t>Móviles Android</w:t>
       </w:r>
-      <w:bookmarkStart w:id="0" w:name="_GoBack"/>
-      <w:bookmarkEnd w:id="0"/>
     </w:p>
     <w:p>
       <w:pPr>
@@ -450,6 +524,7 @@
         </w:numPr>
       </w:pPr>
       <w:r>
+        <w:lastRenderedPageBreak/>
         <w:t xml:space="preserve">Lenguaje de programación: </w:t>
       </w:r>
       <w:proofErr w:type="spellStart"/>
@@ -467,10 +542,7 @@
         </w:numPr>
       </w:pPr>
       <w:r>
-        <w:t xml:space="preserve">Herramientas: </w:t>
-      </w:r>
-      <w:r>
-        <w:t>Repositorio, Open Office, Internet, IDE.</w:t>
+        <w:t>Herramientas: Repositorio, Open Office, Internet, IDE.</w:t>
       </w:r>
     </w:p>
     <w:p>
@@ -565,14 +637,7 @@
         <w:rPr>
           <w:sz w:val="32"/>
         </w:rPr>
-        <w:lastRenderedPageBreak/>
-        <w:t xml:space="preserve"> </w:t>
-      </w:r>
-      <w:r>
-        <w:rPr>
-          <w:sz w:val="32"/>
-        </w:rPr>
-        <w:t>Plan de Viabilidad</w:t>
+        <w:t xml:space="preserve"> Plan de Viabilidad</w:t>
       </w:r>
     </w:p>
     <w:p>
@@ -612,10 +677,7 @@
         </w:numPr>
       </w:pPr>
       <w:r>
-        <w:t>Demanda: Personas proactivas a partir de 1</w:t>
-      </w:r>
-      <w:r>
-        <w:t>8 años</w:t>
+        <w:t>Demanda: Personas proactivas a partir de 18 años</w:t>
       </w:r>
     </w:p>
     <w:p>
@@ -762,33 +824,21 @@
         <w:rPr>
           <w:rFonts w:cstheme="minorHAnsi"/>
         </w:rPr>
-        <w:t xml:space="preserve"> Android API es una aplicación </w:t>
-      </w:r>
+        <w:t xml:space="preserve"> Android API es una aplicación totalmente gratuita e ilimitada. Permite integrar diversas bases de mapas, edificios en 3D, y añadir imágenes Street </w:t>
+      </w:r>
+      <w:proofErr w:type="spellStart"/>
       <w:r>
         <w:rPr>
           <w:rFonts w:cstheme="minorHAnsi"/>
         </w:rPr>
-        <w:t xml:space="preserve">totalmente gratuita e ilimitada. Permite integrar diversas bases de mapas, edificios en 3D, y añadir imágenes Street </w:t>
-      </w:r>
-      <w:proofErr w:type="spellStart"/>
+        <w:t>view</w:t>
+      </w:r>
+      <w:proofErr w:type="spellEnd"/>
       <w:r>
         <w:rPr>
           <w:rFonts w:cstheme="minorHAnsi"/>
         </w:rPr>
-        <w:t>view</w:t>
-      </w:r>
-      <w:proofErr w:type="spellEnd"/>
-      <w:r>
-        <w:rPr>
-          <w:rFonts w:cstheme="minorHAnsi"/>
-        </w:rPr>
-        <w:t xml:space="preserve"> y satélite. Esta API es muy popular y es a su vez, también, la más utilizada, ya que posee un gran potencial: su documentación es muy </w:t>
-      </w:r>
-      <w:r>
-        <w:rPr>
-          <w:rFonts w:cstheme="minorHAnsi"/>
-        </w:rPr>
-        <w:t>completa y es muy fácil de utilizar, especialmente para los sistemas Android.</w:t>
+        <w:t xml:space="preserve"> y satélite. Esta API es muy popular y es a su vez, también, la más utilizada, ya que posee un gran potencial: su documentación es muy completa y es muy fácil de utilizar, especialmente para los sistemas Android.</w:t>
       </w:r>
     </w:p>
     <w:p>
@@ -911,6 +961,7 @@
           <w:rFonts w:cstheme="minorHAnsi"/>
           <w:i/>
         </w:rPr>
+        <w:lastRenderedPageBreak/>
         <w:t>Mapas e imágenes.</w:t>
       </w:r>
     </w:p>
@@ -925,40 +976,27 @@
           <w:rFonts w:cstheme="minorHAnsi"/>
         </w:rPr>
         <w:tab/>
-        <w:t>Además, se puede añadir Google Places API para los sistemas Android que permite añadir diversas funcionalidades útiles, como la geolocalización</w:t>
-      </w:r>
-      <w:r>
+        <w:t xml:space="preserve">Además, se puede añadir Google Places API para los sistemas Android que permite añadir diversas funcionalidades útiles, como la geolocalización la cual permite encontrar personas en la misma zona. Con esto, podemos integrar un base de datos sobre todos los edificios de una zona geográfica, y permitirá encontrar todos los puntos de interés como los teatros, canchas deportivas, cinemas, etc... Esta API es gratuita, su límite se establece hasta 1000 solicitudes al día, lo que es ampliamente suficiente para desarrollar y probar nuestra aplicación.  </w:t>
+      </w:r>
+    </w:p>
+    <w:p>
+      <w:pPr>
         <w:rPr>
           <w:rFonts w:cstheme="minorHAnsi"/>
         </w:rPr>
-        <w:t xml:space="preserve"> la cual permite encontrar personas en la misma zona. Con esto, podemos integrar un base de datos sobre todos los edificios de una zona geográfica, y permitirá encontrar todos los puntos de interés como los teatros, canchas deportivas, cinemas, etc... Esta</w:t>
-      </w:r>
-      <w:r>
+      </w:pPr>
+    </w:p>
+    <w:p>
+      <w:pPr>
+        <w:jc w:val="center"/>
         <w:rPr>
           <w:rFonts w:cstheme="minorHAnsi"/>
         </w:rPr>
-        <w:t xml:space="preserve"> API es gratuita, su límite se establece hasta 1000 solicitudes al día, lo que es ampliamente suficiente para desarrollar y probar nuestra aplicación.  </w:t>
-      </w:r>
-    </w:p>
-    <w:p>
-      <w:pPr>
-        <w:rPr>
-          <w:rFonts w:cstheme="minorHAnsi"/>
-        </w:rPr>
-      </w:pPr>
-    </w:p>
-    <w:p>
-      <w:pPr>
-        <w:jc w:val="center"/>
-        <w:rPr>
-          <w:rFonts w:cstheme="minorHAnsi"/>
-        </w:rPr>
       </w:pPr>
       <w:r>
         <w:rPr>
           <w:noProof/>
         </w:rPr>
-        <w:lastRenderedPageBreak/>
         <w:drawing>
           <wp:inline distT="0" distB="0" distL="0" distR="0">
             <wp:extent cx="1912620" cy="1835150"/>
@@ -1175,13 +1213,7 @@
         <w:rPr>
           <w:rFonts w:cstheme="minorHAnsi"/>
         </w:rPr>
-        <w:t xml:space="preserve">Descargar y utilizar </w:t>
-      </w:r>
-      <w:r>
-        <w:rPr>
-          <w:rFonts w:cstheme="minorHAnsi"/>
-        </w:rPr>
-        <w:t xml:space="preserve">«Android </w:t>
+        <w:t xml:space="preserve">Descargar y utilizar «Android </w:t>
       </w:r>
       <w:proofErr w:type="gramStart"/>
       <w:r>
@@ -1290,14 +1322,7 @@
             <w:rStyle w:val="InternetLink"/>
             <w:rFonts w:cstheme="minorHAnsi"/>
           </w:rPr>
-          <w:t>https://developers.google.com/maps/pricing-</w:t>
-        </w:r>
-        <w:r>
-          <w:rPr>
-            <w:rStyle w:val="InternetLink"/>
-            <w:rFonts w:cstheme="minorHAnsi"/>
-          </w:rPr>
-          <w:t>and-plans/#details</w:t>
+          <w:t>https://developers.google.com/maps/pricing-and-plans/#details</w:t>
         </w:r>
       </w:hyperlink>
     </w:p>
@@ -1331,14 +1356,7 @@
             <w:rStyle w:val="InternetLink"/>
             <w:rFonts w:cstheme="minorHAnsi"/>
           </w:rPr>
-          <w:t>ht</w:t>
-        </w:r>
-        <w:r>
-          <w:rPr>
-            <w:rStyle w:val="InternetLink"/>
-            <w:rFonts w:cstheme="minorHAnsi"/>
-          </w:rPr>
-          <w:t>tps://developers.google.com/places/?hl=fr</w:t>
+          <w:t>https://developers.google.com/places/?hl=fr</w:t>
         </w:r>
       </w:hyperlink>
     </w:p>
@@ -1397,10 +1415,7 @@
     <w:p/>
     <w:p>
       <w:r>
-        <w:t>En definitiva, buscamos</w:t>
-      </w:r>
-      <w:r>
-        <w:t xml:space="preserve"> una aplicación móvil (en principio para Android) que te permita buscar y crear eventos para realizar actividades con un número de personas de las que no se disponen.</w:t>
+        <w:t>En definitiva, buscamos una aplicación móvil (en principio para Android) que te permita buscar y crear eventos para realizar actividades con un número de personas de las que no se disponen.</w:t>
       </w:r>
     </w:p>
     <w:p>
@@ -1413,7 +1428,6 @@
         <w:rPr>
           <w:b/>
         </w:rPr>
-        <w:lastRenderedPageBreak/>
         <w:t>¿</w:t>
       </w:r>
       <w:r>
@@ -1426,18 +1440,12 @@
     </w:p>
     <w:p>
       <w:r>
-        <w:t xml:space="preserve">Lo primero de todo, creemos que hay un gran número de personas que no realizan </w:t>
-      </w:r>
-      <w:r>
-        <w:t>ciertas actividades, por miedo a ir solos o, por no ser el número de personas suficiente para desempeñarla (ej. Queremos jugar un partido de pádel por parejas y somos 3).</w:t>
-      </w:r>
-    </w:p>
-    <w:p>
-      <w:r>
-        <w:t>Consideramos que con nuestra aplicación los problemas enunciados anteriormente se sol</w:t>
-      </w:r>
-      <w:r>
-        <w:t xml:space="preserve">ventarán. </w:t>
+        <w:t>Lo primero de todo, creemos que hay un gran número de personas que no realizan ciertas actividades, por miedo a ir solos o, por no ser el número de personas suficiente para desempeñarla (ej. Queremos jugar un partido de pádel por parejas y somos 3).</w:t>
+      </w:r>
+    </w:p>
+    <w:p>
+      <w:r>
+        <w:t xml:space="preserve">Consideramos que con nuestra aplicación los problemas enunciados anteriormente se solventarán. </w:t>
       </w:r>
     </w:p>
     <w:p>
@@ -1460,10 +1468,7 @@
     </w:p>
     <w:p>
       <w:r>
-        <w:t>Creemos</w:t>
-      </w:r>
-      <w:r>
-        <w:t xml:space="preserve"> que es viable, porque hemos visto una necesidad en las personas para este tipo de Aplicación.</w:t>
+        <w:t>Creemos que es viable, porque hemos visto una necesidad en las personas para este tipo de Aplicación.</w:t>
       </w:r>
     </w:p>
     <w:p>
@@ -1476,10 +1481,7 @@
       </w:r>
       <w:proofErr w:type="gramEnd"/>
       <w:r>
-        <w:t>, pues con nuestra aplicación podrás bus</w:t>
-      </w:r>
-      <w:r>
-        <w:t>car ese jugador que te falta. O querer ir a un evento y que tus amigos no puedan/quieran y no te guste ir solo, pues con nuestra aplicación podrás encontrar personas que como tú estén interesadas en ir.</w:t>
+        <w:t>, pues con nuestra aplicación podrás buscar ese jugador que te falta. O querer ir a un evento y que tus amigos no puedan/quieran y no te guste ir solo, pues con nuestra aplicación podrás encontrar personas que como tú estén interesadas en ir.</w:t>
       </w:r>
     </w:p>
     <w:p/>
@@ -1532,6 +1534,7 @@
         <w:docPartUnique/>
       </w:docPartObj>
     </w:sdtPr>
+    <w:sdtEndPr/>
     <w:sdtContent>
       <w:p>
         <w:pPr>
@@ -1551,7 +1554,7 @@
           <w:rPr>
             <w:noProof/>
           </w:rPr>
-          <w:t>3</w:t>
+          <w:t>5</w:t>
         </w:r>
         <w:r>
           <w:fldChar w:fldCharType="end"/>
@@ -1708,6 +1711,92 @@
     </w:lvl>
   </w:abstractNum>
   <w:abstractNum w:abstractNumId="1" w15:restartNumberingAfterBreak="0">
+    <w:nsid w:val="198B0CD0"/>
+    <w:multiLevelType w:val="hybridMultilevel"/>
+    <w:tmpl w:val="830827A0"/>
+    <w:lvl w:ilvl="0" w:tplc="0C0A000F">
+      <w:start w:val="1"/>
+      <w:numFmt w:val="decimal"/>
+      <w:lvlText w:val="%1."/>
+      <w:lvlJc w:val="left"/>
+      <w:pPr>
+        <w:ind w:left="1440" w:hanging="360"/>
+      </w:pPr>
+    </w:lvl>
+    <w:lvl w:ilvl="1" w:tplc="0C0A0019" w:tentative="1">
+      <w:start w:val="1"/>
+      <w:numFmt w:val="lowerLetter"/>
+      <w:lvlText w:val="%2."/>
+      <w:lvlJc w:val="left"/>
+      <w:pPr>
+        <w:ind w:left="2160" w:hanging="360"/>
+      </w:pPr>
+    </w:lvl>
+    <w:lvl w:ilvl="2" w:tplc="0C0A001B" w:tentative="1">
+      <w:start w:val="1"/>
+      <w:numFmt w:val="lowerRoman"/>
+      <w:lvlText w:val="%3."/>
+      <w:lvlJc w:val="right"/>
+      <w:pPr>
+        <w:ind w:left="2880" w:hanging="180"/>
+      </w:pPr>
+    </w:lvl>
+    <w:lvl w:ilvl="3" w:tplc="0C0A000F" w:tentative="1">
+      <w:start w:val="1"/>
+      <w:numFmt w:val="decimal"/>
+      <w:lvlText w:val="%4."/>
+      <w:lvlJc w:val="left"/>
+      <w:pPr>
+        <w:ind w:left="3600" w:hanging="360"/>
+      </w:pPr>
+    </w:lvl>
+    <w:lvl w:ilvl="4" w:tplc="0C0A0019" w:tentative="1">
+      <w:start w:val="1"/>
+      <w:numFmt w:val="lowerLetter"/>
+      <w:lvlText w:val="%5."/>
+      <w:lvlJc w:val="left"/>
+      <w:pPr>
+        <w:ind w:left="4320" w:hanging="360"/>
+      </w:pPr>
+    </w:lvl>
+    <w:lvl w:ilvl="5" w:tplc="0C0A001B" w:tentative="1">
+      <w:start w:val="1"/>
+      <w:numFmt w:val="lowerRoman"/>
+      <w:lvlText w:val="%6."/>
+      <w:lvlJc w:val="right"/>
+      <w:pPr>
+        <w:ind w:left="5040" w:hanging="180"/>
+      </w:pPr>
+    </w:lvl>
+    <w:lvl w:ilvl="6" w:tplc="0C0A000F" w:tentative="1">
+      <w:start w:val="1"/>
+      <w:numFmt w:val="decimal"/>
+      <w:lvlText w:val="%7."/>
+      <w:lvlJc w:val="left"/>
+      <w:pPr>
+        <w:ind w:left="5760" w:hanging="360"/>
+      </w:pPr>
+    </w:lvl>
+    <w:lvl w:ilvl="7" w:tplc="0C0A0019" w:tentative="1">
+      <w:start w:val="1"/>
+      <w:numFmt w:val="lowerLetter"/>
+      <w:lvlText w:val="%8."/>
+      <w:lvlJc w:val="left"/>
+      <w:pPr>
+        <w:ind w:left="6480" w:hanging="360"/>
+      </w:pPr>
+    </w:lvl>
+    <w:lvl w:ilvl="8" w:tplc="0C0A001B" w:tentative="1">
+      <w:start w:val="1"/>
+      <w:numFmt w:val="lowerRoman"/>
+      <w:lvlText w:val="%9."/>
+      <w:lvlJc w:val="right"/>
+      <w:pPr>
+        <w:ind w:left="7200" w:hanging="180"/>
+      </w:pPr>
+    </w:lvl>
+  </w:abstractNum>
+  <w:abstractNum w:abstractNumId="2" w15:restartNumberingAfterBreak="0">
     <w:nsid w:val="3116619E"/>
     <w:multiLevelType w:val="multilevel"/>
     <w:tmpl w:val="72D0EF2A"/>
@@ -1793,7 +1882,7 @@
       </w:pPr>
     </w:lvl>
   </w:abstractNum>
-  <w:abstractNum w:abstractNumId="2" w15:restartNumberingAfterBreak="0">
+  <w:abstractNum w:abstractNumId="3" w15:restartNumberingAfterBreak="0">
     <w:nsid w:val="31693D23"/>
     <w:multiLevelType w:val="multilevel"/>
     <w:tmpl w:val="2D268360"/>
@@ -1915,7 +2004,7 @@
       </w:pPr>
     </w:lvl>
   </w:abstractNum>
-  <w:abstractNum w:abstractNumId="3" w15:restartNumberingAfterBreak="0">
+  <w:abstractNum w:abstractNumId="4" w15:restartNumberingAfterBreak="0">
     <w:nsid w:val="37DB0C69"/>
     <w:multiLevelType w:val="multilevel"/>
     <w:tmpl w:val="73C48930"/>
@@ -2028,7 +2117,93 @@
       </w:rPr>
     </w:lvl>
   </w:abstractNum>
-  <w:abstractNum w:abstractNumId="4" w15:restartNumberingAfterBreak="0">
+  <w:abstractNum w:abstractNumId="5" w15:restartNumberingAfterBreak="0">
+    <w:nsid w:val="69BF0705"/>
+    <w:multiLevelType w:val="hybridMultilevel"/>
+    <w:tmpl w:val="18B2DD94"/>
+    <w:lvl w:ilvl="0" w:tplc="0C0A000F">
+      <w:start w:val="1"/>
+      <w:numFmt w:val="decimal"/>
+      <w:lvlText w:val="%1."/>
+      <w:lvlJc w:val="left"/>
+      <w:pPr>
+        <w:ind w:left="720" w:hanging="360"/>
+      </w:pPr>
+    </w:lvl>
+    <w:lvl w:ilvl="1" w:tplc="0C0A0019" w:tentative="1">
+      <w:start w:val="1"/>
+      <w:numFmt w:val="lowerLetter"/>
+      <w:lvlText w:val="%2."/>
+      <w:lvlJc w:val="left"/>
+      <w:pPr>
+        <w:ind w:left="1440" w:hanging="360"/>
+      </w:pPr>
+    </w:lvl>
+    <w:lvl w:ilvl="2" w:tplc="0C0A001B" w:tentative="1">
+      <w:start w:val="1"/>
+      <w:numFmt w:val="lowerRoman"/>
+      <w:lvlText w:val="%3."/>
+      <w:lvlJc w:val="right"/>
+      <w:pPr>
+        <w:ind w:left="2160" w:hanging="180"/>
+      </w:pPr>
+    </w:lvl>
+    <w:lvl w:ilvl="3" w:tplc="0C0A000F" w:tentative="1">
+      <w:start w:val="1"/>
+      <w:numFmt w:val="decimal"/>
+      <w:lvlText w:val="%4."/>
+      <w:lvlJc w:val="left"/>
+      <w:pPr>
+        <w:ind w:left="2880" w:hanging="360"/>
+      </w:pPr>
+    </w:lvl>
+    <w:lvl w:ilvl="4" w:tplc="0C0A0019" w:tentative="1">
+      <w:start w:val="1"/>
+      <w:numFmt w:val="lowerLetter"/>
+      <w:lvlText w:val="%5."/>
+      <w:lvlJc w:val="left"/>
+      <w:pPr>
+        <w:ind w:left="3600" w:hanging="360"/>
+      </w:pPr>
+    </w:lvl>
+    <w:lvl w:ilvl="5" w:tplc="0C0A001B" w:tentative="1">
+      <w:start w:val="1"/>
+      <w:numFmt w:val="lowerRoman"/>
+      <w:lvlText w:val="%6."/>
+      <w:lvlJc w:val="right"/>
+      <w:pPr>
+        <w:ind w:left="4320" w:hanging="180"/>
+      </w:pPr>
+    </w:lvl>
+    <w:lvl w:ilvl="6" w:tplc="0C0A000F" w:tentative="1">
+      <w:start w:val="1"/>
+      <w:numFmt w:val="decimal"/>
+      <w:lvlText w:val="%7."/>
+      <w:lvlJc w:val="left"/>
+      <w:pPr>
+        <w:ind w:left="5040" w:hanging="360"/>
+      </w:pPr>
+    </w:lvl>
+    <w:lvl w:ilvl="7" w:tplc="0C0A0019" w:tentative="1">
+      <w:start w:val="1"/>
+      <w:numFmt w:val="lowerLetter"/>
+      <w:lvlText w:val="%8."/>
+      <w:lvlJc w:val="left"/>
+      <w:pPr>
+        <w:ind w:left="5760" w:hanging="360"/>
+      </w:pPr>
+    </w:lvl>
+    <w:lvl w:ilvl="8" w:tplc="0C0A001B" w:tentative="1">
+      <w:start w:val="1"/>
+      <w:numFmt w:val="lowerRoman"/>
+      <w:lvlText w:val="%9."/>
+      <w:lvlJc w:val="right"/>
+      <w:pPr>
+        <w:ind w:left="6480" w:hanging="180"/>
+      </w:pPr>
+    </w:lvl>
+  </w:abstractNum>
+  <w:abstractNum w:abstractNumId="6" w15:restartNumberingAfterBreak="0">
     <w:nsid w:val="712864C9"/>
     <w:multiLevelType w:val="multilevel"/>
     <w:tmpl w:val="A0D44B5C"/>
@@ -2139,22 +2314,117 @@
       <w:rPr>
         <w:rFonts w:ascii="Wingdings" w:hAnsi="Wingdings" w:cs="Wingdings" w:hint="default"/>
       </w:rPr>
+    </w:lvl>
+  </w:abstractNum>
+  <w:abstractNum w:abstractNumId="7" w15:restartNumberingAfterBreak="0">
+    <w:nsid w:val="730D7D44"/>
+    <w:multiLevelType w:val="hybridMultilevel"/>
+    <w:tmpl w:val="FEA48A64"/>
+    <w:lvl w:ilvl="0" w:tplc="0C0A000F">
+      <w:start w:val="1"/>
+      <w:numFmt w:val="decimal"/>
+      <w:lvlText w:val="%1."/>
+      <w:lvlJc w:val="left"/>
+      <w:pPr>
+        <w:ind w:left="720" w:hanging="360"/>
+      </w:pPr>
+    </w:lvl>
+    <w:lvl w:ilvl="1" w:tplc="0C0A0019" w:tentative="1">
+      <w:start w:val="1"/>
+      <w:numFmt w:val="lowerLetter"/>
+      <w:lvlText w:val="%2."/>
+      <w:lvlJc w:val="left"/>
+      <w:pPr>
+        <w:ind w:left="1440" w:hanging="360"/>
+      </w:pPr>
+    </w:lvl>
+    <w:lvl w:ilvl="2" w:tplc="0C0A001B" w:tentative="1">
+      <w:start w:val="1"/>
+      <w:numFmt w:val="lowerRoman"/>
+      <w:lvlText w:val="%3."/>
+      <w:lvlJc w:val="right"/>
+      <w:pPr>
+        <w:ind w:left="2160" w:hanging="180"/>
+      </w:pPr>
+    </w:lvl>
+    <w:lvl w:ilvl="3" w:tplc="0C0A000F" w:tentative="1">
+      <w:start w:val="1"/>
+      <w:numFmt w:val="decimal"/>
+      <w:lvlText w:val="%4."/>
+      <w:lvlJc w:val="left"/>
+      <w:pPr>
+        <w:ind w:left="2880" w:hanging="360"/>
+      </w:pPr>
+    </w:lvl>
+    <w:lvl w:ilvl="4" w:tplc="0C0A0019" w:tentative="1">
+      <w:start w:val="1"/>
+      <w:numFmt w:val="lowerLetter"/>
+      <w:lvlText w:val="%5."/>
+      <w:lvlJc w:val="left"/>
+      <w:pPr>
+        <w:ind w:left="3600" w:hanging="360"/>
+      </w:pPr>
+    </w:lvl>
+    <w:lvl w:ilvl="5" w:tplc="0C0A001B" w:tentative="1">
+      <w:start w:val="1"/>
+      <w:numFmt w:val="lowerRoman"/>
+      <w:lvlText w:val="%6."/>
+      <w:lvlJc w:val="right"/>
+      <w:pPr>
+        <w:ind w:left="4320" w:hanging="180"/>
+      </w:pPr>
+    </w:lvl>
+    <w:lvl w:ilvl="6" w:tplc="0C0A000F" w:tentative="1">
+      <w:start w:val="1"/>
+      <w:numFmt w:val="decimal"/>
+      <w:lvlText w:val="%7."/>
+      <w:lvlJc w:val="left"/>
+      <w:pPr>
+        <w:ind w:left="5040" w:hanging="360"/>
+      </w:pPr>
+    </w:lvl>
+    <w:lvl w:ilvl="7" w:tplc="0C0A0019" w:tentative="1">
+      <w:start w:val="1"/>
+      <w:numFmt w:val="lowerLetter"/>
+      <w:lvlText w:val="%8."/>
+      <w:lvlJc w:val="left"/>
+      <w:pPr>
+        <w:ind w:left="5760" w:hanging="360"/>
+      </w:pPr>
+    </w:lvl>
+    <w:lvl w:ilvl="8" w:tplc="0C0A001B" w:tentative="1">
+      <w:start w:val="1"/>
+      <w:numFmt w:val="lowerRoman"/>
+      <w:lvlText w:val="%9."/>
+      <w:lvlJc w:val="right"/>
+      <w:pPr>
+        <w:ind w:left="6480" w:hanging="180"/>
+      </w:pPr>
     </w:lvl>
   </w:abstractNum>
   <w:num w:numId="1">
     <w:abstractNumId w:val="0"/>
   </w:num>
   <w:num w:numId="2">
+    <w:abstractNumId w:val="4"/>
+  </w:num>
+  <w:num w:numId="3">
+    <w:abstractNumId w:val="2"/>
+  </w:num>
+  <w:num w:numId="4">
+    <w:abstractNumId w:val="6"/>
+  </w:num>
+  <w:num w:numId="5">
     <w:abstractNumId w:val="3"/>
   </w:num>
-  <w:num w:numId="3">
+  <w:num w:numId="6">
     <w:abstractNumId w:val="1"/>
   </w:num>
-  <w:num w:numId="4">
-    <w:abstractNumId w:val="4"/>
+  <w:num w:numId="7">
+    <w:abstractNumId w:val="7"/>
   </w:num>
-  <w:num w:numId="5">
-    <w:abstractNumId w:val="2"/>
+  <w:num w:numId="8">
+    <w:abstractNumId w:val="5"/>
   </w:num>
 </w:numbering>
 </file>

</xml_diff>

<commit_message>
Porque los requisitos estan finalizados
Se han añadido 2 requisitos
y porque estan completados
</commit_message>
<xml_diff>
--- a/PlusOne.docx
+++ b/PlusOne.docx
@@ -1,6 +1,6 @@
 
 <file path=word/document.xml><?xml version="1.0" encoding="utf-8"?>
-<w:document xmlns:wpc="http://schemas.microsoft.com/office/word/2010/wordprocessingCanvas" xmlns:cx="http://schemas.microsoft.com/office/drawing/2014/chartex" xmlns:cx1="http://schemas.microsoft.com/office/drawing/2015/9/8/chartex" xmlns:cx2="http://schemas.microsoft.com/office/drawing/2015/10/21/chartex" xmlns:cx3="http://schemas.microsoft.com/office/drawing/2016/5/9/chartex" xmlns:cx4="http://schemas.microsoft.com/office/drawing/2016/5/10/chartex" xmlns:cx5="http://schemas.microsoft.com/office/drawing/2016/5/11/chartex" xmlns:cx6="http://schemas.microsoft.com/office/drawing/2016/5/12/chartex" xmlns:cx7="http://schemas.microsoft.com/office/drawing/2016/5/13/chartex" xmlns:cx8="http://schemas.microsoft.com/office/drawing/2016/5/14/chartex" xmlns:mc="http://schemas.openxmlformats.org/markup-compatibility/2006" xmlns:aink="http://schemas.microsoft.com/office/drawing/2016/ink" xmlns:am3d="http://schemas.microsoft.com/office/drawing/2017/model3d" xmlns:o="urn:schemas-microsoft-com:office:office" xmlns:r="http://schemas.openxmlformats.org/officeDocument/2006/relationships" xmlns:m="http://schemas.openxmlformats.org/officeDocument/2006/math" xmlns:v="urn:schemas-microsoft-com:vml" xmlns:wp14="http://schemas.microsoft.com/office/word/2010/wordprocessingDrawing" xmlns:wp="http://schemas.openxmlformats.org/drawingml/2006/wordprocessingDrawing" xmlns:w10="urn:schemas-microsoft-com:office:word" xmlns:w="http://schemas.openxmlformats.org/wordprocessingml/2006/main" xmlns:w14="http://schemas.microsoft.com/office/word/2010/wordml" xmlns:w15="http://schemas.microsoft.com/office/word/2012/wordml" xmlns:w16cid="http://schemas.microsoft.com/office/word/2016/wordml/cid" xmlns:w16se="http://schemas.microsoft.com/office/word/2015/wordml/symex" xmlns:wpg="http://schemas.microsoft.com/office/word/2010/wordprocessingGroup" xmlns:wpi="http://schemas.microsoft.com/office/word/2010/wordprocessingInk" xmlns:wne="http://schemas.microsoft.com/office/word/2006/wordml" xmlns:wps="http://schemas.microsoft.com/office/word/2010/wordprocessingShape" mc:Ignorable="w14 w15 w16se w16cid wp14">
+<w:document xmlns:wpc="http://schemas.microsoft.com/office/word/2010/wordprocessingCanvas" xmlns:cx="http://schemas.microsoft.com/office/drawing/2014/chartex" xmlns:cx1="http://schemas.microsoft.com/office/drawing/2015/9/8/chartex" xmlns:cx2="http://schemas.microsoft.com/office/drawing/2015/10/21/chartex" xmlns:cx3="http://schemas.microsoft.com/office/drawing/2016/5/9/chartex" xmlns:cx4="http://schemas.microsoft.com/office/drawing/2016/5/10/chartex" xmlns:cx5="http://schemas.microsoft.com/office/drawing/2016/5/11/chartex" xmlns:mc="http://schemas.openxmlformats.org/markup-compatibility/2006" xmlns:o="urn:schemas-microsoft-com:office:office" xmlns:r="http://schemas.openxmlformats.org/officeDocument/2006/relationships" xmlns:m="http://schemas.openxmlformats.org/officeDocument/2006/math" xmlns:v="urn:schemas-microsoft-com:vml" xmlns:wp14="http://schemas.microsoft.com/office/word/2010/wordprocessingDrawing" xmlns:wp="http://schemas.openxmlformats.org/drawingml/2006/wordprocessingDrawing" xmlns:w10="urn:schemas-microsoft-com:office:word" xmlns:w="http://schemas.openxmlformats.org/wordprocessingml/2006/main" xmlns:w14="http://schemas.microsoft.com/office/word/2010/wordml" xmlns:w15="http://schemas.microsoft.com/office/word/2012/wordml" xmlns:w16se="http://schemas.microsoft.com/office/word/2015/wordml/symex" xmlns:wpg="http://schemas.microsoft.com/office/word/2010/wordprocessingGroup" xmlns:wpi="http://schemas.microsoft.com/office/word/2010/wordprocessingInk" xmlns:wne="http://schemas.microsoft.com/office/word/2006/wordml" xmlns:wps="http://schemas.microsoft.com/office/word/2010/wordprocessingShape" mc:Ignorable="w14 w15 w16se wp14">
   <w:body>
     <w:p>
       <w:pPr>
@@ -13,21 +13,14 @@
         <w:rPr>
           <w:sz w:val="180"/>
         </w:rPr>
-        <w:t xml:space="preserve">Plus </w:t>
-      </w:r>
-      <w:proofErr w:type="spellStart"/>
-      <w:r>
-        <w:rPr>
-          <w:sz w:val="180"/>
-        </w:rPr>
-        <w:t>One</w:t>
-      </w:r>
-      <w:proofErr w:type="spellEnd"/>
+        <w:t>Plus One</w:t>
+      </w:r>
     </w:p>
     <w:p>
       <w:r>
         <w:rPr>
           <w:noProof/>
+          <w:lang w:eastAsia="es-ES"/>
         </w:rPr>
         <w:drawing>
           <wp:anchor distT="0" distB="0" distL="114300" distR="114300" simplePos="0" relativeHeight="2" behindDoc="0" locked="0" layoutInCell="1" allowOverlap="1">
@@ -99,35 +92,7 @@
         <w:rPr>
           <w:sz w:val="28"/>
         </w:rPr>
-        <w:t xml:space="preserve">Javier Asenjo, Allan </w:t>
-      </w:r>
-      <w:proofErr w:type="spellStart"/>
-      <w:r>
-        <w:rPr>
-          <w:sz w:val="28"/>
-        </w:rPr>
-        <w:t>Cerol</w:t>
-      </w:r>
-      <w:proofErr w:type="spellEnd"/>
-      <w:r>
-        <w:rPr>
-          <w:sz w:val="28"/>
-        </w:rPr>
-        <w:t xml:space="preserve">, Gabriel </w:t>
-      </w:r>
-      <w:proofErr w:type="spellStart"/>
-      <w:r>
-        <w:rPr>
-          <w:sz w:val="28"/>
-        </w:rPr>
-        <w:t>Hirschbaeck</w:t>
-      </w:r>
-      <w:proofErr w:type="spellEnd"/>
-      <w:r>
-        <w:rPr>
-          <w:sz w:val="28"/>
-        </w:rPr>
-        <w:t xml:space="preserve">, Juan Antonio Merino y Antoine Ratel. </w:t>
+        <w:t xml:space="preserve">Javier Asenjo, Allan Cerol, Gabriel Hirschbaeck, Juan Antonio Merino y Antoine Ratel. </w:t>
       </w:r>
     </w:p>
     <w:p>
@@ -210,18 +175,31 @@
         </w:numPr>
       </w:pPr>
       <w:r>
-        <w:t xml:space="preserve">Plus </w:t>
-      </w:r>
-      <w:proofErr w:type="spellStart"/>
-      <w:r>
-        <w:t>One</w:t>
-      </w:r>
-      <w:proofErr w:type="spellEnd"/>
-      <w:r>
-        <w:t xml:space="preserve"> será una aplicación (en principio para Android, luego se verá la posibilidad de ampliarlo a otros Sistemas Operativos) </w:t>
-      </w:r>
-      <w:r>
-        <w:t xml:space="preserve">fácil de usar </w:t>
+        <w:t>Plus One será una aplicación (en principio para Android, luego se verá la posibilidad de ampliarlo a otros Sistemas Operativos)</w:t>
+      </w:r>
+      <w:r>
+        <w:t>.</w:t>
+      </w:r>
+    </w:p>
+    <w:p>
+      <w:pPr>
+        <w:pStyle w:val="Prrafodelista"/>
+        <w:numPr>
+          <w:ilvl w:val="0"/>
+          <w:numId w:val="7"/>
+        </w:numPr>
+      </w:pPr>
+      <w:r>
+        <w:t>F</w:t>
+      </w:r>
+      <w:r>
+        <w:t>ácil de usar</w:t>
+      </w:r>
+      <w:r>
+        <w:t>,</w:t>
+      </w:r>
+      <w:r>
+        <w:t xml:space="preserve"> </w:t>
       </w:r>
       <w:r>
         <w:t>que te permitirá crear y buscar eventos.</w:t>
@@ -248,6 +226,18 @@
         </w:numPr>
       </w:pPr>
       <w:r>
+        <w:t>El usuario para acceder a los recursos de la aplicación deberá hacer un “login” previamente.</w:t>
+      </w:r>
+    </w:p>
+    <w:p>
+      <w:pPr>
+        <w:pStyle w:val="Prrafodelista"/>
+        <w:numPr>
+          <w:ilvl w:val="0"/>
+          <w:numId w:val="7"/>
+        </w:numPr>
+      </w:pPr>
+      <w:r>
         <w:t xml:space="preserve">El usuario que cree el evento deberá especificar información que describa las características del evento: Personas necesarias, Hora, Duración, Lugar, Temática. También podrá dar detalles (si son aplicables) como la experiencia necesaria, precio y </w:t>
       </w:r>
       <w:r>
@@ -266,13 +256,8 @@
         </w:numPr>
       </w:pPr>
       <w:r>
-        <w:t xml:space="preserve">El usuario que cree el evento también podrá decidir si habilitar el chat, y cuanta información personal quiere que se comparta entre los interesados del evento (foto de perfil, sexo, edad, </w:t>
-      </w:r>
-      <w:proofErr w:type="spellStart"/>
-      <w:r>
-        <w:t>etc</w:t>
-      </w:r>
-      <w:proofErr w:type="spellEnd"/>
+        <w:t>El usuario que cree el evento también podrá decidir si habilitar el chat, y cuanta información personal quiere que se comparta entre los interesados del evento (foto de perfil, sexo, edad, etc</w:t>
+      </w:r>
       <w:r>
         <w:t>…</w:t>
       </w:r>
@@ -289,6 +274,18 @@
         </w:numPr>
       </w:pPr>
       <w:r>
+        <w:t>El usuario puede acceder a los recursos de manera rápida.</w:t>
+      </w:r>
+    </w:p>
+    <w:p>
+      <w:pPr>
+        <w:pStyle w:val="Prrafodelista"/>
+        <w:numPr>
+          <w:ilvl w:val="0"/>
+          <w:numId w:val="7"/>
+        </w:numPr>
+      </w:pPr>
+      <w:r>
         <w:t>Tecnología de geolocalización para saber exactamente dónde va a ser el evento.</w:t>
       </w:r>
     </w:p>
@@ -403,74 +400,206 @@
       </w:r>
       <w:r>
         <w:t>, se evitará el uso excesivo de botones,</w:t>
+      </w:r>
+      <w:r>
+        <w:t xml:space="preserve"> y</w:t>
+      </w:r>
+      <w:r>
+        <w:t xml:space="preserve"> se podrán crear y buscar eventos</w:t>
+      </w:r>
+      <w:r>
+        <w:t xml:space="preserve">, en </w:t>
+      </w:r>
+      <w:r>
+        <w:t>definitiva,</w:t>
+      </w:r>
+      <w:r>
+        <w:t xml:space="preserve"> se buscará que el usuario pueda interactuar con la interfaz sin ningún tipo de </w:t>
+      </w:r>
+      <w:r>
+        <w:t>conocimiento</w:t>
+      </w:r>
+      <w:r>
+        <w:t>.</w:t>
+      </w:r>
+    </w:p>
+    <w:p>
+      <w:pPr>
+        <w:pStyle w:val="Prrafodelista"/>
+        <w:numPr>
+          <w:ilvl w:val="0"/>
+          <w:numId w:val="8"/>
+        </w:numPr>
+      </w:pPr>
+      <w:r>
+        <w:t>Deberá existir varios tipos de eventos y un usuario podrá o unirse a uno o crear uno nuevo.</w:t>
+      </w:r>
+    </w:p>
+    <w:p>
+      <w:pPr>
+        <w:pStyle w:val="Prrafodelista"/>
+        <w:numPr>
+          <w:ilvl w:val="0"/>
+          <w:numId w:val="8"/>
+        </w:numPr>
+      </w:pPr>
+      <w:r>
+        <w:t>Cada evento constará con información que lo describa correctamente.</w:t>
+      </w:r>
+    </w:p>
+    <w:p>
+      <w:pPr>
+        <w:pStyle w:val="Prrafodelista"/>
+        <w:numPr>
+          <w:ilvl w:val="0"/>
+          <w:numId w:val="8"/>
+        </w:numPr>
+      </w:pPr>
+      <w:r>
+        <w:t>Con una página en la cual el usuario mediante el user y la passwd pueda acceder a la aplicación.</w:t>
+      </w:r>
+    </w:p>
+    <w:p>
+      <w:pPr>
+        <w:pStyle w:val="Prrafodelista"/>
+        <w:numPr>
+          <w:ilvl w:val="0"/>
+          <w:numId w:val="8"/>
+        </w:numPr>
+      </w:pPr>
+      <w:r>
+        <w:t>Con la ayuda de “segundo usuario” que verifique que los datos introducidos sean correctos.</w:t>
+      </w:r>
+    </w:p>
+    <w:p>
+      <w:pPr>
+        <w:pStyle w:val="Prrafodelista"/>
+        <w:numPr>
+          <w:ilvl w:val="0"/>
+          <w:numId w:val="8"/>
+        </w:numPr>
+      </w:pPr>
+      <w:r>
+        <w:t>Deberá tener la posibilidad de usar un chat entre los participantes del evento.</w:t>
+      </w:r>
+    </w:p>
+    <w:p>
+      <w:pPr>
+        <w:pStyle w:val="Prrafodelista"/>
+        <w:numPr>
+          <w:ilvl w:val="0"/>
+          <w:numId w:val="8"/>
+        </w:numPr>
+      </w:pPr>
+      <w:r>
+        <w:t>Medir tiempos al acceder a los recursos y verificarlo a través de un usuario.</w:t>
+      </w:r>
+    </w:p>
+    <w:p>
+      <w:pPr>
+        <w:pStyle w:val="Prrafodelista"/>
+        <w:numPr>
+          <w:ilvl w:val="0"/>
+          <w:numId w:val="8"/>
+        </w:numPr>
+      </w:pPr>
+      <w:r>
+        <w:t>Se tendrá que usar tecnología de geolocalización</w:t>
+      </w:r>
+      <w:r>
+        <w:t>, en el caso de Google Maps viene implementada en la propia API.</w:t>
+      </w:r>
+    </w:p>
+    <w:p>
+      <w:pPr>
+        <w:pStyle w:val="Prrafodelista"/>
+        <w:numPr>
+          <w:ilvl w:val="0"/>
+          <w:numId w:val="8"/>
+        </w:numPr>
+      </w:pPr>
+      <w:r>
+        <w:t>Existencia de un chat entre los participantes del grupo</w:t>
+      </w:r>
+      <w:r>
+        <w:t>,</w:t>
+      </w:r>
+      <w:r>
+        <w:t xml:space="preserve"> como de uno entre sólo 2 personas.</w:t>
+      </w:r>
+      <w:r>
+        <w:t xml:space="preserve"> Verificar que los integrantes del grupo pueden enviar y recibir mensajes.</w:t>
+      </w:r>
+    </w:p>
+    <w:p>
+      <w:pPr>
+        <w:pStyle w:val="Prrafodelista"/>
+        <w:numPr>
+          <w:ilvl w:val="0"/>
+          <w:numId w:val="8"/>
+        </w:numPr>
+      </w:pPr>
+      <w:r>
+        <w:t>Comprobando que aparece un listado de eventos, cuando realicemos la búsqueda.</w:t>
+      </w:r>
+    </w:p>
+    <w:p>
+      <w:pPr>
+        <w:pStyle w:val="Prrafodelista"/>
+        <w:numPr>
+          <w:ilvl w:val="0"/>
+          <w:numId w:val="8"/>
+        </w:numPr>
+      </w:pPr>
+      <w:r>
+        <w:t>Se podrá verificar una vez establezcamos “los formularios” para que el usuario rellene los campos y las especificaciones.</w:t>
+      </w:r>
+    </w:p>
+    <w:p>
+      <w:pPr>
+        <w:pStyle w:val="Prrafodelista"/>
+        <w:numPr>
+          <w:ilvl w:val="0"/>
+          <w:numId w:val="8"/>
+        </w:numPr>
+      </w:pPr>
+      <w:r>
+        <w:t>Elaborando la página del usuario (composición, diseño…)</w:t>
+      </w:r>
+    </w:p>
+    <w:p>
+      <w:pPr>
+        <w:pStyle w:val="Prrafodelista"/>
+        <w:numPr>
+          <w:ilvl w:val="0"/>
+          <w:numId w:val="8"/>
+        </w:numPr>
+      </w:pPr>
+      <w:r>
+        <w:t>Elaborando la p</w:t>
+      </w:r>
+      <w:r>
+        <w:t>ágina de ajustes</w:t>
+      </w:r>
+      <w:r>
+        <w:t xml:space="preserve"> (composición, diseño…)</w:t>
+      </w:r>
+    </w:p>
+    <w:p>
+      <w:pPr>
+        <w:pStyle w:val="Prrafodelista"/>
+        <w:numPr>
+          <w:ilvl w:val="0"/>
+          <w:numId w:val="8"/>
+        </w:numPr>
+      </w:pPr>
+      <w:r>
+        <w:t>A parte de elaborar, para la finalización de este requisito deben haberse cumplido algunos de los anteriores. Tanto pa</w:t>
       </w:r>
       <w:bookmarkStart w:id="0" w:name="_GoBack"/>
       <w:bookmarkEnd w:id="0"/>
       <w:r>
-        <w:t xml:space="preserve"> y</w:t>
-      </w:r>
-      <w:r>
-        <w:t xml:space="preserve"> se podrán crear y buscar eventos.</w:t>
-      </w:r>
-    </w:p>
-    <w:p>
-      <w:pPr>
-        <w:pStyle w:val="Prrafodelista"/>
-        <w:numPr>
-          <w:ilvl w:val="0"/>
-          <w:numId w:val="8"/>
-        </w:numPr>
-      </w:pPr>
-      <w:r>
-        <w:t>Deberá existir varios tipos de eventos y un usuario podrá o unirse a uno o crear uno nuevo.</w:t>
-      </w:r>
-    </w:p>
-    <w:p>
-      <w:pPr>
-        <w:pStyle w:val="Prrafodelista"/>
-        <w:numPr>
-          <w:ilvl w:val="0"/>
-          <w:numId w:val="8"/>
-        </w:numPr>
-      </w:pPr>
-      <w:r>
-        <w:t>Cada evento constará con información que lo describa correctamente.</w:t>
-      </w:r>
-    </w:p>
-    <w:p>
-      <w:pPr>
-        <w:pStyle w:val="Prrafodelista"/>
-        <w:numPr>
-          <w:ilvl w:val="0"/>
-          <w:numId w:val="8"/>
-        </w:numPr>
-      </w:pPr>
-      <w:r>
-        <w:t>Deberá tener la posibilidad de usar un chat entre los participantes del evento.</w:t>
-      </w:r>
-    </w:p>
-    <w:p>
-      <w:pPr>
-        <w:pStyle w:val="Prrafodelista"/>
-        <w:numPr>
-          <w:ilvl w:val="0"/>
-          <w:numId w:val="8"/>
-        </w:numPr>
-      </w:pPr>
-      <w:r>
-        <w:t>Se tendrá que usar tecnología de geolocalización.</w:t>
-      </w:r>
-    </w:p>
-    <w:p>
-      <w:pPr>
-        <w:pStyle w:val="Prrafodelista"/>
-        <w:numPr>
-          <w:ilvl w:val="0"/>
-          <w:numId w:val="8"/>
-        </w:numPr>
-      </w:pPr>
-      <w:r>
-        <w:t>Existencia de un chat entre los participantes del grupo como de uno entre sólo 2 personas.</w:t>
+        <w:t>a la 12, 13 y 14 deberemos tener un perfil de usuario y verificarlo</w:t>
       </w:r>
     </w:p>
     <w:p>
@@ -524,14 +653,8 @@
         </w:numPr>
       </w:pPr>
       <w:r>
-        <w:lastRenderedPageBreak/>
-        <w:t xml:space="preserve">Lenguaje de programación: </w:t>
-      </w:r>
-      <w:proofErr w:type="spellStart"/>
-      <w:r>
-        <w:t>Kotlin</w:t>
-      </w:r>
-      <w:proofErr w:type="spellEnd"/>
+        <w:t>Lenguaje de programación: Kotlin</w:t>
+      </w:r>
     </w:p>
     <w:p>
       <w:pPr>
@@ -554,15 +677,7 @@
         </w:numPr>
       </w:pPr>
       <w:r>
-        <w:t xml:space="preserve">Idiomas: </w:t>
-      </w:r>
-      <w:proofErr w:type="gramStart"/>
-      <w:r>
-        <w:t>Inglés</w:t>
-      </w:r>
-      <w:proofErr w:type="gramEnd"/>
-      <w:r>
-        <w:t>, Francés y Español.</w:t>
+        <w:t>Idiomas: Inglés, Francés y Español.</w:t>
       </w:r>
     </w:p>
     <w:p>
@@ -649,23 +764,7 @@
         </w:numPr>
       </w:pPr>
       <w:r>
-        <w:t xml:space="preserve">Oferta: Competencia: </w:t>
-      </w:r>
-      <w:proofErr w:type="spellStart"/>
-      <w:r>
-        <w:t>MeetUp</w:t>
-      </w:r>
-      <w:proofErr w:type="spellEnd"/>
-      <w:r>
-        <w:t xml:space="preserve">, Tinder, </w:t>
-      </w:r>
-      <w:proofErr w:type="spellStart"/>
-      <w:r>
-        <w:t>FacebookEvents</w:t>
-      </w:r>
-      <w:proofErr w:type="spellEnd"/>
-      <w:r>
-        <w:t>, BlaBlaCar</w:t>
+        <w:t>Oferta: Competencia: MeetUp, Tinder, FacebookEvents, BlaBlaCar</w:t>
       </w:r>
     </w:p>
     <w:p>
@@ -730,23 +829,7 @@
           <w:rFonts w:asciiTheme="minorHAnsi" w:hAnsiTheme="minorHAnsi" w:cstheme="minorHAnsi"/>
           <w:color w:val="00000A"/>
         </w:rPr>
-        <w:t xml:space="preserve">Google </w:t>
-      </w:r>
-      <w:proofErr w:type="spellStart"/>
-      <w:r>
-        <w:rPr>
-          <w:rFonts w:asciiTheme="minorHAnsi" w:hAnsiTheme="minorHAnsi" w:cstheme="minorHAnsi"/>
-          <w:color w:val="00000A"/>
-        </w:rPr>
-        <w:t>Maps</w:t>
-      </w:r>
-      <w:proofErr w:type="spellEnd"/>
-      <w:r>
-        <w:rPr>
-          <w:rFonts w:asciiTheme="minorHAnsi" w:hAnsiTheme="minorHAnsi" w:cstheme="minorHAnsi"/>
-          <w:color w:val="00000A"/>
-        </w:rPr>
-        <w:t xml:space="preserve"> Android API + Google Places API para Android</w:t>
+        <w:t>Google Maps Android API + Google Places API para Android</w:t>
       </w:r>
     </w:p>
     <w:p>
@@ -759,6 +842,7 @@
       <w:r>
         <w:rPr>
           <w:noProof/>
+          <w:lang w:eastAsia="es-ES"/>
         </w:rPr>
         <w:drawing>
           <wp:inline distT="0" distB="0" distL="0" distR="0">
@@ -810,55 +894,28 @@
         <w:rPr>
           <w:rFonts w:cstheme="minorHAnsi"/>
         </w:rPr>
-        <w:t xml:space="preserve">Google </w:t>
-      </w:r>
-      <w:proofErr w:type="spellStart"/>
-      <w:r>
+        <w:t>Google Maps Android API es una aplicación totalmente gratuita e ilimitada. Permite integrar diversas bases de mapas, edificios en 3D, y añadir imágenes Street view y satélite. Esta API es muy popular y es a su vez, también, la más utilizada, ya que posee un gran potencial: su documentación es muy completa y es muy fácil de utilizar, especialmente para los sistemas Android.</w:t>
+      </w:r>
+    </w:p>
+    <w:p>
+      <w:pPr>
+        <w:ind w:firstLine="708"/>
         <w:rPr>
           <w:rFonts w:cstheme="minorHAnsi"/>
         </w:rPr>
-        <w:t>Maps</w:t>
-      </w:r>
-      <w:proofErr w:type="spellEnd"/>
-      <w:r>
+      </w:pPr>
+    </w:p>
+    <w:p>
+      <w:pPr>
+        <w:jc w:val="center"/>
         <w:rPr>
           <w:rFonts w:cstheme="minorHAnsi"/>
         </w:rPr>
-        <w:t xml:space="preserve"> Android API es una aplicación totalmente gratuita e ilimitada. Permite integrar diversas bases de mapas, edificios en 3D, y añadir imágenes Street </w:t>
-      </w:r>
-      <w:proofErr w:type="spellStart"/>
-      <w:r>
-        <w:rPr>
-          <w:rFonts w:cstheme="minorHAnsi"/>
-        </w:rPr>
-        <w:t>view</w:t>
-      </w:r>
-      <w:proofErr w:type="spellEnd"/>
-      <w:r>
-        <w:rPr>
-          <w:rFonts w:cstheme="minorHAnsi"/>
-        </w:rPr>
-        <w:t xml:space="preserve"> y satélite. Esta API es muy popular y es a su vez, también, la más utilizada, ya que posee un gran potencial: su documentación es muy completa y es muy fácil de utilizar, especialmente para los sistemas Android.</w:t>
-      </w:r>
-    </w:p>
-    <w:p>
-      <w:pPr>
-        <w:ind w:firstLine="708"/>
-        <w:rPr>
-          <w:rFonts w:cstheme="minorHAnsi"/>
-        </w:rPr>
-      </w:pPr>
-    </w:p>
-    <w:p>
-      <w:pPr>
-        <w:jc w:val="center"/>
-        <w:rPr>
-          <w:rFonts w:cstheme="minorHAnsi"/>
-        </w:rPr>
       </w:pPr>
       <w:r>
         <w:rPr>
           <w:noProof/>
+          <w:lang w:eastAsia="es-ES"/>
         </w:rPr>
         <w:drawing>
           <wp:inline distT="0" distB="0" distL="0" distR="0">
@@ -908,6 +965,7 @@
         <w:rPr>
           <w:rFonts w:cstheme="minorHAnsi"/>
           <w:noProof/>
+          <w:lang w:eastAsia="es-ES"/>
         </w:rPr>
         <w:drawing>
           <wp:inline distT="0" distB="0" distL="0" distR="0">
@@ -961,7 +1019,6 @@
           <w:rFonts w:cstheme="minorHAnsi"/>
           <w:i/>
         </w:rPr>
-        <w:lastRenderedPageBreak/>
         <w:t>Mapas e imágenes.</w:t>
       </w:r>
     </w:p>
@@ -996,6 +1053,7 @@
       <w:r>
         <w:rPr>
           <w:noProof/>
+          <w:lang w:eastAsia="es-ES"/>
         </w:rPr>
         <w:drawing>
           <wp:inline distT="0" distB="0" distL="0" distR="0">
@@ -1038,6 +1096,7 @@
       <w:r>
         <w:rPr>
           <w:noProof/>
+          <w:lang w:eastAsia="es-ES"/>
         </w:rPr>
         <w:drawing>
           <wp:inline distT="0" distB="0" distL="0" distR="0">
@@ -1080,6 +1139,7 @@
       <w:r>
         <w:rPr>
           <w:noProof/>
+          <w:lang w:eastAsia="es-ES"/>
         </w:rPr>
         <w:drawing>
           <wp:inline distT="0" distB="0" distL="0" distR="0">
@@ -1154,42 +1214,8 @@
           <w:rFonts w:asciiTheme="minorHAnsi" w:hAnsiTheme="minorHAnsi" w:cstheme="minorHAnsi"/>
           <w:color w:val="00000A"/>
         </w:rPr>
-        <w:t>¿</w:t>
-      </w:r>
-      <w:proofErr w:type="spellStart"/>
-      <w:r>
-        <w:rPr>
-          <w:rFonts w:asciiTheme="minorHAnsi" w:hAnsiTheme="minorHAnsi" w:cstheme="minorHAnsi"/>
-          <w:color w:val="00000A"/>
-        </w:rPr>
-        <w:t>Cómo</w:t>
-      </w:r>
-      <w:proofErr w:type="spellEnd"/>
-      <w:r>
-        <w:rPr>
-          <w:rFonts w:asciiTheme="minorHAnsi" w:hAnsiTheme="minorHAnsi" w:cstheme="minorHAnsi"/>
-          <w:color w:val="00000A"/>
-        </w:rPr>
-        <w:t xml:space="preserve"> </w:t>
-      </w:r>
-      <w:proofErr w:type="spellStart"/>
-      <w:proofErr w:type="gramStart"/>
-      <w:r>
-        <w:rPr>
-          <w:rFonts w:asciiTheme="minorHAnsi" w:hAnsiTheme="minorHAnsi" w:cstheme="minorHAnsi"/>
-          <w:color w:val="00000A"/>
-        </w:rPr>
-        <w:t>funciona</w:t>
-      </w:r>
-      <w:proofErr w:type="spellEnd"/>
-      <w:r>
-        <w:rPr>
-          <w:rFonts w:asciiTheme="minorHAnsi" w:hAnsiTheme="minorHAnsi" w:cstheme="minorHAnsi"/>
-          <w:color w:val="00000A"/>
-        </w:rPr>
-        <w:t>?</w:t>
-      </w:r>
-      <w:proofErr w:type="gramEnd"/>
+        <w:t>¿Cómo funciona?</w:t>
+      </w:r>
     </w:p>
     <w:p>
       <w:pPr>
@@ -1213,53 +1239,25 @@
         <w:rPr>
           <w:rFonts w:cstheme="minorHAnsi"/>
         </w:rPr>
-        <w:t xml:space="preserve">Descargar y utilizar «Android </w:t>
-      </w:r>
-      <w:proofErr w:type="gramStart"/>
-      <w:r>
+        <w:t>Descargar y utilizar «Android Studio » (desarrollo en Java).</w:t>
+      </w:r>
+    </w:p>
+    <w:p>
+      <w:pPr>
+        <w:pStyle w:val="Prrafodelista"/>
+        <w:numPr>
+          <w:ilvl w:val="0"/>
+          <w:numId w:val="3"/>
+        </w:numPr>
         <w:rPr>
           <w:rFonts w:cstheme="minorHAnsi"/>
         </w:rPr>
-        <w:t>Studio »</w:t>
-      </w:r>
-      <w:proofErr w:type="gramEnd"/>
+      </w:pPr>
       <w:r>
         <w:rPr>
           <w:rFonts w:cstheme="minorHAnsi"/>
         </w:rPr>
-        <w:t xml:space="preserve"> (desarrollo en Java).</w:t>
-      </w:r>
-    </w:p>
-    <w:p>
-      <w:pPr>
-        <w:pStyle w:val="Prrafodelista"/>
-        <w:numPr>
-          <w:ilvl w:val="0"/>
-          <w:numId w:val="3"/>
-        </w:numPr>
-        <w:rPr>
-          <w:rFonts w:cstheme="minorHAnsi"/>
-        </w:rPr>
-      </w:pPr>
-      <w:r>
-        <w:rPr>
-          <w:rFonts w:cstheme="minorHAnsi"/>
-        </w:rPr>
-        <w:t xml:space="preserve">Añadir el </w:t>
-      </w:r>
-      <w:proofErr w:type="spellStart"/>
-      <w:r>
-        <w:rPr>
-          <w:rFonts w:cstheme="minorHAnsi"/>
-        </w:rPr>
-        <w:t>package</w:t>
-      </w:r>
-      <w:proofErr w:type="spellEnd"/>
-      <w:r>
-        <w:rPr>
-          <w:rFonts w:cstheme="minorHAnsi"/>
-        </w:rPr>
-        <w:t xml:space="preserve"> de los servicios Google Play a Android Studio.</w:t>
+        <w:t>Añadir el package de los servicios Google Play a Android Studio.</w:t>
       </w:r>
     </w:p>
     <w:p>
@@ -1361,19 +1359,11 @@
       </w:hyperlink>
     </w:p>
     <w:p>
-      <w:proofErr w:type="spellStart"/>
       <w:r>
         <w:rPr>
           <w:rFonts w:cstheme="minorHAnsi"/>
         </w:rPr>
-        <w:t>First</w:t>
-      </w:r>
-      <w:proofErr w:type="spellEnd"/>
-      <w:r>
-        <w:rPr>
-          <w:rFonts w:cstheme="minorHAnsi"/>
-        </w:rPr>
-        <w:t xml:space="preserve"> step: </w:t>
+        <w:t xml:space="preserve">First step: </w:t>
       </w:r>
       <w:hyperlink r:id="rId17">
         <w:r>
@@ -1473,15 +1463,7 @@
     </w:p>
     <w:p>
       <w:r>
-        <w:t xml:space="preserve">Por ejemplo, a quién de nosotros no le ha pasado alguna vez ir a un campo de fútbol sala y que uno de tus amigos sea </w:t>
-      </w:r>
-      <w:proofErr w:type="gramStart"/>
-      <w:r>
-        <w:t>baja</w:t>
-      </w:r>
-      <w:proofErr w:type="gramEnd"/>
-      <w:r>
-        <w:t>, pues con nuestra aplicación podrás buscar ese jugador que te falta. O querer ir a un evento y que tus amigos no puedan/quieran y no te guste ir solo, pues con nuestra aplicación podrás encontrar personas que como tú estén interesadas en ir.</w:t>
+        <w:t>Por ejemplo, a quién de nosotros no le ha pasado alguna vez ir a un campo de fútbol sala y que uno de tus amigos sea baja, pues con nuestra aplicación podrás buscar ese jugador que te falta. O querer ir a un evento y que tus amigos no puedan/quieran y no te guste ir solo, pues con nuestra aplicación podrás encontrar personas que como tú estén interesadas en ir.</w:t>
       </w:r>
     </w:p>
     <w:p/>
@@ -1500,7 +1482,7 @@
 </file>
 
 <file path=word/endnotes.xml><?xml version="1.0" encoding="utf-8"?>
-<w:endnotes xmlns:wpc="http://schemas.microsoft.com/office/word/2010/wordprocessingCanvas" xmlns:cx="http://schemas.microsoft.com/office/drawing/2014/chartex" xmlns:cx1="http://schemas.microsoft.com/office/drawing/2015/9/8/chartex" xmlns:cx2="http://schemas.microsoft.com/office/drawing/2015/10/21/chartex" xmlns:cx3="http://schemas.microsoft.com/office/drawing/2016/5/9/chartex" xmlns:cx4="http://schemas.microsoft.com/office/drawing/2016/5/10/chartex" xmlns:cx5="http://schemas.microsoft.com/office/drawing/2016/5/11/chartex" xmlns:cx6="http://schemas.microsoft.com/office/drawing/2016/5/12/chartex" xmlns:cx7="http://schemas.microsoft.com/office/drawing/2016/5/13/chartex" xmlns:cx8="http://schemas.microsoft.com/office/drawing/2016/5/14/chartex" xmlns:mc="http://schemas.openxmlformats.org/markup-compatibility/2006" xmlns:aink="http://schemas.microsoft.com/office/drawing/2016/ink" xmlns:am3d="http://schemas.microsoft.com/office/drawing/2017/model3d" xmlns:o="urn:schemas-microsoft-com:office:office" xmlns:r="http://schemas.openxmlformats.org/officeDocument/2006/relationships" xmlns:m="http://schemas.openxmlformats.org/officeDocument/2006/math" xmlns:v="urn:schemas-microsoft-com:vml" xmlns:wp14="http://schemas.microsoft.com/office/word/2010/wordprocessingDrawing" xmlns:wp="http://schemas.openxmlformats.org/drawingml/2006/wordprocessingDrawing" xmlns:w10="urn:schemas-microsoft-com:office:word" xmlns:w="http://schemas.openxmlformats.org/wordprocessingml/2006/main" xmlns:w14="http://schemas.microsoft.com/office/word/2010/wordml" xmlns:w15="http://schemas.microsoft.com/office/word/2012/wordml" xmlns:w16cid="http://schemas.microsoft.com/office/word/2016/wordml/cid" xmlns:w16se="http://schemas.microsoft.com/office/word/2015/wordml/symex" xmlns:wpg="http://schemas.microsoft.com/office/word/2010/wordprocessingGroup" xmlns:wpi="http://schemas.microsoft.com/office/word/2010/wordprocessingInk" xmlns:wne="http://schemas.microsoft.com/office/word/2006/wordml" xmlns:wps="http://schemas.microsoft.com/office/word/2010/wordprocessingShape" mc:Ignorable="w14 w15 w16se w16cid wp14">
+<w:endnotes xmlns:wpc="http://schemas.microsoft.com/office/word/2010/wordprocessingCanvas" xmlns:cx="http://schemas.microsoft.com/office/drawing/2014/chartex" xmlns:cx1="http://schemas.microsoft.com/office/drawing/2015/9/8/chartex" xmlns:cx2="http://schemas.microsoft.com/office/drawing/2015/10/21/chartex" xmlns:cx3="http://schemas.microsoft.com/office/drawing/2016/5/9/chartex" xmlns:cx4="http://schemas.microsoft.com/office/drawing/2016/5/10/chartex" xmlns:cx5="http://schemas.microsoft.com/office/drawing/2016/5/11/chartex" xmlns:mc="http://schemas.openxmlformats.org/markup-compatibility/2006" xmlns:o="urn:schemas-microsoft-com:office:office" xmlns:r="http://schemas.openxmlformats.org/officeDocument/2006/relationships" xmlns:m="http://schemas.openxmlformats.org/officeDocument/2006/math" xmlns:v="urn:schemas-microsoft-com:vml" xmlns:wp14="http://schemas.microsoft.com/office/word/2010/wordprocessingDrawing" xmlns:wp="http://schemas.openxmlformats.org/drawingml/2006/wordprocessingDrawing" xmlns:w10="urn:schemas-microsoft-com:office:word" xmlns:w="http://schemas.openxmlformats.org/wordprocessingml/2006/main" xmlns:w14="http://schemas.microsoft.com/office/word/2010/wordml" xmlns:w15="http://schemas.microsoft.com/office/word/2012/wordml" xmlns:w16se="http://schemas.microsoft.com/office/word/2015/wordml/symex" xmlns:wpg="http://schemas.microsoft.com/office/word/2010/wordprocessingGroup" xmlns:wpi="http://schemas.microsoft.com/office/word/2010/wordprocessingInk" xmlns:wne="http://schemas.microsoft.com/office/word/2006/wordml" xmlns:wps="http://schemas.microsoft.com/office/word/2010/wordprocessingShape" mc:Ignorable="w14 w15 w16se wp14">
   <w:endnote w:type="separator" w:id="-1">
     <w:p>
       <w:pPr>
@@ -1525,7 +1507,7 @@
 </file>
 
 <file path=word/footer1.xml><?xml version="1.0" encoding="utf-8"?>
-<w:ftr xmlns:wpc="http://schemas.microsoft.com/office/word/2010/wordprocessingCanvas" xmlns:cx="http://schemas.microsoft.com/office/drawing/2014/chartex" xmlns:cx1="http://schemas.microsoft.com/office/drawing/2015/9/8/chartex" xmlns:cx2="http://schemas.microsoft.com/office/drawing/2015/10/21/chartex" xmlns:cx3="http://schemas.microsoft.com/office/drawing/2016/5/9/chartex" xmlns:cx4="http://schemas.microsoft.com/office/drawing/2016/5/10/chartex" xmlns:cx5="http://schemas.microsoft.com/office/drawing/2016/5/11/chartex" xmlns:cx6="http://schemas.microsoft.com/office/drawing/2016/5/12/chartex" xmlns:cx7="http://schemas.microsoft.com/office/drawing/2016/5/13/chartex" xmlns:cx8="http://schemas.microsoft.com/office/drawing/2016/5/14/chartex" xmlns:mc="http://schemas.openxmlformats.org/markup-compatibility/2006" xmlns:aink="http://schemas.microsoft.com/office/drawing/2016/ink" xmlns:am3d="http://schemas.microsoft.com/office/drawing/2017/model3d" xmlns:o="urn:schemas-microsoft-com:office:office" xmlns:r="http://schemas.openxmlformats.org/officeDocument/2006/relationships" xmlns:m="http://schemas.openxmlformats.org/officeDocument/2006/math" xmlns:v="urn:schemas-microsoft-com:vml" xmlns:wp14="http://schemas.microsoft.com/office/word/2010/wordprocessingDrawing" xmlns:wp="http://schemas.openxmlformats.org/drawingml/2006/wordprocessingDrawing" xmlns:w10="urn:schemas-microsoft-com:office:word" xmlns:w="http://schemas.openxmlformats.org/wordprocessingml/2006/main" xmlns:w14="http://schemas.microsoft.com/office/word/2010/wordml" xmlns:w15="http://schemas.microsoft.com/office/word/2012/wordml" xmlns:w16cid="http://schemas.microsoft.com/office/word/2016/wordml/cid" xmlns:w16se="http://schemas.microsoft.com/office/word/2015/wordml/symex" xmlns:wpg="http://schemas.microsoft.com/office/word/2010/wordprocessingGroup" xmlns:wpi="http://schemas.microsoft.com/office/word/2010/wordprocessingInk" xmlns:wne="http://schemas.microsoft.com/office/word/2006/wordml" xmlns:wps="http://schemas.microsoft.com/office/word/2010/wordprocessingShape" mc:Ignorable="w14 w15 w16se w16cid wp14">
+<w:ftr xmlns:wpc="http://schemas.microsoft.com/office/word/2010/wordprocessingCanvas" xmlns:cx="http://schemas.microsoft.com/office/drawing/2014/chartex" xmlns:cx1="http://schemas.microsoft.com/office/drawing/2015/9/8/chartex" xmlns:cx2="http://schemas.microsoft.com/office/drawing/2015/10/21/chartex" xmlns:cx3="http://schemas.microsoft.com/office/drawing/2016/5/9/chartex" xmlns:cx4="http://schemas.microsoft.com/office/drawing/2016/5/10/chartex" xmlns:cx5="http://schemas.microsoft.com/office/drawing/2016/5/11/chartex" xmlns:mc="http://schemas.openxmlformats.org/markup-compatibility/2006" xmlns:o="urn:schemas-microsoft-com:office:office" xmlns:r="http://schemas.openxmlformats.org/officeDocument/2006/relationships" xmlns:m="http://schemas.openxmlformats.org/officeDocument/2006/math" xmlns:v="urn:schemas-microsoft-com:vml" xmlns:wp14="http://schemas.microsoft.com/office/word/2010/wordprocessingDrawing" xmlns:wp="http://schemas.openxmlformats.org/drawingml/2006/wordprocessingDrawing" xmlns:w10="urn:schemas-microsoft-com:office:word" xmlns:w="http://schemas.openxmlformats.org/wordprocessingml/2006/main" xmlns:w14="http://schemas.microsoft.com/office/word/2010/wordml" xmlns:w15="http://schemas.microsoft.com/office/word/2012/wordml" xmlns:w16se="http://schemas.microsoft.com/office/word/2015/wordml/symex" xmlns:wpg="http://schemas.microsoft.com/office/word/2010/wordprocessingGroup" xmlns:wpi="http://schemas.microsoft.com/office/word/2010/wordprocessingInk" xmlns:wne="http://schemas.microsoft.com/office/word/2006/wordml" xmlns:wps="http://schemas.microsoft.com/office/word/2010/wordprocessingShape" mc:Ignorable="w14 w15 w16se wp14">
   <w:sdt>
     <w:sdtPr>
       <w:id w:val="1941571930"/>
@@ -1534,7 +1516,6 @@
         <w:docPartUnique/>
       </w:docPartObj>
     </w:sdtPr>
-    <w:sdtEndPr/>
     <w:sdtContent>
       <w:p>
         <w:pPr>
@@ -1554,7 +1535,7 @@
           <w:rPr>
             <w:noProof/>
           </w:rPr>
-          <w:t>5</w:t>
+          <w:t>3</w:t>
         </w:r>
         <w:r>
           <w:fldChar w:fldCharType="end"/>
@@ -1571,7 +1552,7 @@
 </file>
 
 <file path=word/footnotes.xml><?xml version="1.0" encoding="utf-8"?>
-<w:footnotes xmlns:wpc="http://schemas.microsoft.com/office/word/2010/wordprocessingCanvas" xmlns:cx="http://schemas.microsoft.com/office/drawing/2014/chartex" xmlns:cx1="http://schemas.microsoft.com/office/drawing/2015/9/8/chartex" xmlns:cx2="http://schemas.microsoft.com/office/drawing/2015/10/21/chartex" xmlns:cx3="http://schemas.microsoft.com/office/drawing/2016/5/9/chartex" xmlns:cx4="http://schemas.microsoft.com/office/drawing/2016/5/10/chartex" xmlns:cx5="http://schemas.microsoft.com/office/drawing/2016/5/11/chartex" xmlns:cx6="http://schemas.microsoft.com/office/drawing/2016/5/12/chartex" xmlns:cx7="http://schemas.microsoft.com/office/drawing/2016/5/13/chartex" xmlns:cx8="http://schemas.microsoft.com/office/drawing/2016/5/14/chartex" xmlns:mc="http://schemas.openxmlformats.org/markup-compatibility/2006" xmlns:aink="http://schemas.microsoft.com/office/drawing/2016/ink" xmlns:am3d="http://schemas.microsoft.com/office/drawing/2017/model3d" xmlns:o="urn:schemas-microsoft-com:office:office" xmlns:r="http://schemas.openxmlformats.org/officeDocument/2006/relationships" xmlns:m="http://schemas.openxmlformats.org/officeDocument/2006/math" xmlns:v="urn:schemas-microsoft-com:vml" xmlns:wp14="http://schemas.microsoft.com/office/word/2010/wordprocessingDrawing" xmlns:wp="http://schemas.openxmlformats.org/drawingml/2006/wordprocessingDrawing" xmlns:w10="urn:schemas-microsoft-com:office:word" xmlns:w="http://schemas.openxmlformats.org/wordprocessingml/2006/main" xmlns:w14="http://schemas.microsoft.com/office/word/2010/wordml" xmlns:w15="http://schemas.microsoft.com/office/word/2012/wordml" xmlns:w16cid="http://schemas.microsoft.com/office/word/2016/wordml/cid" xmlns:w16se="http://schemas.microsoft.com/office/word/2015/wordml/symex" xmlns:wpg="http://schemas.microsoft.com/office/word/2010/wordprocessingGroup" xmlns:wpi="http://schemas.microsoft.com/office/word/2010/wordprocessingInk" xmlns:wne="http://schemas.microsoft.com/office/word/2006/wordml" xmlns:wps="http://schemas.microsoft.com/office/word/2010/wordprocessingShape" mc:Ignorable="w14 w15 w16se w16cid wp14">
+<w:footnotes xmlns:wpc="http://schemas.microsoft.com/office/word/2010/wordprocessingCanvas" xmlns:cx="http://schemas.microsoft.com/office/drawing/2014/chartex" xmlns:cx1="http://schemas.microsoft.com/office/drawing/2015/9/8/chartex" xmlns:cx2="http://schemas.microsoft.com/office/drawing/2015/10/21/chartex" xmlns:cx3="http://schemas.microsoft.com/office/drawing/2016/5/9/chartex" xmlns:cx4="http://schemas.microsoft.com/office/drawing/2016/5/10/chartex" xmlns:cx5="http://schemas.microsoft.com/office/drawing/2016/5/11/chartex" xmlns:mc="http://schemas.openxmlformats.org/markup-compatibility/2006" xmlns:o="urn:schemas-microsoft-com:office:office" xmlns:r="http://schemas.openxmlformats.org/officeDocument/2006/relationships" xmlns:m="http://schemas.openxmlformats.org/officeDocument/2006/math" xmlns:v="urn:schemas-microsoft-com:vml" xmlns:wp14="http://schemas.microsoft.com/office/word/2010/wordprocessingDrawing" xmlns:wp="http://schemas.openxmlformats.org/drawingml/2006/wordprocessingDrawing" xmlns:w10="urn:schemas-microsoft-com:office:word" xmlns:w="http://schemas.openxmlformats.org/wordprocessingml/2006/main" xmlns:w14="http://schemas.microsoft.com/office/word/2010/wordml" xmlns:w15="http://schemas.microsoft.com/office/word/2012/wordml" xmlns:w16se="http://schemas.microsoft.com/office/word/2015/wordml/symex" xmlns:wpg="http://schemas.microsoft.com/office/word/2010/wordprocessingGroup" xmlns:wpi="http://schemas.microsoft.com/office/word/2010/wordprocessingInk" xmlns:wne="http://schemas.microsoft.com/office/word/2006/wordml" xmlns:wps="http://schemas.microsoft.com/office/word/2010/wordprocessingShape" mc:Ignorable="w14 w15 w16se wp14">
   <w:footnote w:type="separator" w:id="-1">
     <w:p>
       <w:pPr>
@@ -1596,7 +1577,7 @@
 </file>
 
 <file path=word/numbering.xml><?xml version="1.0" encoding="utf-8"?>
-<w:numbering xmlns:wpc="http://schemas.microsoft.com/office/word/2010/wordprocessingCanvas" xmlns:cx="http://schemas.microsoft.com/office/drawing/2014/chartex" xmlns:cx1="http://schemas.microsoft.com/office/drawing/2015/9/8/chartex" xmlns:cx2="http://schemas.microsoft.com/office/drawing/2015/10/21/chartex" xmlns:cx3="http://schemas.microsoft.com/office/drawing/2016/5/9/chartex" xmlns:cx4="http://schemas.microsoft.com/office/drawing/2016/5/10/chartex" xmlns:cx5="http://schemas.microsoft.com/office/drawing/2016/5/11/chartex" xmlns:cx6="http://schemas.microsoft.com/office/drawing/2016/5/12/chartex" xmlns:cx7="http://schemas.microsoft.com/office/drawing/2016/5/13/chartex" xmlns:cx8="http://schemas.microsoft.com/office/drawing/2016/5/14/chartex" xmlns:mc="http://schemas.openxmlformats.org/markup-compatibility/2006" xmlns:aink="http://schemas.microsoft.com/office/drawing/2016/ink" xmlns:am3d="http://schemas.microsoft.com/office/drawing/2017/model3d" xmlns:o="urn:schemas-microsoft-com:office:office" xmlns:r="http://schemas.openxmlformats.org/officeDocument/2006/relationships" xmlns:m="http://schemas.openxmlformats.org/officeDocument/2006/math" xmlns:v="urn:schemas-microsoft-com:vml" xmlns:wp14="http://schemas.microsoft.com/office/word/2010/wordprocessingDrawing" xmlns:wp="http://schemas.openxmlformats.org/drawingml/2006/wordprocessingDrawing" xmlns:w10="urn:schemas-microsoft-com:office:word" xmlns:w="http://schemas.openxmlformats.org/wordprocessingml/2006/main" xmlns:w14="http://schemas.microsoft.com/office/word/2010/wordml" xmlns:w15="http://schemas.microsoft.com/office/word/2012/wordml" xmlns:w16cid="http://schemas.microsoft.com/office/word/2016/wordml/cid" xmlns:w16se="http://schemas.microsoft.com/office/word/2015/wordml/symex" xmlns:wpg="http://schemas.microsoft.com/office/word/2010/wordprocessingGroup" xmlns:wpi="http://schemas.microsoft.com/office/word/2010/wordprocessingInk" xmlns:wne="http://schemas.microsoft.com/office/word/2006/wordml" xmlns:wps="http://schemas.microsoft.com/office/word/2010/wordprocessingShape" mc:Ignorable="w14 w15 w16se w16cid wp14">
+<w:numbering xmlns:wpc="http://schemas.microsoft.com/office/word/2010/wordprocessingCanvas" xmlns:cx="http://schemas.microsoft.com/office/drawing/2014/chartex" xmlns:cx1="http://schemas.microsoft.com/office/drawing/2015/9/8/chartex" xmlns:cx2="http://schemas.microsoft.com/office/drawing/2015/10/21/chartex" xmlns:cx3="http://schemas.microsoft.com/office/drawing/2016/5/9/chartex" xmlns:cx4="http://schemas.microsoft.com/office/drawing/2016/5/10/chartex" xmlns:cx5="http://schemas.microsoft.com/office/drawing/2016/5/11/chartex" xmlns:mc="http://schemas.openxmlformats.org/markup-compatibility/2006" xmlns:o="urn:schemas-microsoft-com:office:office" xmlns:r="http://schemas.openxmlformats.org/officeDocument/2006/relationships" xmlns:m="http://schemas.openxmlformats.org/officeDocument/2006/math" xmlns:v="urn:schemas-microsoft-com:vml" xmlns:wp14="http://schemas.microsoft.com/office/word/2010/wordprocessingDrawing" xmlns:wp="http://schemas.openxmlformats.org/drawingml/2006/wordprocessingDrawing" xmlns:w10="urn:schemas-microsoft-com:office:word" xmlns:w="http://schemas.openxmlformats.org/wordprocessingml/2006/main" xmlns:w14="http://schemas.microsoft.com/office/word/2010/wordml" xmlns:w15="http://schemas.microsoft.com/office/word/2012/wordml" xmlns:w16se="http://schemas.microsoft.com/office/word/2015/wordml/symex" xmlns:wpg="http://schemas.microsoft.com/office/word/2010/wordprocessingGroup" xmlns:wpi="http://schemas.microsoft.com/office/word/2010/wordprocessingInk" xmlns:wne="http://schemas.microsoft.com/office/word/2006/wordml" xmlns:wps="http://schemas.microsoft.com/office/word/2010/wordprocessingShape" mc:Ignorable="w14 w15 w16se wp14">
   <w:abstractNum w:abstractNumId="0" w15:restartNumberingAfterBreak="0">
     <w:nsid w:val="08B82713"/>
     <w:multiLevelType w:val="multilevel"/>
@@ -2430,7 +2411,7 @@
 </file>
 
 <file path=word/styles.xml><?xml version="1.0" encoding="utf-8"?>
-<w:styles xmlns:mc="http://schemas.openxmlformats.org/markup-compatibility/2006" xmlns:r="http://schemas.openxmlformats.org/officeDocument/2006/relationships" xmlns:w="http://schemas.openxmlformats.org/wordprocessingml/2006/main" xmlns:w14="http://schemas.microsoft.com/office/word/2010/wordml" xmlns:w15="http://schemas.microsoft.com/office/word/2012/wordml" xmlns:w16cid="http://schemas.microsoft.com/office/word/2016/wordml/cid" xmlns:w16se="http://schemas.microsoft.com/office/word/2015/wordml/symex" mc:Ignorable="w14 w15 w16se w16cid">
+<w:styles xmlns:mc="http://schemas.openxmlformats.org/markup-compatibility/2006" xmlns:r="http://schemas.openxmlformats.org/officeDocument/2006/relationships" xmlns:w="http://schemas.openxmlformats.org/wordprocessingml/2006/main" xmlns:w14="http://schemas.microsoft.com/office/word/2010/wordml" xmlns:w15="http://schemas.microsoft.com/office/word/2012/wordml" xmlns:w16se="http://schemas.microsoft.com/office/word/2015/wordml/symex" mc:Ignorable="w14 w15 w16se">
   <w:docDefaults>
     <w:rPrDefault>
       <w:rPr>
@@ -2441,7 +2422,7 @@
     </w:rPrDefault>
     <w:pPrDefault/>
   </w:docDefaults>
-  <w:latentStyles w:defLockedState="0" w:defUIPriority="99" w:defSemiHidden="0" w:defUnhideWhenUsed="0" w:defQFormat="0" w:count="375">
+  <w:latentStyles w:defLockedState="0" w:defUIPriority="99" w:defSemiHidden="0" w:defUnhideWhenUsed="0" w:defQFormat="0" w:count="374">
     <w:lsdException w:name="Normal" w:uiPriority="0" w:qFormat="1"/>
     <w:lsdException w:name="heading 1" w:uiPriority="9" w:qFormat="1"/>
     <w:lsdException w:name="heading 2" w:semiHidden="1" w:uiPriority="9" w:unhideWhenUsed="1" w:qFormat="1"/>
@@ -2816,7 +2797,6 @@
     <w:lsdException w:name="Mention" w:semiHidden="1" w:unhideWhenUsed="1"/>
     <w:lsdException w:name="Smart Hyperlink" w:semiHidden="1" w:unhideWhenUsed="1"/>
     <w:lsdException w:name="Hashtag" w:semiHidden="1" w:unhideWhenUsed="1"/>
-    <w:lsdException w:name="Unresolved Mention" w:semiHidden="1" w:unhideWhenUsed="1"/>
   </w:latentStyles>
   <w:style w:type="paragraph" w:default="1" w:styleId="Normal">
     <w:name w:val="Normal"/>

</xml_diff>

<commit_message>
Corregiendo faltas de ortografias
</commit_message>
<xml_diff>
--- a/PlusOne.docx
+++ b/PlusOne.docx
@@ -1,6 +1,6 @@
 
 <file path=word/document.xml><?xml version="1.0" encoding="utf-8"?>
-<w:document xmlns:wpc="http://schemas.microsoft.com/office/word/2010/wordprocessingCanvas" xmlns:cx="http://schemas.microsoft.com/office/drawing/2014/chartex" xmlns:cx1="http://schemas.microsoft.com/office/drawing/2015/9/8/chartex" xmlns:cx2="http://schemas.microsoft.com/office/drawing/2015/10/21/chartex" xmlns:cx3="http://schemas.microsoft.com/office/drawing/2016/5/9/chartex" xmlns:cx4="http://schemas.microsoft.com/office/drawing/2016/5/10/chartex" xmlns:cx5="http://schemas.microsoft.com/office/drawing/2016/5/11/chartex" xmlns:mc="http://schemas.openxmlformats.org/markup-compatibility/2006" xmlns:o="urn:schemas-microsoft-com:office:office" xmlns:r="http://schemas.openxmlformats.org/officeDocument/2006/relationships" xmlns:m="http://schemas.openxmlformats.org/officeDocument/2006/math" xmlns:v="urn:schemas-microsoft-com:vml" xmlns:wp14="http://schemas.microsoft.com/office/word/2010/wordprocessingDrawing" xmlns:wp="http://schemas.openxmlformats.org/drawingml/2006/wordprocessingDrawing" xmlns:w10="urn:schemas-microsoft-com:office:word" xmlns:w="http://schemas.openxmlformats.org/wordprocessingml/2006/main" xmlns:w14="http://schemas.microsoft.com/office/word/2010/wordml" xmlns:w15="http://schemas.microsoft.com/office/word/2012/wordml" xmlns:w16se="http://schemas.microsoft.com/office/word/2015/wordml/symex" xmlns:wpg="http://schemas.microsoft.com/office/word/2010/wordprocessingGroup" xmlns:wpi="http://schemas.microsoft.com/office/word/2010/wordprocessingInk" xmlns:wne="http://schemas.microsoft.com/office/word/2006/wordml" xmlns:wps="http://schemas.microsoft.com/office/word/2010/wordprocessingShape" mc:Ignorable="w14 w15 w16se wp14">
+<w:document xmlns:wpc="http://schemas.microsoft.com/office/word/2010/wordprocessingCanvas" xmlns:cx="http://schemas.microsoft.com/office/drawing/2014/chartex" xmlns:cx1="http://schemas.microsoft.com/office/drawing/2015/9/8/chartex" xmlns:cx2="http://schemas.microsoft.com/office/drawing/2015/10/21/chartex" xmlns:cx3="http://schemas.microsoft.com/office/drawing/2016/5/9/chartex" xmlns:cx4="http://schemas.microsoft.com/office/drawing/2016/5/10/chartex" xmlns:cx5="http://schemas.microsoft.com/office/drawing/2016/5/11/chartex" xmlns:cx6="http://schemas.microsoft.com/office/drawing/2016/5/12/chartex" xmlns:cx7="http://schemas.microsoft.com/office/drawing/2016/5/13/chartex" xmlns:cx8="http://schemas.microsoft.com/office/drawing/2016/5/14/chartex" xmlns:mc="http://schemas.openxmlformats.org/markup-compatibility/2006" xmlns:aink="http://schemas.microsoft.com/office/drawing/2016/ink" xmlns:am3d="http://schemas.microsoft.com/office/drawing/2017/model3d" xmlns:o="urn:schemas-microsoft-com:office:office" xmlns:r="http://schemas.openxmlformats.org/officeDocument/2006/relationships" xmlns:m="http://schemas.openxmlformats.org/officeDocument/2006/math" xmlns:v="urn:schemas-microsoft-com:vml" xmlns:wp14="http://schemas.microsoft.com/office/word/2010/wordprocessingDrawing" xmlns:wp="http://schemas.openxmlformats.org/drawingml/2006/wordprocessingDrawing" xmlns:w10="urn:schemas-microsoft-com:office:word" xmlns:w="http://schemas.openxmlformats.org/wordprocessingml/2006/main" xmlns:w14="http://schemas.microsoft.com/office/word/2010/wordml" xmlns:w15="http://schemas.microsoft.com/office/word/2012/wordml" xmlns:w16cid="http://schemas.microsoft.com/office/word/2016/wordml/cid" xmlns:w16se="http://schemas.microsoft.com/office/word/2015/wordml/symex" xmlns:wpg="http://schemas.microsoft.com/office/word/2010/wordprocessingGroup" xmlns:wpi="http://schemas.microsoft.com/office/word/2010/wordprocessingInk" xmlns:wne="http://schemas.microsoft.com/office/word/2006/wordml" xmlns:wps="http://schemas.microsoft.com/office/word/2010/wordprocessingShape" mc:Ignorable="w14 w15 w16se w16cid wp14">
   <w:body>
     <w:p>
       <w:pPr>
@@ -13,8 +13,16 @@
         <w:rPr>
           <w:sz w:val="180"/>
         </w:rPr>
-        <w:t>Plus One</w:t>
-      </w:r>
+        <w:t xml:space="preserve">Plus </w:t>
+      </w:r>
+      <w:proofErr w:type="spellStart"/>
+      <w:r>
+        <w:rPr>
+          <w:sz w:val="180"/>
+        </w:rPr>
+        <w:t>One</w:t>
+      </w:r>
+      <w:proofErr w:type="spellEnd"/>
     </w:p>
     <w:p>
       <w:r>
@@ -92,7 +100,35 @@
         <w:rPr>
           <w:sz w:val="28"/>
         </w:rPr>
-        <w:t xml:space="preserve">Javier Asenjo, Allan Cerol, Gabriel Hirschbaeck, Juan Antonio Merino y Antoine Ratel. </w:t>
+        <w:t xml:space="preserve">Javier Asenjo, Allan </w:t>
+      </w:r>
+      <w:proofErr w:type="spellStart"/>
+      <w:r>
+        <w:rPr>
+          <w:sz w:val="28"/>
+        </w:rPr>
+        <w:t>Cerol</w:t>
+      </w:r>
+      <w:proofErr w:type="spellEnd"/>
+      <w:r>
+        <w:rPr>
+          <w:sz w:val="28"/>
+        </w:rPr>
+        <w:t xml:space="preserve">, Gabriel </w:t>
+      </w:r>
+      <w:proofErr w:type="spellStart"/>
+      <w:r>
+        <w:rPr>
+          <w:sz w:val="28"/>
+        </w:rPr>
+        <w:t>Hirschbaeck</w:t>
+      </w:r>
+      <w:proofErr w:type="spellEnd"/>
+      <w:r>
+        <w:rPr>
+          <w:sz w:val="28"/>
+        </w:rPr>
+        <w:t xml:space="preserve">, Juan Antonio Merino y Antoine Ratel. </w:t>
       </w:r>
     </w:p>
     <w:p>
@@ -175,7 +211,15 @@
         </w:numPr>
       </w:pPr>
       <w:r>
-        <w:t>Plus One será una aplicación (en principio para Android, luego se verá la posibilidad de ampliarlo a otros Sistemas Operativos)</w:t>
+        <w:t xml:space="preserve">Plus </w:t>
+      </w:r>
+      <w:proofErr w:type="spellStart"/>
+      <w:r>
+        <w:t>One</w:t>
+      </w:r>
+      <w:proofErr w:type="spellEnd"/>
+      <w:r>
+        <w:t xml:space="preserve"> será una aplicación (en principio para Android, luego se verá la posibilidad de ampliarlo a otros Sistemas Operativos)</w:t>
       </w:r>
       <w:r>
         <w:t>.</w:t>
@@ -226,7 +270,15 @@
         </w:numPr>
       </w:pPr>
       <w:r>
-        <w:t>El usuario para acceder a los recursos de la aplicación deberá hacer un “login” previamente.</w:t>
+        <w:t>El usuario para acceder a los recursos de la aplicación deberá hacer un “</w:t>
+      </w:r>
+      <w:proofErr w:type="spellStart"/>
+      <w:r>
+        <w:t>login</w:t>
+      </w:r>
+      <w:proofErr w:type="spellEnd"/>
+      <w:r>
+        <w:t>” previamente.</w:t>
       </w:r>
     </w:p>
     <w:p>
@@ -256,8 +308,13 @@
         </w:numPr>
       </w:pPr>
       <w:r>
-        <w:t>El usuario que cree el evento también podrá decidir si habilitar el chat, y cuanta información personal quiere que se comparta entre los interesados del evento (foto de perfil, sexo, edad, etc</w:t>
-      </w:r>
+        <w:t xml:space="preserve">El usuario que cree el evento también podrá decidir si habilitar el chat, y cuanta información personal quiere que se comparta entre los interesados del evento (foto de perfil, sexo, edad, </w:t>
+      </w:r>
+      <w:proofErr w:type="spellStart"/>
+      <w:r>
+        <w:t>etc</w:t>
+      </w:r>
+      <w:proofErr w:type="spellEnd"/>
       <w:r>
         <w:t>…</w:t>
       </w:r>
@@ -456,7 +513,23 @@
         </w:numPr>
       </w:pPr>
       <w:r>
-        <w:t>Con una página en la cual el usuario mediante el user y la passwd pueda acceder a la aplicación.</w:t>
+        <w:t xml:space="preserve">Con una página en la cual el usuario mediante el </w:t>
+      </w:r>
+      <w:proofErr w:type="spellStart"/>
+      <w:r>
+        <w:t>user</w:t>
+      </w:r>
+      <w:proofErr w:type="spellEnd"/>
+      <w:r>
+        <w:t xml:space="preserve"> y la </w:t>
+      </w:r>
+      <w:proofErr w:type="spellStart"/>
+      <w:r>
+        <w:t>passwd</w:t>
+      </w:r>
+      <w:proofErr w:type="spellEnd"/>
+      <w:r>
+        <w:t xml:space="preserve"> pueda acceder a la aplicación.</w:t>
       </w:r>
     </w:p>
     <w:p>
@@ -492,6 +565,7 @@
         </w:numPr>
       </w:pPr>
       <w:r>
+        <w:lastRenderedPageBreak/>
         <w:t>Medir tiempos al acceder a los recursos y verificarlo a través de un usuario.</w:t>
       </w:r>
     </w:p>
@@ -507,7 +581,15 @@
         <w:t>Se tendrá que usar tecnología de geolocalización</w:t>
       </w:r>
       <w:r>
-        <w:t>, en el caso de Google Maps viene implementada en la propia API.</w:t>
+        <w:t xml:space="preserve">, en el caso de Google </w:t>
+      </w:r>
+      <w:proofErr w:type="spellStart"/>
+      <w:r>
+        <w:t>Maps</w:t>
+      </w:r>
+      <w:proofErr w:type="spellEnd"/>
+      <w:r>
+        <w:t xml:space="preserve"> viene implementada en la propia API.</w:t>
       </w:r>
     </w:p>
     <w:p>
@@ -576,13 +658,7 @@
         </w:numPr>
       </w:pPr>
       <w:r>
-        <w:t>Elaborando la p</w:t>
-      </w:r>
-      <w:r>
-        <w:t>ágina de ajustes</w:t>
-      </w:r>
-      <w:r>
-        <w:t xml:space="preserve"> (composición, diseño…)</w:t>
+        <w:t>Elaborando la página de ajustes (composición, diseño…)</w:t>
       </w:r>
     </w:p>
     <w:p>
@@ -595,6 +671,9 @@
       </w:pPr>
       <w:r>
         <w:t>A parte de elaborar, para la finalización de este requisito deben haberse cumplido algunos de los anteriores. Tanto pa</w:t>
+      </w:r>
+      <w:r>
+        <w:t>r</w:t>
       </w:r>
       <w:bookmarkStart w:id="0" w:name="_GoBack"/>
       <w:bookmarkEnd w:id="0"/>
@@ -653,8 +732,13 @@
         </w:numPr>
       </w:pPr>
       <w:r>
-        <w:t>Lenguaje de programación: Kotlin</w:t>
-      </w:r>
+        <w:t xml:space="preserve">Lenguaje de programación: </w:t>
+      </w:r>
+      <w:proofErr w:type="spellStart"/>
+      <w:r>
+        <w:t>Kotlin</w:t>
+      </w:r>
+      <w:proofErr w:type="spellEnd"/>
     </w:p>
     <w:p>
       <w:pPr>
@@ -677,7 +761,15 @@
         </w:numPr>
       </w:pPr>
       <w:r>
-        <w:t>Idiomas: Inglés, Francés y Español.</w:t>
+        <w:t xml:space="preserve">Idiomas: </w:t>
+      </w:r>
+      <w:proofErr w:type="gramStart"/>
+      <w:r>
+        <w:t>Inglés</w:t>
+      </w:r>
+      <w:proofErr w:type="gramEnd"/>
+      <w:r>
+        <w:t>, Francés y Español.</w:t>
       </w:r>
     </w:p>
     <w:p>
@@ -764,7 +856,23 @@
         </w:numPr>
       </w:pPr>
       <w:r>
-        <w:t>Oferta: Competencia: MeetUp, Tinder, FacebookEvents, BlaBlaCar</w:t>
+        <w:t xml:space="preserve">Oferta: Competencia: </w:t>
+      </w:r>
+      <w:proofErr w:type="spellStart"/>
+      <w:r>
+        <w:t>MeetUp</w:t>
+      </w:r>
+      <w:proofErr w:type="spellEnd"/>
+      <w:r>
+        <w:t xml:space="preserve">, Tinder, </w:t>
+      </w:r>
+      <w:proofErr w:type="spellStart"/>
+      <w:r>
+        <w:t>FacebookEvents</w:t>
+      </w:r>
+      <w:proofErr w:type="spellEnd"/>
+      <w:r>
+        <w:t>, BlaBlaCar</w:t>
       </w:r>
     </w:p>
     <w:p>
@@ -829,7 +937,24 @@
           <w:rFonts w:asciiTheme="minorHAnsi" w:hAnsiTheme="minorHAnsi" w:cstheme="minorHAnsi"/>
           <w:color w:val="00000A"/>
         </w:rPr>
-        <w:t>Google Maps Android API + Google Places API para Android</w:t>
+        <w:lastRenderedPageBreak/>
+        <w:t xml:space="preserve">Google </w:t>
+      </w:r>
+      <w:proofErr w:type="spellStart"/>
+      <w:r>
+        <w:rPr>
+          <w:rFonts w:asciiTheme="minorHAnsi" w:hAnsiTheme="minorHAnsi" w:cstheme="minorHAnsi"/>
+          <w:color w:val="00000A"/>
+        </w:rPr>
+        <w:t>Maps</w:t>
+      </w:r>
+      <w:proofErr w:type="spellEnd"/>
+      <w:r>
+        <w:rPr>
+          <w:rFonts w:asciiTheme="minorHAnsi" w:hAnsiTheme="minorHAnsi" w:cstheme="minorHAnsi"/>
+          <w:color w:val="00000A"/>
+        </w:rPr>
+        <w:t xml:space="preserve"> Android API + Google Places API para Android</w:t>
       </w:r>
     </w:p>
     <w:p>
@@ -894,7 +1019,35 @@
         <w:rPr>
           <w:rFonts w:cstheme="minorHAnsi"/>
         </w:rPr>
-        <w:t>Google Maps Android API es una aplicación totalmente gratuita e ilimitada. Permite integrar diversas bases de mapas, edificios en 3D, y añadir imágenes Street view y satélite. Esta API es muy popular y es a su vez, también, la más utilizada, ya que posee un gran potencial: su documentación es muy completa y es muy fácil de utilizar, especialmente para los sistemas Android.</w:t>
+        <w:t xml:space="preserve">Google </w:t>
+      </w:r>
+      <w:proofErr w:type="spellStart"/>
+      <w:r>
+        <w:rPr>
+          <w:rFonts w:cstheme="minorHAnsi"/>
+        </w:rPr>
+        <w:t>Maps</w:t>
+      </w:r>
+      <w:proofErr w:type="spellEnd"/>
+      <w:r>
+        <w:rPr>
+          <w:rFonts w:cstheme="minorHAnsi"/>
+        </w:rPr>
+        <w:t xml:space="preserve"> Android API es una aplicación totalmente gratuita e ilimitada. Permite integrar diversas bases de mapas, edificios en 3D, y añadir imágenes Street </w:t>
+      </w:r>
+      <w:proofErr w:type="spellStart"/>
+      <w:r>
+        <w:rPr>
+          <w:rFonts w:cstheme="minorHAnsi"/>
+        </w:rPr>
+        <w:t>view</w:t>
+      </w:r>
+      <w:proofErr w:type="spellEnd"/>
+      <w:r>
+        <w:rPr>
+          <w:rFonts w:cstheme="minorHAnsi"/>
+        </w:rPr>
+        <w:t xml:space="preserve"> y satélite. Esta API es muy popular y es a su vez, también, la más utilizada, ya que posee un gran potencial: su documentación es muy completa y es muy fácil de utilizar, especialmente para los sistemas Android.</w:t>
       </w:r>
     </w:p>
     <w:p>
@@ -1055,6 +1208,7 @@
           <w:noProof/>
           <w:lang w:eastAsia="es-ES"/>
         </w:rPr>
+        <w:lastRenderedPageBreak/>
         <w:drawing>
           <wp:inline distT="0" distB="0" distL="0" distR="0">
             <wp:extent cx="1912620" cy="1835150"/>
@@ -1214,8 +1368,42 @@
           <w:rFonts w:asciiTheme="minorHAnsi" w:hAnsiTheme="minorHAnsi" w:cstheme="minorHAnsi"/>
           <w:color w:val="00000A"/>
         </w:rPr>
-        <w:t>¿Cómo funciona?</w:t>
-      </w:r>
+        <w:t>¿</w:t>
+      </w:r>
+      <w:proofErr w:type="spellStart"/>
+      <w:r>
+        <w:rPr>
+          <w:rFonts w:asciiTheme="minorHAnsi" w:hAnsiTheme="minorHAnsi" w:cstheme="minorHAnsi"/>
+          <w:color w:val="00000A"/>
+        </w:rPr>
+        <w:t>Cómo</w:t>
+      </w:r>
+      <w:proofErr w:type="spellEnd"/>
+      <w:r>
+        <w:rPr>
+          <w:rFonts w:asciiTheme="minorHAnsi" w:hAnsiTheme="minorHAnsi" w:cstheme="minorHAnsi"/>
+          <w:color w:val="00000A"/>
+        </w:rPr>
+        <w:t xml:space="preserve"> </w:t>
+      </w:r>
+      <w:proofErr w:type="spellStart"/>
+      <w:proofErr w:type="gramStart"/>
+      <w:r>
+        <w:rPr>
+          <w:rFonts w:asciiTheme="minorHAnsi" w:hAnsiTheme="minorHAnsi" w:cstheme="minorHAnsi"/>
+          <w:color w:val="00000A"/>
+        </w:rPr>
+        <w:t>funciona</w:t>
+      </w:r>
+      <w:proofErr w:type="spellEnd"/>
+      <w:r>
+        <w:rPr>
+          <w:rFonts w:asciiTheme="minorHAnsi" w:hAnsiTheme="minorHAnsi" w:cstheme="minorHAnsi"/>
+          <w:color w:val="00000A"/>
+        </w:rPr>
+        <w:t>?</w:t>
+      </w:r>
+      <w:proofErr w:type="gramEnd"/>
     </w:p>
     <w:p>
       <w:pPr>
@@ -1239,7 +1427,21 @@
         <w:rPr>
           <w:rFonts w:cstheme="minorHAnsi"/>
         </w:rPr>
-        <w:t>Descargar y utilizar «Android Studio » (desarrollo en Java).</w:t>
+        <w:t xml:space="preserve">Descargar y utilizar «Android </w:t>
+      </w:r>
+      <w:proofErr w:type="gramStart"/>
+      <w:r>
+        <w:rPr>
+          <w:rFonts w:cstheme="minorHAnsi"/>
+        </w:rPr>
+        <w:t>Studio »</w:t>
+      </w:r>
+      <w:proofErr w:type="gramEnd"/>
+      <w:r>
+        <w:rPr>
+          <w:rFonts w:cstheme="minorHAnsi"/>
+        </w:rPr>
+        <w:t xml:space="preserve"> (desarrollo en Java).</w:t>
       </w:r>
     </w:p>
     <w:p>
@@ -1257,7 +1459,21 @@
         <w:rPr>
           <w:rFonts w:cstheme="minorHAnsi"/>
         </w:rPr>
-        <w:t>Añadir el package de los servicios Google Play a Android Studio.</w:t>
+        <w:t xml:space="preserve">Añadir el </w:t>
+      </w:r>
+      <w:proofErr w:type="spellStart"/>
+      <w:r>
+        <w:rPr>
+          <w:rFonts w:cstheme="minorHAnsi"/>
+        </w:rPr>
+        <w:t>package</w:t>
+      </w:r>
+      <w:proofErr w:type="spellEnd"/>
+      <w:r>
+        <w:rPr>
+          <w:rFonts w:cstheme="minorHAnsi"/>
+        </w:rPr>
+        <w:t xml:space="preserve"> de los servicios Google Play a Android Studio.</w:t>
       </w:r>
     </w:p>
     <w:p>
@@ -1359,11 +1575,19 @@
       </w:hyperlink>
     </w:p>
     <w:p>
+      <w:proofErr w:type="spellStart"/>
       <w:r>
         <w:rPr>
           <w:rFonts w:cstheme="minorHAnsi"/>
         </w:rPr>
-        <w:t xml:space="preserve">First step: </w:t>
+        <w:t>First</w:t>
+      </w:r>
+      <w:proofErr w:type="spellEnd"/>
+      <w:r>
+        <w:rPr>
+          <w:rFonts w:cstheme="minorHAnsi"/>
+        </w:rPr>
+        <w:t xml:space="preserve"> step: </w:t>
       </w:r>
       <w:hyperlink r:id="rId17">
         <w:r>
@@ -1418,6 +1642,7 @@
         <w:rPr>
           <w:b/>
         </w:rPr>
+        <w:lastRenderedPageBreak/>
         <w:t>¿</w:t>
       </w:r>
       <w:r>
@@ -1463,7 +1688,15 @@
     </w:p>
     <w:p>
       <w:r>
-        <w:t>Por ejemplo, a quién de nosotros no le ha pasado alguna vez ir a un campo de fútbol sala y que uno de tus amigos sea baja, pues con nuestra aplicación podrás buscar ese jugador que te falta. O querer ir a un evento y que tus amigos no puedan/quieran y no te guste ir solo, pues con nuestra aplicación podrás encontrar personas que como tú estén interesadas en ir.</w:t>
+        <w:t xml:space="preserve">Por ejemplo, a quién de nosotros no le ha pasado alguna vez ir a un campo de fútbol sala y que uno de tus amigos sea </w:t>
+      </w:r>
+      <w:proofErr w:type="gramStart"/>
+      <w:r>
+        <w:t>baja</w:t>
+      </w:r>
+      <w:proofErr w:type="gramEnd"/>
+      <w:r>
+        <w:t>, pues con nuestra aplicación podrás buscar ese jugador que te falta. O querer ir a un evento y que tus amigos no puedan/quieran y no te guste ir solo, pues con nuestra aplicación podrás encontrar personas que como tú estén interesadas en ir.</w:t>
       </w:r>
     </w:p>
     <w:p/>
@@ -1482,7 +1715,7 @@
 </file>
 
 <file path=word/endnotes.xml><?xml version="1.0" encoding="utf-8"?>
-<w:endnotes xmlns:wpc="http://schemas.microsoft.com/office/word/2010/wordprocessingCanvas" xmlns:cx="http://schemas.microsoft.com/office/drawing/2014/chartex" xmlns:cx1="http://schemas.microsoft.com/office/drawing/2015/9/8/chartex" xmlns:cx2="http://schemas.microsoft.com/office/drawing/2015/10/21/chartex" xmlns:cx3="http://schemas.microsoft.com/office/drawing/2016/5/9/chartex" xmlns:cx4="http://schemas.microsoft.com/office/drawing/2016/5/10/chartex" xmlns:cx5="http://schemas.microsoft.com/office/drawing/2016/5/11/chartex" xmlns:mc="http://schemas.openxmlformats.org/markup-compatibility/2006" xmlns:o="urn:schemas-microsoft-com:office:office" xmlns:r="http://schemas.openxmlformats.org/officeDocument/2006/relationships" xmlns:m="http://schemas.openxmlformats.org/officeDocument/2006/math" xmlns:v="urn:schemas-microsoft-com:vml" xmlns:wp14="http://schemas.microsoft.com/office/word/2010/wordprocessingDrawing" xmlns:wp="http://schemas.openxmlformats.org/drawingml/2006/wordprocessingDrawing" xmlns:w10="urn:schemas-microsoft-com:office:word" xmlns:w="http://schemas.openxmlformats.org/wordprocessingml/2006/main" xmlns:w14="http://schemas.microsoft.com/office/word/2010/wordml" xmlns:w15="http://schemas.microsoft.com/office/word/2012/wordml" xmlns:w16se="http://schemas.microsoft.com/office/word/2015/wordml/symex" xmlns:wpg="http://schemas.microsoft.com/office/word/2010/wordprocessingGroup" xmlns:wpi="http://schemas.microsoft.com/office/word/2010/wordprocessingInk" xmlns:wne="http://schemas.microsoft.com/office/word/2006/wordml" xmlns:wps="http://schemas.microsoft.com/office/word/2010/wordprocessingShape" mc:Ignorable="w14 w15 w16se wp14">
+<w:endnotes xmlns:wpc="http://schemas.microsoft.com/office/word/2010/wordprocessingCanvas" xmlns:cx="http://schemas.microsoft.com/office/drawing/2014/chartex" xmlns:cx1="http://schemas.microsoft.com/office/drawing/2015/9/8/chartex" xmlns:cx2="http://schemas.microsoft.com/office/drawing/2015/10/21/chartex" xmlns:cx3="http://schemas.microsoft.com/office/drawing/2016/5/9/chartex" xmlns:cx4="http://schemas.microsoft.com/office/drawing/2016/5/10/chartex" xmlns:cx5="http://schemas.microsoft.com/office/drawing/2016/5/11/chartex" xmlns:cx6="http://schemas.microsoft.com/office/drawing/2016/5/12/chartex" xmlns:cx7="http://schemas.microsoft.com/office/drawing/2016/5/13/chartex" xmlns:cx8="http://schemas.microsoft.com/office/drawing/2016/5/14/chartex" xmlns:mc="http://schemas.openxmlformats.org/markup-compatibility/2006" xmlns:aink="http://schemas.microsoft.com/office/drawing/2016/ink" xmlns:am3d="http://schemas.microsoft.com/office/drawing/2017/model3d" xmlns:o="urn:schemas-microsoft-com:office:office" xmlns:r="http://schemas.openxmlformats.org/officeDocument/2006/relationships" xmlns:m="http://schemas.openxmlformats.org/officeDocument/2006/math" xmlns:v="urn:schemas-microsoft-com:vml" xmlns:wp14="http://schemas.microsoft.com/office/word/2010/wordprocessingDrawing" xmlns:wp="http://schemas.openxmlformats.org/drawingml/2006/wordprocessingDrawing" xmlns:w10="urn:schemas-microsoft-com:office:word" xmlns:w="http://schemas.openxmlformats.org/wordprocessingml/2006/main" xmlns:w14="http://schemas.microsoft.com/office/word/2010/wordml" xmlns:w15="http://schemas.microsoft.com/office/word/2012/wordml" xmlns:w16cid="http://schemas.microsoft.com/office/word/2016/wordml/cid" xmlns:w16se="http://schemas.microsoft.com/office/word/2015/wordml/symex" xmlns:wpg="http://schemas.microsoft.com/office/word/2010/wordprocessingGroup" xmlns:wpi="http://schemas.microsoft.com/office/word/2010/wordprocessingInk" xmlns:wne="http://schemas.microsoft.com/office/word/2006/wordml" xmlns:wps="http://schemas.microsoft.com/office/word/2010/wordprocessingShape" mc:Ignorable="w14 w15 w16se w16cid wp14">
   <w:endnote w:type="separator" w:id="-1">
     <w:p>
       <w:pPr>
@@ -1507,7 +1740,7 @@
 </file>
 
 <file path=word/footer1.xml><?xml version="1.0" encoding="utf-8"?>
-<w:ftr xmlns:wpc="http://schemas.microsoft.com/office/word/2010/wordprocessingCanvas" xmlns:cx="http://schemas.microsoft.com/office/drawing/2014/chartex" xmlns:cx1="http://schemas.microsoft.com/office/drawing/2015/9/8/chartex" xmlns:cx2="http://schemas.microsoft.com/office/drawing/2015/10/21/chartex" xmlns:cx3="http://schemas.microsoft.com/office/drawing/2016/5/9/chartex" xmlns:cx4="http://schemas.microsoft.com/office/drawing/2016/5/10/chartex" xmlns:cx5="http://schemas.microsoft.com/office/drawing/2016/5/11/chartex" xmlns:mc="http://schemas.openxmlformats.org/markup-compatibility/2006" xmlns:o="urn:schemas-microsoft-com:office:office" xmlns:r="http://schemas.openxmlformats.org/officeDocument/2006/relationships" xmlns:m="http://schemas.openxmlformats.org/officeDocument/2006/math" xmlns:v="urn:schemas-microsoft-com:vml" xmlns:wp14="http://schemas.microsoft.com/office/word/2010/wordprocessingDrawing" xmlns:wp="http://schemas.openxmlformats.org/drawingml/2006/wordprocessingDrawing" xmlns:w10="urn:schemas-microsoft-com:office:word" xmlns:w="http://schemas.openxmlformats.org/wordprocessingml/2006/main" xmlns:w14="http://schemas.microsoft.com/office/word/2010/wordml" xmlns:w15="http://schemas.microsoft.com/office/word/2012/wordml" xmlns:w16se="http://schemas.microsoft.com/office/word/2015/wordml/symex" xmlns:wpg="http://schemas.microsoft.com/office/word/2010/wordprocessingGroup" xmlns:wpi="http://schemas.microsoft.com/office/word/2010/wordprocessingInk" xmlns:wne="http://schemas.microsoft.com/office/word/2006/wordml" xmlns:wps="http://schemas.microsoft.com/office/word/2010/wordprocessingShape" mc:Ignorable="w14 w15 w16se wp14">
+<w:ftr xmlns:wpc="http://schemas.microsoft.com/office/word/2010/wordprocessingCanvas" xmlns:cx="http://schemas.microsoft.com/office/drawing/2014/chartex" xmlns:cx1="http://schemas.microsoft.com/office/drawing/2015/9/8/chartex" xmlns:cx2="http://schemas.microsoft.com/office/drawing/2015/10/21/chartex" xmlns:cx3="http://schemas.microsoft.com/office/drawing/2016/5/9/chartex" xmlns:cx4="http://schemas.microsoft.com/office/drawing/2016/5/10/chartex" xmlns:cx5="http://schemas.microsoft.com/office/drawing/2016/5/11/chartex" xmlns:cx6="http://schemas.microsoft.com/office/drawing/2016/5/12/chartex" xmlns:cx7="http://schemas.microsoft.com/office/drawing/2016/5/13/chartex" xmlns:cx8="http://schemas.microsoft.com/office/drawing/2016/5/14/chartex" xmlns:mc="http://schemas.openxmlformats.org/markup-compatibility/2006" xmlns:aink="http://schemas.microsoft.com/office/drawing/2016/ink" xmlns:am3d="http://schemas.microsoft.com/office/drawing/2017/model3d" xmlns:o="urn:schemas-microsoft-com:office:office" xmlns:r="http://schemas.openxmlformats.org/officeDocument/2006/relationships" xmlns:m="http://schemas.openxmlformats.org/officeDocument/2006/math" xmlns:v="urn:schemas-microsoft-com:vml" xmlns:wp14="http://schemas.microsoft.com/office/word/2010/wordprocessingDrawing" xmlns:wp="http://schemas.openxmlformats.org/drawingml/2006/wordprocessingDrawing" xmlns:w10="urn:schemas-microsoft-com:office:word" xmlns:w="http://schemas.openxmlformats.org/wordprocessingml/2006/main" xmlns:w14="http://schemas.microsoft.com/office/word/2010/wordml" xmlns:w15="http://schemas.microsoft.com/office/word/2012/wordml" xmlns:w16cid="http://schemas.microsoft.com/office/word/2016/wordml/cid" xmlns:w16se="http://schemas.microsoft.com/office/word/2015/wordml/symex" xmlns:wpg="http://schemas.microsoft.com/office/word/2010/wordprocessingGroup" xmlns:wpi="http://schemas.microsoft.com/office/word/2010/wordprocessingInk" xmlns:wne="http://schemas.microsoft.com/office/word/2006/wordml" xmlns:wps="http://schemas.microsoft.com/office/word/2010/wordprocessingShape" mc:Ignorable="w14 w15 w16se w16cid wp14">
   <w:sdt>
     <w:sdtPr>
       <w:id w:val="1941571930"/>
@@ -1516,6 +1749,7 @@
         <w:docPartUnique/>
       </w:docPartObj>
     </w:sdtPr>
+    <w:sdtEndPr/>
     <w:sdtContent>
       <w:p>
         <w:pPr>
@@ -1535,7 +1769,7 @@
           <w:rPr>
             <w:noProof/>
           </w:rPr>
-          <w:t>3</w:t>
+          <w:t>4</w:t>
         </w:r>
         <w:r>
           <w:fldChar w:fldCharType="end"/>
@@ -1552,7 +1786,7 @@
 </file>
 
 <file path=word/footnotes.xml><?xml version="1.0" encoding="utf-8"?>
-<w:footnotes xmlns:wpc="http://schemas.microsoft.com/office/word/2010/wordprocessingCanvas" xmlns:cx="http://schemas.microsoft.com/office/drawing/2014/chartex" xmlns:cx1="http://schemas.microsoft.com/office/drawing/2015/9/8/chartex" xmlns:cx2="http://schemas.microsoft.com/office/drawing/2015/10/21/chartex" xmlns:cx3="http://schemas.microsoft.com/office/drawing/2016/5/9/chartex" xmlns:cx4="http://schemas.microsoft.com/office/drawing/2016/5/10/chartex" xmlns:cx5="http://schemas.microsoft.com/office/drawing/2016/5/11/chartex" xmlns:mc="http://schemas.openxmlformats.org/markup-compatibility/2006" xmlns:o="urn:schemas-microsoft-com:office:office" xmlns:r="http://schemas.openxmlformats.org/officeDocument/2006/relationships" xmlns:m="http://schemas.openxmlformats.org/officeDocument/2006/math" xmlns:v="urn:schemas-microsoft-com:vml" xmlns:wp14="http://schemas.microsoft.com/office/word/2010/wordprocessingDrawing" xmlns:wp="http://schemas.openxmlformats.org/drawingml/2006/wordprocessingDrawing" xmlns:w10="urn:schemas-microsoft-com:office:word" xmlns:w="http://schemas.openxmlformats.org/wordprocessingml/2006/main" xmlns:w14="http://schemas.microsoft.com/office/word/2010/wordml" xmlns:w15="http://schemas.microsoft.com/office/word/2012/wordml" xmlns:w16se="http://schemas.microsoft.com/office/word/2015/wordml/symex" xmlns:wpg="http://schemas.microsoft.com/office/word/2010/wordprocessingGroup" xmlns:wpi="http://schemas.microsoft.com/office/word/2010/wordprocessingInk" xmlns:wne="http://schemas.microsoft.com/office/word/2006/wordml" xmlns:wps="http://schemas.microsoft.com/office/word/2010/wordprocessingShape" mc:Ignorable="w14 w15 w16se wp14">
+<w:footnotes xmlns:wpc="http://schemas.microsoft.com/office/word/2010/wordprocessingCanvas" xmlns:cx="http://schemas.microsoft.com/office/drawing/2014/chartex" xmlns:cx1="http://schemas.microsoft.com/office/drawing/2015/9/8/chartex" xmlns:cx2="http://schemas.microsoft.com/office/drawing/2015/10/21/chartex" xmlns:cx3="http://schemas.microsoft.com/office/drawing/2016/5/9/chartex" xmlns:cx4="http://schemas.microsoft.com/office/drawing/2016/5/10/chartex" xmlns:cx5="http://schemas.microsoft.com/office/drawing/2016/5/11/chartex" xmlns:cx6="http://schemas.microsoft.com/office/drawing/2016/5/12/chartex" xmlns:cx7="http://schemas.microsoft.com/office/drawing/2016/5/13/chartex" xmlns:cx8="http://schemas.microsoft.com/office/drawing/2016/5/14/chartex" xmlns:mc="http://schemas.openxmlformats.org/markup-compatibility/2006" xmlns:aink="http://schemas.microsoft.com/office/drawing/2016/ink" xmlns:am3d="http://schemas.microsoft.com/office/drawing/2017/model3d" xmlns:o="urn:schemas-microsoft-com:office:office" xmlns:r="http://schemas.openxmlformats.org/officeDocument/2006/relationships" xmlns:m="http://schemas.openxmlformats.org/officeDocument/2006/math" xmlns:v="urn:schemas-microsoft-com:vml" xmlns:wp14="http://schemas.microsoft.com/office/word/2010/wordprocessingDrawing" xmlns:wp="http://schemas.openxmlformats.org/drawingml/2006/wordprocessingDrawing" xmlns:w10="urn:schemas-microsoft-com:office:word" xmlns:w="http://schemas.openxmlformats.org/wordprocessingml/2006/main" xmlns:w14="http://schemas.microsoft.com/office/word/2010/wordml" xmlns:w15="http://schemas.microsoft.com/office/word/2012/wordml" xmlns:w16cid="http://schemas.microsoft.com/office/word/2016/wordml/cid" xmlns:w16se="http://schemas.microsoft.com/office/word/2015/wordml/symex" xmlns:wpg="http://schemas.microsoft.com/office/word/2010/wordprocessingGroup" xmlns:wpi="http://schemas.microsoft.com/office/word/2010/wordprocessingInk" xmlns:wne="http://schemas.microsoft.com/office/word/2006/wordml" xmlns:wps="http://schemas.microsoft.com/office/word/2010/wordprocessingShape" mc:Ignorable="w14 w15 w16se w16cid wp14">
   <w:footnote w:type="separator" w:id="-1">
     <w:p>
       <w:pPr>
@@ -1577,7 +1811,7 @@
 </file>
 
 <file path=word/numbering.xml><?xml version="1.0" encoding="utf-8"?>
-<w:numbering xmlns:wpc="http://schemas.microsoft.com/office/word/2010/wordprocessingCanvas" xmlns:cx="http://schemas.microsoft.com/office/drawing/2014/chartex" xmlns:cx1="http://schemas.microsoft.com/office/drawing/2015/9/8/chartex" xmlns:cx2="http://schemas.microsoft.com/office/drawing/2015/10/21/chartex" xmlns:cx3="http://schemas.microsoft.com/office/drawing/2016/5/9/chartex" xmlns:cx4="http://schemas.microsoft.com/office/drawing/2016/5/10/chartex" xmlns:cx5="http://schemas.microsoft.com/office/drawing/2016/5/11/chartex" xmlns:mc="http://schemas.openxmlformats.org/markup-compatibility/2006" xmlns:o="urn:schemas-microsoft-com:office:office" xmlns:r="http://schemas.openxmlformats.org/officeDocument/2006/relationships" xmlns:m="http://schemas.openxmlformats.org/officeDocument/2006/math" xmlns:v="urn:schemas-microsoft-com:vml" xmlns:wp14="http://schemas.microsoft.com/office/word/2010/wordprocessingDrawing" xmlns:wp="http://schemas.openxmlformats.org/drawingml/2006/wordprocessingDrawing" xmlns:w10="urn:schemas-microsoft-com:office:word" xmlns:w="http://schemas.openxmlformats.org/wordprocessingml/2006/main" xmlns:w14="http://schemas.microsoft.com/office/word/2010/wordml" xmlns:w15="http://schemas.microsoft.com/office/word/2012/wordml" xmlns:w16se="http://schemas.microsoft.com/office/word/2015/wordml/symex" xmlns:wpg="http://schemas.microsoft.com/office/word/2010/wordprocessingGroup" xmlns:wpi="http://schemas.microsoft.com/office/word/2010/wordprocessingInk" xmlns:wne="http://schemas.microsoft.com/office/word/2006/wordml" xmlns:wps="http://schemas.microsoft.com/office/word/2010/wordprocessingShape" mc:Ignorable="w14 w15 w16se wp14">
+<w:numbering xmlns:wpc="http://schemas.microsoft.com/office/word/2010/wordprocessingCanvas" xmlns:cx="http://schemas.microsoft.com/office/drawing/2014/chartex" xmlns:cx1="http://schemas.microsoft.com/office/drawing/2015/9/8/chartex" xmlns:cx2="http://schemas.microsoft.com/office/drawing/2015/10/21/chartex" xmlns:cx3="http://schemas.microsoft.com/office/drawing/2016/5/9/chartex" xmlns:cx4="http://schemas.microsoft.com/office/drawing/2016/5/10/chartex" xmlns:cx5="http://schemas.microsoft.com/office/drawing/2016/5/11/chartex" xmlns:cx6="http://schemas.microsoft.com/office/drawing/2016/5/12/chartex" xmlns:cx7="http://schemas.microsoft.com/office/drawing/2016/5/13/chartex" xmlns:cx8="http://schemas.microsoft.com/office/drawing/2016/5/14/chartex" xmlns:mc="http://schemas.openxmlformats.org/markup-compatibility/2006" xmlns:aink="http://schemas.microsoft.com/office/drawing/2016/ink" xmlns:am3d="http://schemas.microsoft.com/office/drawing/2017/model3d" xmlns:o="urn:schemas-microsoft-com:office:office" xmlns:r="http://schemas.openxmlformats.org/officeDocument/2006/relationships" xmlns:m="http://schemas.openxmlformats.org/officeDocument/2006/math" xmlns:v="urn:schemas-microsoft-com:vml" xmlns:wp14="http://schemas.microsoft.com/office/word/2010/wordprocessingDrawing" xmlns:wp="http://schemas.openxmlformats.org/drawingml/2006/wordprocessingDrawing" xmlns:w10="urn:schemas-microsoft-com:office:word" xmlns:w="http://schemas.openxmlformats.org/wordprocessingml/2006/main" xmlns:w14="http://schemas.microsoft.com/office/word/2010/wordml" xmlns:w15="http://schemas.microsoft.com/office/word/2012/wordml" xmlns:w16cid="http://schemas.microsoft.com/office/word/2016/wordml/cid" xmlns:w16se="http://schemas.microsoft.com/office/word/2015/wordml/symex" xmlns:wpg="http://schemas.microsoft.com/office/word/2010/wordprocessingGroup" xmlns:wpi="http://schemas.microsoft.com/office/word/2010/wordprocessingInk" xmlns:wne="http://schemas.microsoft.com/office/word/2006/wordml" xmlns:wps="http://schemas.microsoft.com/office/word/2010/wordprocessingShape" mc:Ignorable="w14 w15 w16se w16cid wp14">
   <w:abstractNum w:abstractNumId="0" w15:restartNumberingAfterBreak="0">
     <w:nsid w:val="08B82713"/>
     <w:multiLevelType w:val="multilevel"/>
@@ -2411,7 +2645,7 @@
 </file>
 
 <file path=word/styles.xml><?xml version="1.0" encoding="utf-8"?>
-<w:styles xmlns:mc="http://schemas.openxmlformats.org/markup-compatibility/2006" xmlns:r="http://schemas.openxmlformats.org/officeDocument/2006/relationships" xmlns:w="http://schemas.openxmlformats.org/wordprocessingml/2006/main" xmlns:w14="http://schemas.microsoft.com/office/word/2010/wordml" xmlns:w15="http://schemas.microsoft.com/office/word/2012/wordml" xmlns:w16se="http://schemas.microsoft.com/office/word/2015/wordml/symex" mc:Ignorable="w14 w15 w16se">
+<w:styles xmlns:mc="http://schemas.openxmlformats.org/markup-compatibility/2006" xmlns:r="http://schemas.openxmlformats.org/officeDocument/2006/relationships" xmlns:w="http://schemas.openxmlformats.org/wordprocessingml/2006/main" xmlns:w14="http://schemas.microsoft.com/office/word/2010/wordml" xmlns:w15="http://schemas.microsoft.com/office/word/2012/wordml" xmlns:w16cid="http://schemas.microsoft.com/office/word/2016/wordml/cid" xmlns:w16se="http://schemas.microsoft.com/office/word/2015/wordml/symex" mc:Ignorable="w14 w15 w16se w16cid">
   <w:docDefaults>
     <w:rPrDefault>
       <w:rPr>
@@ -2422,7 +2656,7 @@
     </w:rPrDefault>
     <w:pPrDefault/>
   </w:docDefaults>
-  <w:latentStyles w:defLockedState="0" w:defUIPriority="99" w:defSemiHidden="0" w:defUnhideWhenUsed="0" w:defQFormat="0" w:count="374">
+  <w:latentStyles w:defLockedState="0" w:defUIPriority="99" w:defSemiHidden="0" w:defUnhideWhenUsed="0" w:defQFormat="0" w:count="375">
     <w:lsdException w:name="Normal" w:uiPriority="0" w:qFormat="1"/>
     <w:lsdException w:name="heading 1" w:uiPriority="9" w:qFormat="1"/>
     <w:lsdException w:name="heading 2" w:semiHidden="1" w:uiPriority="9" w:unhideWhenUsed="1" w:qFormat="1"/>
@@ -2528,7 +2762,6 @@
     <w:lsdException w:name="HTML Sample" w:semiHidden="1" w:unhideWhenUsed="1"/>
     <w:lsdException w:name="HTML Typewriter" w:semiHidden="1" w:unhideWhenUsed="1"/>
     <w:lsdException w:name="HTML Variable" w:semiHidden="1" w:unhideWhenUsed="1"/>
-    <w:lsdException w:name="Normal Table" w:semiHidden="1" w:unhideWhenUsed="1"/>
     <w:lsdException w:name="annotation subject" w:semiHidden="1" w:unhideWhenUsed="1"/>
     <w:lsdException w:name="No List" w:semiHidden="1" w:unhideWhenUsed="1"/>
     <w:lsdException w:name="Outline List 1" w:semiHidden="1" w:unhideWhenUsed="1"/>
@@ -2575,10 +2808,8 @@
     <w:lsdException w:name="Table Subtle 2" w:semiHidden="1" w:unhideWhenUsed="1"/>
     <w:lsdException w:name="Table Web 1" w:semiHidden="1" w:unhideWhenUsed="1"/>
     <w:lsdException w:name="Table Web 2" w:semiHidden="1" w:unhideWhenUsed="1"/>
-    <w:lsdException w:name="Table Web 3" w:semiHidden="1" w:unhideWhenUsed="1"/>
     <w:lsdException w:name="Balloon Text" w:semiHidden="1" w:unhideWhenUsed="1"/>
     <w:lsdException w:name="Table Grid" w:uiPriority="39"/>
-    <w:lsdException w:name="Table Theme" w:semiHidden="1" w:unhideWhenUsed="1"/>
     <w:lsdException w:name="Placeholder Text" w:semiHidden="1"/>
     <w:lsdException w:name="No Spacing" w:uiPriority="1" w:qFormat="1"/>
     <w:lsdException w:name="Light Shading" w:uiPriority="60"/>
@@ -2797,6 +3028,7 @@
     <w:lsdException w:name="Mention" w:semiHidden="1" w:unhideWhenUsed="1"/>
     <w:lsdException w:name="Smart Hyperlink" w:semiHidden="1" w:unhideWhenUsed="1"/>
     <w:lsdException w:name="Hashtag" w:semiHidden="1" w:unhideWhenUsed="1"/>
+    <w:lsdException w:name="Unresolved Mention" w:semiHidden="1" w:unhideWhenUsed="1"/>
   </w:latentStyles>
   <w:style w:type="paragraph" w:default="1" w:styleId="Normal">
     <w:name w:val="Normal"/>

</xml_diff>